<commit_message>
Atualizado documento de requisitps de software
</commit_message>
<xml_diff>
--- a/docs/DOC. REQUISITOS ENG. SOFTWARE.docx
+++ b/docs/DOC. REQUISITOS ENG. SOFTWARE.docx
@@ -1,18 +1,20 @@
 
 <file path=word/document.xml><?xml version="1.0" encoding="utf-8"?>
-<w:document xmlns:wpc="http://schemas.microsoft.com/office/word/2010/wordprocessingCanvas" xmlns:mc="http://schemas.openxmlformats.org/markup-compatibility/2006" xmlns:o="urn:schemas-microsoft-com:office:office" xmlns:r="http://schemas.openxmlformats.org/officeDocument/2006/relationships" xmlns:m="http://schemas.openxmlformats.org/officeDocument/2006/math" xmlns:v="urn:schemas-microsoft-com:vml" xmlns:wp14="http://schemas.microsoft.com/office/word/2010/wordprocessingDrawing" xmlns:wp="http://schemas.openxmlformats.org/drawingml/2006/wordprocessingDrawing" xmlns:w10="urn:schemas-microsoft-com:office:word" xmlns:w="http://schemas.openxmlformats.org/wordprocessingml/2006/main" xmlns:w14="http://schemas.microsoft.com/office/word/2010/wordml" xmlns:wpg="http://schemas.microsoft.com/office/word/2010/wordprocessingGroup" xmlns:wpi="http://schemas.microsoft.com/office/word/2010/wordprocessingInk" xmlns:wne="http://schemas.microsoft.com/office/word/2006/wordml" xmlns:wps="http://schemas.microsoft.com/office/word/2010/wordprocessingShape" mc:Ignorable="w14 wp14">
+<w:document xmlns:wpc="http://schemas.microsoft.com/office/word/2010/wordprocessingCanvas" xmlns:mo="http://schemas.microsoft.com/office/mac/office/2008/main" xmlns:mc="http://schemas.openxmlformats.org/markup-compatibility/2006" xmlns:mv="urn:schemas-microsoft-com:mac:vml" xmlns:o="urn:schemas-microsoft-com:office:office" xmlns:r="http://schemas.openxmlformats.org/officeDocument/2006/relationships" xmlns:m="http://schemas.openxmlformats.org/officeDocument/2006/math" xmlns:v="urn:schemas-microsoft-com:vml" xmlns:wp14="http://schemas.microsoft.com/office/word/2010/wordprocessingDrawing" xmlns:wp="http://schemas.openxmlformats.org/drawingml/2006/wordprocessingDrawing" xmlns:w10="urn:schemas-microsoft-com:office:word" xmlns:w="http://schemas.openxmlformats.org/wordprocessingml/2006/main" xmlns:w14="http://schemas.microsoft.com/office/word/2010/wordml" xmlns:wpg="http://schemas.microsoft.com/office/word/2010/wordprocessingGroup" xmlns:wpi="http://schemas.microsoft.com/office/word/2010/wordprocessingInk" xmlns:wne="http://schemas.microsoft.com/office/word/2006/wordml" xmlns:wps="http://schemas.microsoft.com/office/word/2010/wordprocessingShape" mc:Ignorable="w14 wp14">
   <w:body>
     <w:p>
       <w:pPr>
         <w:ind w:left="-567"/>
       </w:pPr>
+      <w:bookmarkStart w:id="0" w:name="_GoBack"/>
+      <w:bookmarkEnd w:id="0"/>
       <w:r>
         <w:rPr>
           <w:noProof/>
-          <w:lang w:eastAsia="pt-BR"/>
+          <w:lang w:val="en-US"/>
         </w:rPr>
         <w:drawing>
-          <wp:inline distT="0" distB="0" distL="0" distR="0">
+          <wp:inline distT="0" distB="0" distL="0" distR="0" wp14:anchorId="25A9A1F8" wp14:editId="77B76C1A">
             <wp:extent cx="1913861" cy="1265275"/>
             <wp:effectExtent l="0" t="0" r="0" b="0"/>
             <wp:docPr id="5" name="Imagem 5"/>
@@ -27,7 +29,7 @@
                     <pic:cNvPicPr/>
                   </pic:nvPicPr>
                   <pic:blipFill>
-                    <a:blip r:embed="rId8">
+                    <a:blip r:embed="rId9">
                       <a:extLst>
                         <a:ext uri="{28A0092B-C50C-407E-A947-70E740481C1C}">
                           <a14:useLocalDpi xmlns:a14="http://schemas.microsoft.com/office/drawing/2010/main" val="0"/>
@@ -60,12 +62,12 @@
       <w:r>
         <w:rPr>
           <w:noProof/>
-          <w:lang w:eastAsia="pt-BR"/>
+          <w:lang w:val="en-US"/>
         </w:rPr>
         <mc:AlternateContent>
           <mc:Choice Requires="wps">
             <w:drawing>
-              <wp:anchor distT="0" distB="0" distL="114300" distR="114300" simplePos="0" relativeHeight="251659264" behindDoc="0" locked="0" layoutInCell="1" allowOverlap="1">
+              <wp:anchor distT="0" distB="0" distL="114300" distR="114300" simplePos="0" relativeHeight="251659264" behindDoc="0" locked="0" layoutInCell="1" allowOverlap="1" wp14:anchorId="52BB0673" wp14:editId="6BF33DEB">
                 <wp:simplePos x="0" y="0"/>
                 <wp:positionH relativeFrom="column">
                   <wp:posOffset>812165</wp:posOffset>
@@ -206,12 +208,12 @@
       <w:r>
         <w:rPr>
           <w:noProof/>
-          <w:lang w:eastAsia="pt-BR"/>
+          <w:lang w:val="en-US"/>
         </w:rPr>
         <mc:AlternateContent>
           <mc:Choice Requires="wps">
             <w:drawing>
-              <wp:anchor distT="0" distB="0" distL="114300" distR="114300" simplePos="0" relativeHeight="251660288" behindDoc="0" locked="0" layoutInCell="1" allowOverlap="1" wp14:anchorId="72B32C59" wp14:editId="5EB94B0A">
+              <wp:anchor distT="0" distB="0" distL="114300" distR="114300" simplePos="0" relativeHeight="251660288" behindDoc="0" locked="0" layoutInCell="1" allowOverlap="1" wp14:anchorId="6D9B5FE6" wp14:editId="7CBADA62">
                 <wp:simplePos x="0" y="0"/>
                 <wp:positionH relativeFrom="column">
                   <wp:posOffset>2540</wp:posOffset>
@@ -273,7 +275,7 @@
                                 </w:tcPr>
                                 <w:p>
                                   <w:pPr>
-                                    <w:pStyle w:val="SemEspaamento"/>
+                                    <w:pStyle w:val="NoSpacing"/>
                                     <w:rPr>
                                       <w:rFonts w:ascii="Agency FB" w:hAnsi="Agency FB"/>
                                       <w:b/>
@@ -295,7 +297,7 @@
                                 </w:p>
                                 <w:p>
                                   <w:pPr>
-                                    <w:pStyle w:val="SemEspaamento"/>
+                                    <w:pStyle w:val="NoSpacing"/>
                                     <w:rPr>
                                       <w:color w:val="4A442A" w:themeColor="background2" w:themeShade="40"/>
                                       <w:sz w:val="32"/>
@@ -308,20 +310,12 @@
                                       <w:sz w:val="32"/>
                                       <w:szCs w:val="32"/>
                                     </w:rPr>
-                                    <w:t>Professo</w:t>
-                                  </w:r>
-                                  <w:r>
-                                    <w:rPr>
-                                      <w:color w:val="4A442A" w:themeColor="background2" w:themeShade="40"/>
-                                      <w:sz w:val="32"/>
-                                      <w:szCs w:val="32"/>
-                                    </w:rPr>
-                                    <w:t>ra: Juliana Bueno</w:t>
+                                    <w:t>Professora: Juliana Bueno</w:t>
                                   </w:r>
                                 </w:p>
                                 <w:p>
                                   <w:pPr>
-                                    <w:pStyle w:val="SemEspaamento"/>
+                                    <w:pStyle w:val="NoSpacing"/>
                                     <w:rPr>
                                       <w:color w:val="4A442A" w:themeColor="background2" w:themeShade="40"/>
                                       <w:sz w:val="24"/>
@@ -331,7 +325,7 @@
                                 </w:p>
                                 <w:p>
                                   <w:pPr>
-                                    <w:pStyle w:val="SemEspaamento"/>
+                                    <w:pStyle w:val="NoSpacing"/>
                                     <w:rPr>
                                       <w:color w:val="4A442A" w:themeColor="background2" w:themeShade="40"/>
                                       <w:sz w:val="24"/>
@@ -344,28 +338,12 @@
                                       <w:sz w:val="24"/>
                                       <w:szCs w:val="28"/>
                                     </w:rPr>
-                                    <w:t xml:space="preserve">Karine A. Ramos Jardim </w:t>
-                                  </w:r>
-                                  <w:r>
-                                    <w:rPr>
-                                      <w:color w:val="4A442A" w:themeColor="background2" w:themeShade="40"/>
-                                      <w:sz w:val="24"/>
-                                      <w:szCs w:val="28"/>
-                                    </w:rPr>
-                                    <w:t xml:space="preserve">          </w:t>
-                                  </w:r>
-                                  <w:r>
-                                    <w:rPr>
-                                      <w:color w:val="4A442A" w:themeColor="background2" w:themeShade="40"/>
-                                      <w:sz w:val="24"/>
-                                      <w:szCs w:val="28"/>
-                                    </w:rPr>
-                                    <w:t>112332</w:t>
+                                    <w:t>Karine A. Ramos Jardim           112332</w:t>
                                   </w:r>
                                 </w:p>
                                 <w:p>
                                   <w:pPr>
-                                    <w:pStyle w:val="SemEspaamento"/>
+                                    <w:pStyle w:val="NoSpacing"/>
                                     <w:rPr>
                                       <w:color w:val="4A442A" w:themeColor="background2" w:themeShade="40"/>
                                       <w:sz w:val="24"/>
@@ -378,28 +356,12 @@
                                       <w:sz w:val="24"/>
                                       <w:szCs w:val="28"/>
                                     </w:rPr>
-                                    <w:t xml:space="preserve">Marilia Paula da Silva     </w:t>
-                                  </w:r>
-                                  <w:r>
-                                    <w:rPr>
-                                      <w:color w:val="4A442A" w:themeColor="background2" w:themeShade="40"/>
-                                      <w:sz w:val="24"/>
-                                      <w:szCs w:val="28"/>
-                                    </w:rPr>
-                                    <w:t xml:space="preserve">          </w:t>
-                                  </w:r>
-                                  <w:r>
-                                    <w:rPr>
-                                      <w:color w:val="4A442A" w:themeColor="background2" w:themeShade="40"/>
-                                      <w:sz w:val="24"/>
-                                      <w:szCs w:val="28"/>
-                                    </w:rPr>
-                                    <w:t>132818</w:t>
+                                    <w:t>Marilia Paula da Silva               132818</w:t>
                                   </w:r>
                                 </w:p>
                                 <w:p>
                                   <w:pPr>
-                                    <w:pStyle w:val="SemEspaamento"/>
+                                    <w:pStyle w:val="NoSpacing"/>
                                     <w:rPr>
                                       <w:color w:val="4A442A" w:themeColor="background2" w:themeShade="40"/>
                                       <w:sz w:val="24"/>
@@ -412,31 +374,7 @@
                                       <w:sz w:val="24"/>
                                       <w:szCs w:val="28"/>
                                     </w:rPr>
-                                    <w:t>Romário Lima</w:t>
-                                  </w:r>
-                                  <w:r>
-                                    <w:rPr>
-                                      <w:color w:val="4A442A" w:themeColor="background2" w:themeShade="40"/>
-                                      <w:sz w:val="24"/>
-                                      <w:szCs w:val="28"/>
-                                    </w:rPr>
-                                    <w:t xml:space="preserve">   </w:t>
-                                  </w:r>
-                                  <w:r>
-                                    <w:rPr>
-                                      <w:color w:val="4A442A" w:themeColor="background2" w:themeShade="40"/>
-                                      <w:sz w:val="24"/>
-                                      <w:szCs w:val="28"/>
-                                    </w:rPr>
-                                    <w:t xml:space="preserve">                         </w:t>
-                                  </w:r>
-                                  <w:r>
-                                    <w:rPr>
-                                      <w:color w:val="4A442A" w:themeColor="background2" w:themeShade="40"/>
-                                      <w:sz w:val="24"/>
-                                      <w:szCs w:val="28"/>
-                                    </w:rPr>
-                                    <w:t>14000244</w:t>
+                                    <w:t>Romário Lima                            14000244</w:t>
                                   </w:r>
                                 </w:p>
                               </w:tc>
@@ -448,7 +386,7 @@
                                 </w:tcPr>
                                 <w:p>
                                   <w:pPr>
-                                    <w:pStyle w:val="SemEspaamento"/>
+                                    <w:pStyle w:val="NoSpacing"/>
                                     <w:rPr>
                                       <w:color w:val="4A442A" w:themeColor="background2" w:themeShade="40"/>
                                       <w:sz w:val="24"/>
@@ -469,28 +407,12 @@
                                       <w:sz w:val="24"/>
                                       <w:szCs w:val="24"/>
                                     </w:rPr>
-                                    <w:t xml:space="preserve"> </w:t>
-                                  </w:r>
-                                  <w:r>
-                                    <w:rPr>
-                                      <w:color w:val="4A442A" w:themeColor="background2" w:themeShade="40"/>
-                                      <w:sz w:val="24"/>
-                                      <w:szCs w:val="24"/>
-                                    </w:rPr>
-                                    <w:t xml:space="preserve">                         </w:t>
-                                  </w:r>
-                                  <w:r>
-                                    <w:rPr>
-                                      <w:color w:val="4A442A" w:themeColor="background2" w:themeShade="40"/>
-                                      <w:sz w:val="24"/>
-                                      <w:szCs w:val="24"/>
-                                    </w:rPr>
-                                    <w:t>137758</w:t>
+                                    <w:t xml:space="preserve">                          137758</w:t>
                                   </w:r>
                                 </w:p>
                                 <w:p>
                                   <w:pPr>
-                                    <w:pStyle w:val="SemEspaamento"/>
+                                    <w:pStyle w:val="NoSpacing"/>
                                     <w:rPr>
                                       <w:color w:val="4A442A" w:themeColor="background2" w:themeShade="40"/>
                                       <w:sz w:val="24"/>
@@ -511,20 +433,12 @@
                                       <w:sz w:val="24"/>
                                       <w:szCs w:val="24"/>
                                     </w:rPr>
-                                    <w:t xml:space="preserve">                                     </w:t>
-                                  </w:r>
-                                  <w:r>
-                                    <w:rPr>
-                                      <w:color w:val="4A442A" w:themeColor="background2" w:themeShade="40"/>
-                                      <w:sz w:val="24"/>
-                                      <w:szCs w:val="24"/>
-                                    </w:rPr>
-                                    <w:t>14007086</w:t>
+                                    <w:t xml:space="preserve">                                     14007086</w:t>
                                   </w:r>
                                 </w:p>
                                 <w:p>
                                   <w:pPr>
-                                    <w:pStyle w:val="SemEspaamento"/>
+                                    <w:pStyle w:val="NoSpacing"/>
                                     <w:rPr>
                                       <w:color w:val="4A442A" w:themeColor="background2" w:themeShade="40"/>
                                       <w:sz w:val="28"/>
@@ -545,23 +459,7 @@
                                       <w:sz w:val="24"/>
                                       <w:szCs w:val="24"/>
                                     </w:rPr>
-                                    <w:t xml:space="preserve"> Moreira            </w:t>
-                                  </w:r>
-                                  <w:r>
-                                    <w:rPr>
-                                      <w:color w:val="4A442A" w:themeColor="background2" w:themeShade="40"/>
-                                      <w:sz w:val="24"/>
-                                      <w:szCs w:val="24"/>
-                                    </w:rPr>
-                                    <w:t xml:space="preserve">              </w:t>
-                                  </w:r>
-                                  <w:r>
-                                    <w:rPr>
-                                      <w:color w:val="4A442A" w:themeColor="background2" w:themeShade="40"/>
-                                      <w:sz w:val="24"/>
-                                      <w:szCs w:val="24"/>
-                                    </w:rPr>
-                                    <w:t>14001449</w:t>
+                                    <w:t xml:space="preserve"> Moreira                          14001449</w:t>
                                   </w:r>
                                 </w:p>
                               </w:tc>
@@ -573,7 +471,7 @@
                                 </w:tcPr>
                                 <w:p>
                                   <w:pPr>
-                                    <w:pStyle w:val="SemEspaamento"/>
+                                    <w:pStyle w:val="NoSpacing"/>
                                   </w:pPr>
                                 </w:p>
                               </w:tc>
@@ -585,7 +483,7 @@
                                 </w:tcPr>
                                 <w:p>
                                   <w:pPr>
-                                    <w:pStyle w:val="SemEspaamento"/>
+                                    <w:pStyle w:val="NoSpacing"/>
                                   </w:pPr>
                                 </w:p>
                               </w:tc>
@@ -597,7 +495,7 @@
                                 </w:tcPr>
                                 <w:p>
                                   <w:pPr>
-                                    <w:pStyle w:val="SemEspaamento"/>
+                                    <w:pStyle w:val="NoSpacing"/>
                                     <w:rPr>
                                       <w:b/>
                                       <w:bCs/>
@@ -613,7 +511,7 @@
                                 </w:tcPr>
                                 <w:p>
                                   <w:pPr>
-                                    <w:pStyle w:val="SemEspaamento"/>
+                                    <w:pStyle w:val="NoSpacing"/>
                                     <w:rPr>
                                       <w:b/>
                                       <w:bCs/>
@@ -629,7 +527,7 @@
                                 </w:tcPr>
                                 <w:p>
                                   <w:pPr>
-                                    <w:pStyle w:val="SemEspaamento"/>
+                                    <w:pStyle w:val="NoSpacing"/>
                                     <w:rPr>
                                       <w:b/>
                                       <w:bCs/>
@@ -662,11 +560,11 @@
           </mc:Choice>
           <mc:Fallback>
             <w:pict>
-              <v:shapetype id="_x0000_t202" coordsize="21600,21600" o:spt="202" path="m,l,21600r21600,l21600,xe">
+              <v:shapetype id="_x0000_t202" coordsize="21600,21600" o:spt="202" path="m0,0l0,21600,21600,21600,21600,0xe">
                 <v:stroke joinstyle="miter"/>
                 <v:path gradientshapeok="t" o:connecttype="rect"/>
               </v:shapetype>
-              <v:shape id="Caixa de texto 7" o:spid="_x0000_s1027" type="#_x0000_t202" style="position:absolute;left:0;text-align:left;margin-left:.2pt;margin-top:277.8pt;width:309.75pt;height:176.25pt;z-index:251660288;visibility:visible;mso-wrap-style:square;mso-width-percent:0;mso-height-percent:0;mso-wrap-distance-left:9pt;mso-wrap-distance-top:0;mso-wrap-distance-right:9pt;mso-wrap-distance-bottom:0;mso-position-horizontal:absolute;mso-position-horizontal-relative:text;mso-position-vertical:absolute;mso-position-vertical-relative:text;mso-width-percent:0;mso-height-percent:0;mso-width-relative:margin;mso-height-relative:margin;v-text-anchor:top" o:gfxdata="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" filled="f" stroked="f" strokeweight=".5pt">
+              <v:shape id="Caixa de texto 7" o:spid="_x0000_s1027" type="#_x0000_t202" style="position:absolute;left:0;text-align:left;margin-left:.2pt;margin-top:277.8pt;width:309.75pt;height:176.25pt;z-index:251660288;visibility:visible;mso-wrap-style:square;mso-width-percent:0;mso-height-percent:0;mso-wrap-distance-left:9pt;mso-wrap-distance-top:0;mso-wrap-distance-right:9pt;mso-wrap-distance-bottom:0;mso-position-horizontal:absolute;mso-position-horizontal-relative:text;mso-position-vertical:absolute;mso-position-vertical-relative:text;mso-width-percent:0;mso-height-percent:0;mso-width-relative:margin;mso-height-relative:margin;v-text-anchor:top" o:gfxdata="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" filled="f" stroked="f" strokeweight=".5pt">
                 <v:textbox>
                   <w:txbxContent>
                     <w:tbl>
@@ -684,7 +582,7 @@
                           </w:tcPr>
                           <w:p>
                             <w:pPr>
-                              <w:pStyle w:val="SemEspaamento"/>
+                              <w:pStyle w:val="NoSpacing"/>
                               <w:rPr>
                                 <w:rFonts w:ascii="Agency FB" w:hAnsi="Agency FB"/>
                                 <w:b/>
@@ -706,7 +604,7 @@
                           </w:p>
                           <w:p>
                             <w:pPr>
-                              <w:pStyle w:val="SemEspaamento"/>
+                              <w:pStyle w:val="NoSpacing"/>
                               <w:rPr>
                                 <w:color w:val="4A442A" w:themeColor="background2" w:themeShade="40"/>
                                 <w:sz w:val="32"/>
@@ -719,20 +617,12 @@
                                 <w:sz w:val="32"/>
                                 <w:szCs w:val="32"/>
                               </w:rPr>
-                              <w:t>Professo</w:t>
-                            </w:r>
-                            <w:r>
-                              <w:rPr>
-                                <w:color w:val="4A442A" w:themeColor="background2" w:themeShade="40"/>
-                                <w:sz w:val="32"/>
-                                <w:szCs w:val="32"/>
-                              </w:rPr>
-                              <w:t>ra: Juliana Bueno</w:t>
+                              <w:t>Professora: Juliana Bueno</w:t>
                             </w:r>
                           </w:p>
                           <w:p>
                             <w:pPr>
-                              <w:pStyle w:val="SemEspaamento"/>
+                              <w:pStyle w:val="NoSpacing"/>
                               <w:rPr>
                                 <w:color w:val="4A442A" w:themeColor="background2" w:themeShade="40"/>
                                 <w:sz w:val="24"/>
@@ -742,7 +632,7 @@
                           </w:p>
                           <w:p>
                             <w:pPr>
-                              <w:pStyle w:val="SemEspaamento"/>
+                              <w:pStyle w:val="NoSpacing"/>
                               <w:rPr>
                                 <w:color w:val="4A442A" w:themeColor="background2" w:themeShade="40"/>
                                 <w:sz w:val="24"/>
@@ -755,28 +645,12 @@
                                 <w:sz w:val="24"/>
                                 <w:szCs w:val="28"/>
                               </w:rPr>
-                              <w:t xml:space="preserve">Karine A. Ramos Jardim </w:t>
-                            </w:r>
-                            <w:r>
-                              <w:rPr>
-                                <w:color w:val="4A442A" w:themeColor="background2" w:themeShade="40"/>
-                                <w:sz w:val="24"/>
-                                <w:szCs w:val="28"/>
-                              </w:rPr>
-                              <w:t xml:space="preserve">          </w:t>
-                            </w:r>
-                            <w:r>
-                              <w:rPr>
-                                <w:color w:val="4A442A" w:themeColor="background2" w:themeShade="40"/>
-                                <w:sz w:val="24"/>
-                                <w:szCs w:val="28"/>
-                              </w:rPr>
-                              <w:t>112332</w:t>
+                              <w:t>Karine A. Ramos Jardim           112332</w:t>
                             </w:r>
                           </w:p>
                           <w:p>
                             <w:pPr>
-                              <w:pStyle w:val="SemEspaamento"/>
+                              <w:pStyle w:val="NoSpacing"/>
                               <w:rPr>
                                 <w:color w:val="4A442A" w:themeColor="background2" w:themeShade="40"/>
                                 <w:sz w:val="24"/>
@@ -789,28 +663,12 @@
                                 <w:sz w:val="24"/>
                                 <w:szCs w:val="28"/>
                               </w:rPr>
-                              <w:t xml:space="preserve">Marilia Paula da Silva     </w:t>
-                            </w:r>
-                            <w:r>
-                              <w:rPr>
-                                <w:color w:val="4A442A" w:themeColor="background2" w:themeShade="40"/>
-                                <w:sz w:val="24"/>
-                                <w:szCs w:val="28"/>
-                              </w:rPr>
-                              <w:t xml:space="preserve">          </w:t>
-                            </w:r>
-                            <w:r>
-                              <w:rPr>
-                                <w:color w:val="4A442A" w:themeColor="background2" w:themeShade="40"/>
-                                <w:sz w:val="24"/>
-                                <w:szCs w:val="28"/>
-                              </w:rPr>
-                              <w:t>132818</w:t>
+                              <w:t>Marilia Paula da Silva               132818</w:t>
                             </w:r>
                           </w:p>
                           <w:p>
                             <w:pPr>
-                              <w:pStyle w:val="SemEspaamento"/>
+                              <w:pStyle w:val="NoSpacing"/>
                               <w:rPr>
                                 <w:color w:val="4A442A" w:themeColor="background2" w:themeShade="40"/>
                                 <w:sz w:val="24"/>
@@ -823,31 +681,7 @@
                                 <w:sz w:val="24"/>
                                 <w:szCs w:val="28"/>
                               </w:rPr>
-                              <w:t>Romário Lima</w:t>
-                            </w:r>
-                            <w:r>
-                              <w:rPr>
-                                <w:color w:val="4A442A" w:themeColor="background2" w:themeShade="40"/>
-                                <w:sz w:val="24"/>
-                                <w:szCs w:val="28"/>
-                              </w:rPr>
-                              <w:t xml:space="preserve">   </w:t>
-                            </w:r>
-                            <w:r>
-                              <w:rPr>
-                                <w:color w:val="4A442A" w:themeColor="background2" w:themeShade="40"/>
-                                <w:sz w:val="24"/>
-                                <w:szCs w:val="28"/>
-                              </w:rPr>
-                              <w:t xml:space="preserve">                         </w:t>
-                            </w:r>
-                            <w:r>
-                              <w:rPr>
-                                <w:color w:val="4A442A" w:themeColor="background2" w:themeShade="40"/>
-                                <w:sz w:val="24"/>
-                                <w:szCs w:val="28"/>
-                              </w:rPr>
-                              <w:t>14000244</w:t>
+                              <w:t>Romário Lima                            14000244</w:t>
                             </w:r>
                           </w:p>
                         </w:tc>
@@ -859,7 +693,7 @@
                           </w:tcPr>
                           <w:p>
                             <w:pPr>
-                              <w:pStyle w:val="SemEspaamento"/>
+                              <w:pStyle w:val="NoSpacing"/>
                               <w:rPr>
                                 <w:color w:val="4A442A" w:themeColor="background2" w:themeShade="40"/>
                                 <w:sz w:val="24"/>
@@ -880,28 +714,12 @@
                                 <w:sz w:val="24"/>
                                 <w:szCs w:val="24"/>
                               </w:rPr>
-                              <w:t xml:space="preserve"> </w:t>
-                            </w:r>
-                            <w:r>
-                              <w:rPr>
-                                <w:color w:val="4A442A" w:themeColor="background2" w:themeShade="40"/>
-                                <w:sz w:val="24"/>
-                                <w:szCs w:val="24"/>
-                              </w:rPr>
-                              <w:t xml:space="preserve">                         </w:t>
-                            </w:r>
-                            <w:r>
-                              <w:rPr>
-                                <w:color w:val="4A442A" w:themeColor="background2" w:themeShade="40"/>
-                                <w:sz w:val="24"/>
-                                <w:szCs w:val="24"/>
-                              </w:rPr>
-                              <w:t>137758</w:t>
+                              <w:t xml:space="preserve">                          137758</w:t>
                             </w:r>
                           </w:p>
                           <w:p>
                             <w:pPr>
-                              <w:pStyle w:val="SemEspaamento"/>
+                              <w:pStyle w:val="NoSpacing"/>
                               <w:rPr>
                                 <w:color w:val="4A442A" w:themeColor="background2" w:themeShade="40"/>
                                 <w:sz w:val="24"/>
@@ -922,20 +740,12 @@
                                 <w:sz w:val="24"/>
                                 <w:szCs w:val="24"/>
                               </w:rPr>
-                              <w:t xml:space="preserve">                                     </w:t>
-                            </w:r>
-                            <w:r>
-                              <w:rPr>
-                                <w:color w:val="4A442A" w:themeColor="background2" w:themeShade="40"/>
-                                <w:sz w:val="24"/>
-                                <w:szCs w:val="24"/>
-                              </w:rPr>
-                              <w:t>14007086</w:t>
+                              <w:t xml:space="preserve">                                     14007086</w:t>
                             </w:r>
                           </w:p>
                           <w:p>
                             <w:pPr>
-                              <w:pStyle w:val="SemEspaamento"/>
+                              <w:pStyle w:val="NoSpacing"/>
                               <w:rPr>
                                 <w:color w:val="4A442A" w:themeColor="background2" w:themeShade="40"/>
                                 <w:sz w:val="28"/>
@@ -956,23 +766,7 @@
                                 <w:sz w:val="24"/>
                                 <w:szCs w:val="24"/>
                               </w:rPr>
-                              <w:t xml:space="preserve"> Moreira            </w:t>
-                            </w:r>
-                            <w:r>
-                              <w:rPr>
-                                <w:color w:val="4A442A" w:themeColor="background2" w:themeShade="40"/>
-                                <w:sz w:val="24"/>
-                                <w:szCs w:val="24"/>
-                              </w:rPr>
-                              <w:t xml:space="preserve">              </w:t>
-                            </w:r>
-                            <w:r>
-                              <w:rPr>
-                                <w:color w:val="4A442A" w:themeColor="background2" w:themeShade="40"/>
-                                <w:sz w:val="24"/>
-                                <w:szCs w:val="24"/>
-                              </w:rPr>
-                              <w:t>14001449</w:t>
+                              <w:t xml:space="preserve"> Moreira                          14001449</w:t>
                             </w:r>
                           </w:p>
                         </w:tc>
@@ -984,7 +778,7 @@
                           </w:tcPr>
                           <w:p>
                             <w:pPr>
-                              <w:pStyle w:val="SemEspaamento"/>
+                              <w:pStyle w:val="NoSpacing"/>
                             </w:pPr>
                           </w:p>
                         </w:tc>
@@ -996,7 +790,7 @@
                           </w:tcPr>
                           <w:p>
                             <w:pPr>
-                              <w:pStyle w:val="SemEspaamento"/>
+                              <w:pStyle w:val="NoSpacing"/>
                             </w:pPr>
                           </w:p>
                         </w:tc>
@@ -1008,7 +802,7 @@
                           </w:tcPr>
                           <w:p>
                             <w:pPr>
-                              <w:pStyle w:val="SemEspaamento"/>
+                              <w:pStyle w:val="NoSpacing"/>
                               <w:rPr>
                                 <w:b/>
                                 <w:bCs/>
@@ -1024,7 +818,7 @@
                           </w:tcPr>
                           <w:p>
                             <w:pPr>
-                              <w:pStyle w:val="SemEspaamento"/>
+                              <w:pStyle w:val="NoSpacing"/>
                               <w:rPr>
                                 <w:b/>
                                 <w:bCs/>
@@ -1040,7 +834,7 @@
                           </w:tcPr>
                           <w:p>
                             <w:pPr>
-                              <w:pStyle w:val="SemEspaamento"/>
+                              <w:pStyle w:val="NoSpacing"/>
                               <w:rPr>
                                 <w:b/>
                                 <w:bCs/>
@@ -1115,31 +909,30 @@
         <w:tabs>
           <w:tab w:val="left" w:pos="7155"/>
         </w:tabs>
+        <w:spacing w:line="240" w:lineRule="auto"/>
         <w:jc w:val="center"/>
-      </w:pPr>
-      <w:r>
+        <w:rPr>
+          <w:rFonts w:ascii="Times New Roman" w:hAnsi="Times New Roman" w:cs="Times New Roman"/>
+          <w:b/>
+          <w:color w:val="002060"/>
+          <w:sz w:val="24"/>
+          <w:szCs w:val="24"/>
+        </w:rPr>
+      </w:pPr>
+      <w:r>
+        <w:rPr>
+          <w:rFonts w:ascii="Times New Roman" w:hAnsi="Times New Roman" w:cs="Times New Roman"/>
+          <w:b/>
+          <w:color w:val="002060"/>
+          <w:sz w:val="24"/>
+          <w:szCs w:val="24"/>
+        </w:rPr>
         <w:t>QUESTIONÁRIO DE ENTREVISTA</w:t>
       </w:r>
     </w:p>
     <w:p>
       <w:pPr>
-        <w:tabs>
-          <w:tab w:val="left" w:pos="7155"/>
-        </w:tabs>
-        <w:jc w:val="center"/>
-      </w:pPr>
-    </w:p>
-    <w:p>
-      <w:pPr>
-        <w:tabs>
-          <w:tab w:val="left" w:pos="7155"/>
-        </w:tabs>
-        <w:jc w:val="center"/>
-      </w:pPr>
-    </w:p>
-    <w:p>
-      <w:pPr>
-        <w:pStyle w:val="PargrafodaLista"/>
+        <w:pStyle w:val="ListParagraph"/>
         <w:numPr>
           <w:ilvl w:val="0"/>
           <w:numId w:val="1"/>
@@ -1147,17 +940,33 @@
         <w:tabs>
           <w:tab w:val="left" w:pos="7155"/>
         </w:tabs>
-      </w:pPr>
-      <w:r>
+        <w:spacing w:line="360" w:lineRule="auto"/>
+        <w:rPr>
+          <w:rFonts w:ascii="Times New Roman" w:hAnsi="Times New Roman" w:cs="Times New Roman"/>
+          <w:sz w:val="24"/>
+          <w:szCs w:val="24"/>
+        </w:rPr>
+      </w:pPr>
+      <w:r>
+        <w:rPr>
+          <w:rFonts w:ascii="Times New Roman" w:hAnsi="Times New Roman" w:cs="Times New Roman"/>
+          <w:sz w:val="24"/>
+          <w:szCs w:val="24"/>
+        </w:rPr>
         <w:t>Qual o ramo do negócio?</w:t>
       </w:r>
       <w:r>
+        <w:rPr>
+          <w:rFonts w:ascii="Times New Roman" w:hAnsi="Times New Roman" w:cs="Times New Roman"/>
+          <w:sz w:val="24"/>
+          <w:szCs w:val="24"/>
+        </w:rPr>
         <w:t xml:space="preserve"> </w:t>
       </w:r>
     </w:p>
     <w:p>
       <w:pPr>
-        <w:pStyle w:val="PargrafodaLista"/>
+        <w:pStyle w:val="ListParagraph"/>
         <w:numPr>
           <w:ilvl w:val="0"/>
           <w:numId w:val="1"/>
@@ -1165,14 +974,25 @@
         <w:tabs>
           <w:tab w:val="left" w:pos="7155"/>
         </w:tabs>
-      </w:pPr>
-      <w:r>
+        <w:spacing w:line="360" w:lineRule="auto"/>
+        <w:rPr>
+          <w:rFonts w:ascii="Times New Roman" w:hAnsi="Times New Roman" w:cs="Times New Roman"/>
+          <w:sz w:val="24"/>
+          <w:szCs w:val="24"/>
+        </w:rPr>
+      </w:pPr>
+      <w:r>
+        <w:rPr>
+          <w:rFonts w:ascii="Times New Roman" w:hAnsi="Times New Roman" w:cs="Times New Roman"/>
+          <w:sz w:val="24"/>
+          <w:szCs w:val="24"/>
+        </w:rPr>
         <w:t>Como funciona o sistema atual?</w:t>
       </w:r>
     </w:p>
     <w:p>
       <w:pPr>
-        <w:pStyle w:val="PargrafodaLista"/>
+        <w:pStyle w:val="ListParagraph"/>
         <w:numPr>
           <w:ilvl w:val="0"/>
           <w:numId w:val="1"/>
@@ -1180,17 +1000,33 @@
         <w:tabs>
           <w:tab w:val="left" w:pos="7155"/>
         </w:tabs>
-      </w:pPr>
-      <w:r>
+        <w:spacing w:line="360" w:lineRule="auto"/>
+        <w:rPr>
+          <w:rFonts w:ascii="Times New Roman" w:hAnsi="Times New Roman" w:cs="Times New Roman"/>
+          <w:sz w:val="24"/>
+          <w:szCs w:val="24"/>
+        </w:rPr>
+      </w:pPr>
+      <w:r>
+        <w:rPr>
+          <w:rFonts w:ascii="Times New Roman" w:hAnsi="Times New Roman" w:cs="Times New Roman"/>
+          <w:sz w:val="24"/>
+          <w:szCs w:val="24"/>
+        </w:rPr>
         <w:t>Como funciona a relação com o fornecedor</w:t>
       </w:r>
       <w:r>
+        <w:rPr>
+          <w:rFonts w:ascii="Times New Roman" w:hAnsi="Times New Roman" w:cs="Times New Roman"/>
+          <w:sz w:val="24"/>
+          <w:szCs w:val="24"/>
+        </w:rPr>
         <w:t>, existe algum método para cadastro?</w:t>
       </w:r>
     </w:p>
     <w:p>
       <w:pPr>
-        <w:pStyle w:val="PargrafodaLista"/>
+        <w:pStyle w:val="ListParagraph"/>
         <w:numPr>
           <w:ilvl w:val="0"/>
           <w:numId w:val="1"/>
@@ -1198,14 +1034,25 @@
         <w:tabs>
           <w:tab w:val="left" w:pos="7155"/>
         </w:tabs>
-      </w:pPr>
-      <w:r>
+        <w:spacing w:line="360" w:lineRule="auto"/>
+        <w:rPr>
+          <w:rFonts w:ascii="Times New Roman" w:hAnsi="Times New Roman" w:cs="Times New Roman"/>
+          <w:sz w:val="24"/>
+          <w:szCs w:val="24"/>
+        </w:rPr>
+      </w:pPr>
+      <w:r>
+        <w:rPr>
+          <w:rFonts w:ascii="Times New Roman" w:hAnsi="Times New Roman" w:cs="Times New Roman"/>
+          <w:sz w:val="24"/>
+          <w:szCs w:val="24"/>
+        </w:rPr>
         <w:t>Qual o método utilizado para controle do estoque?</w:t>
       </w:r>
     </w:p>
     <w:p>
       <w:pPr>
-        <w:pStyle w:val="PargrafodaLista"/>
+        <w:pStyle w:val="ListParagraph"/>
         <w:numPr>
           <w:ilvl w:val="0"/>
           <w:numId w:val="1"/>
@@ -1213,14 +1060,43 @@
         <w:tabs>
           <w:tab w:val="left" w:pos="7155"/>
         </w:tabs>
-      </w:pPr>
-      <w:r>
-        <w:t>Como funciona a logistica de entrega dos produtos?</w:t>
-      </w:r>
-    </w:p>
-    <w:p>
-      <w:pPr>
-        <w:pStyle w:val="PargrafodaLista"/>
+        <w:spacing w:line="360" w:lineRule="auto"/>
+        <w:rPr>
+          <w:rFonts w:ascii="Times New Roman" w:hAnsi="Times New Roman" w:cs="Times New Roman"/>
+          <w:sz w:val="24"/>
+          <w:szCs w:val="24"/>
+        </w:rPr>
+      </w:pPr>
+      <w:r>
+        <w:rPr>
+          <w:rFonts w:ascii="Times New Roman" w:hAnsi="Times New Roman" w:cs="Times New Roman"/>
+          <w:sz w:val="24"/>
+          <w:szCs w:val="24"/>
+        </w:rPr>
+        <w:t xml:space="preserve">Como funciona a </w:t>
+      </w:r>
+      <w:proofErr w:type="spellStart"/>
+      <w:r>
+        <w:rPr>
+          <w:rFonts w:ascii="Times New Roman" w:hAnsi="Times New Roman" w:cs="Times New Roman"/>
+          <w:sz w:val="24"/>
+          <w:szCs w:val="24"/>
+        </w:rPr>
+        <w:t>logistica</w:t>
+      </w:r>
+      <w:proofErr w:type="spellEnd"/>
+      <w:r>
+        <w:rPr>
+          <w:rFonts w:ascii="Times New Roman" w:hAnsi="Times New Roman" w:cs="Times New Roman"/>
+          <w:sz w:val="24"/>
+          <w:szCs w:val="24"/>
+        </w:rPr>
+        <w:t xml:space="preserve"> de entrega dos produtos?</w:t>
+      </w:r>
+    </w:p>
+    <w:p>
+      <w:pPr>
+        <w:pStyle w:val="ListParagraph"/>
         <w:numPr>
           <w:ilvl w:val="0"/>
           <w:numId w:val="1"/>
@@ -1228,14 +1104,25 @@
         <w:tabs>
           <w:tab w:val="left" w:pos="7155"/>
         </w:tabs>
-      </w:pPr>
-      <w:r>
+        <w:spacing w:line="360" w:lineRule="auto"/>
+        <w:rPr>
+          <w:rFonts w:ascii="Times New Roman" w:hAnsi="Times New Roman" w:cs="Times New Roman"/>
+          <w:sz w:val="24"/>
+          <w:szCs w:val="24"/>
+        </w:rPr>
+      </w:pPr>
+      <w:r>
+        <w:rPr>
+          <w:rFonts w:ascii="Times New Roman" w:hAnsi="Times New Roman" w:cs="Times New Roman"/>
+          <w:sz w:val="24"/>
+          <w:szCs w:val="24"/>
+        </w:rPr>
         <w:t>Controle das vendas, qual o método utilizado?</w:t>
       </w:r>
     </w:p>
     <w:p>
       <w:pPr>
-        <w:pStyle w:val="PargrafodaLista"/>
+        <w:pStyle w:val="ListParagraph"/>
         <w:numPr>
           <w:ilvl w:val="0"/>
           <w:numId w:val="1"/>
@@ -1243,14 +1130,25 @@
         <w:tabs>
           <w:tab w:val="left" w:pos="7155"/>
         </w:tabs>
-      </w:pPr>
-      <w:r>
+        <w:spacing w:line="360" w:lineRule="auto"/>
+        <w:rPr>
+          <w:rFonts w:ascii="Times New Roman" w:hAnsi="Times New Roman" w:cs="Times New Roman"/>
+          <w:sz w:val="24"/>
+          <w:szCs w:val="24"/>
+        </w:rPr>
+      </w:pPr>
+      <w:r>
+        <w:rPr>
+          <w:rFonts w:ascii="Times New Roman" w:hAnsi="Times New Roman" w:cs="Times New Roman"/>
+          <w:sz w:val="24"/>
+          <w:szCs w:val="24"/>
+        </w:rPr>
         <w:t>Como funciona o cadastro dos clientes?</w:t>
       </w:r>
     </w:p>
     <w:p>
       <w:pPr>
-        <w:pStyle w:val="PargrafodaLista"/>
+        <w:pStyle w:val="ListParagraph"/>
         <w:numPr>
           <w:ilvl w:val="0"/>
           <w:numId w:val="1"/>
@@ -1258,14 +1156,25 @@
         <w:tabs>
           <w:tab w:val="left" w:pos="7155"/>
         </w:tabs>
-      </w:pPr>
-      <w:r>
+        <w:spacing w:line="360" w:lineRule="auto"/>
+        <w:rPr>
+          <w:rFonts w:ascii="Times New Roman" w:hAnsi="Times New Roman" w:cs="Times New Roman"/>
+          <w:sz w:val="24"/>
+          <w:szCs w:val="24"/>
+        </w:rPr>
+      </w:pPr>
+      <w:r>
+        <w:rPr>
+          <w:rFonts w:ascii="Times New Roman" w:hAnsi="Times New Roman" w:cs="Times New Roman"/>
+          <w:sz w:val="24"/>
+          <w:szCs w:val="24"/>
+        </w:rPr>
         <w:t>Qual o método utilizado para o cadastro dos produtos?</w:t>
       </w:r>
     </w:p>
     <w:p>
       <w:pPr>
-        <w:pStyle w:val="PargrafodaLista"/>
+        <w:pStyle w:val="ListParagraph"/>
         <w:numPr>
           <w:ilvl w:val="0"/>
           <w:numId w:val="1"/>
@@ -1273,14 +1182,43 @@
         <w:tabs>
           <w:tab w:val="left" w:pos="7155"/>
         </w:tabs>
-      </w:pPr>
-      <w:r>
-        <w:t>Existe vinculo com laboratorios?</w:t>
-      </w:r>
-    </w:p>
-    <w:p>
-      <w:pPr>
-        <w:pStyle w:val="PargrafodaLista"/>
+        <w:spacing w:line="360" w:lineRule="auto"/>
+        <w:rPr>
+          <w:rFonts w:ascii="Times New Roman" w:hAnsi="Times New Roman" w:cs="Times New Roman"/>
+          <w:sz w:val="24"/>
+          <w:szCs w:val="24"/>
+        </w:rPr>
+      </w:pPr>
+      <w:r>
+        <w:rPr>
+          <w:rFonts w:ascii="Times New Roman" w:hAnsi="Times New Roman" w:cs="Times New Roman"/>
+          <w:sz w:val="24"/>
+          <w:szCs w:val="24"/>
+        </w:rPr>
+        <w:t xml:space="preserve">Existe vinculo com </w:t>
+      </w:r>
+      <w:proofErr w:type="spellStart"/>
+      <w:r>
+        <w:rPr>
+          <w:rFonts w:ascii="Times New Roman" w:hAnsi="Times New Roman" w:cs="Times New Roman"/>
+          <w:sz w:val="24"/>
+          <w:szCs w:val="24"/>
+        </w:rPr>
+        <w:t>laboratorios</w:t>
+      </w:r>
+      <w:proofErr w:type="spellEnd"/>
+      <w:r>
+        <w:rPr>
+          <w:rFonts w:ascii="Times New Roman" w:hAnsi="Times New Roman" w:cs="Times New Roman"/>
+          <w:sz w:val="24"/>
+          <w:szCs w:val="24"/>
+        </w:rPr>
+        <w:t>?</w:t>
+      </w:r>
+    </w:p>
+    <w:p>
+      <w:pPr>
+        <w:pStyle w:val="ListParagraph"/>
         <w:numPr>
           <w:ilvl w:val="0"/>
           <w:numId w:val="1"/>
@@ -1288,14 +1226,43 @@
         <w:tabs>
           <w:tab w:val="left" w:pos="7155"/>
         </w:tabs>
-      </w:pPr>
-      <w:r>
-        <w:t>Como funciona o cadastro de convenios?</w:t>
-      </w:r>
-    </w:p>
-    <w:p>
-      <w:pPr>
-        <w:pStyle w:val="PargrafodaLista"/>
+        <w:spacing w:line="360" w:lineRule="auto"/>
+        <w:rPr>
+          <w:rFonts w:ascii="Times New Roman" w:hAnsi="Times New Roman" w:cs="Times New Roman"/>
+          <w:sz w:val="24"/>
+          <w:szCs w:val="24"/>
+        </w:rPr>
+      </w:pPr>
+      <w:r>
+        <w:rPr>
+          <w:rFonts w:ascii="Times New Roman" w:hAnsi="Times New Roman" w:cs="Times New Roman"/>
+          <w:sz w:val="24"/>
+          <w:szCs w:val="24"/>
+        </w:rPr>
+        <w:t xml:space="preserve">Como funciona o cadastro de </w:t>
+      </w:r>
+      <w:proofErr w:type="spellStart"/>
+      <w:r>
+        <w:rPr>
+          <w:rFonts w:ascii="Times New Roman" w:hAnsi="Times New Roman" w:cs="Times New Roman"/>
+          <w:sz w:val="24"/>
+          <w:szCs w:val="24"/>
+        </w:rPr>
+        <w:t>convenios</w:t>
+      </w:r>
+      <w:proofErr w:type="spellEnd"/>
+      <w:r>
+        <w:rPr>
+          <w:rFonts w:ascii="Times New Roman" w:hAnsi="Times New Roman" w:cs="Times New Roman"/>
+          <w:sz w:val="24"/>
+          <w:szCs w:val="24"/>
+        </w:rPr>
+        <w:t>?</w:t>
+      </w:r>
+    </w:p>
+    <w:p>
+      <w:pPr>
+        <w:pStyle w:val="ListParagraph"/>
         <w:numPr>
           <w:ilvl w:val="0"/>
           <w:numId w:val="1"/>
@@ -1303,14 +1270,25 @@
         <w:tabs>
           <w:tab w:val="left" w:pos="7155"/>
         </w:tabs>
-      </w:pPr>
-      <w:r>
+        <w:spacing w:line="360" w:lineRule="auto"/>
+        <w:rPr>
+          <w:rFonts w:ascii="Times New Roman" w:hAnsi="Times New Roman" w:cs="Times New Roman"/>
+          <w:sz w:val="24"/>
+          <w:szCs w:val="24"/>
+        </w:rPr>
+      </w:pPr>
+      <w:r>
+        <w:rPr>
+          <w:rFonts w:ascii="Times New Roman" w:hAnsi="Times New Roman" w:cs="Times New Roman"/>
+          <w:sz w:val="24"/>
+          <w:szCs w:val="24"/>
+        </w:rPr>
         <w:t>Como funciona os registros dos funcionários?</w:t>
       </w:r>
     </w:p>
     <w:p>
       <w:pPr>
-        <w:pStyle w:val="PargrafodaLista"/>
+        <w:pStyle w:val="ListParagraph"/>
         <w:numPr>
           <w:ilvl w:val="0"/>
           <w:numId w:val="1"/>
@@ -1318,435 +1296,2876 @@
         <w:tabs>
           <w:tab w:val="left" w:pos="7155"/>
         </w:tabs>
-      </w:pPr>
-      <w:r>
+        <w:spacing w:line="360" w:lineRule="auto"/>
+        <w:rPr>
+          <w:rFonts w:ascii="Times New Roman" w:hAnsi="Times New Roman" w:cs="Times New Roman"/>
+          <w:sz w:val="24"/>
+          <w:szCs w:val="24"/>
+        </w:rPr>
+      </w:pPr>
+      <w:r>
+        <w:rPr>
+          <w:rFonts w:ascii="Times New Roman" w:hAnsi="Times New Roman" w:cs="Times New Roman"/>
+          <w:sz w:val="24"/>
+          <w:szCs w:val="24"/>
+        </w:rPr>
         <w:t>Qual o propósito do novo sistema?</w:t>
       </w:r>
     </w:p>
     <w:p>
       <w:pPr>
-        <w:pStyle w:val="PargrafodaLista"/>
+        <w:pStyle w:val="ListParagraph"/>
         <w:tabs>
           <w:tab w:val="left" w:pos="7155"/>
         </w:tabs>
-      </w:pPr>
-    </w:p>
-    <w:p>
-      <w:pPr>
-        <w:pStyle w:val="PargrafodaLista"/>
+        <w:spacing w:line="360" w:lineRule="auto"/>
+        <w:ind w:left="0"/>
+        <w:rPr>
+          <w:rFonts w:ascii="Times New Roman" w:hAnsi="Times New Roman" w:cs="Times New Roman"/>
+          <w:b/>
+          <w:sz w:val="24"/>
+          <w:szCs w:val="24"/>
+        </w:rPr>
+      </w:pPr>
+    </w:p>
+    <w:p>
+      <w:pPr>
+        <w:pStyle w:val="ListParagraph"/>
         <w:tabs>
           <w:tab w:val="left" w:pos="7155"/>
         </w:tabs>
-      </w:pPr>
-    </w:p>
-    <w:p>
-      <w:pPr>
-        <w:pStyle w:val="PargrafodaLista"/>
+        <w:spacing w:line="360" w:lineRule="auto"/>
+        <w:ind w:left="0"/>
+        <w:jc w:val="center"/>
+        <w:rPr>
+          <w:rFonts w:ascii="Times New Roman" w:hAnsi="Times New Roman" w:cs="Times New Roman"/>
+          <w:b/>
+          <w:color w:val="002060"/>
+          <w:sz w:val="24"/>
+          <w:szCs w:val="24"/>
+        </w:rPr>
+      </w:pPr>
+      <w:r>
+        <w:rPr>
+          <w:rFonts w:ascii="Times New Roman" w:hAnsi="Times New Roman" w:cs="Times New Roman"/>
+          <w:b/>
+          <w:color w:val="002060"/>
+          <w:sz w:val="24"/>
+          <w:szCs w:val="24"/>
+        </w:rPr>
+        <w:t xml:space="preserve">Entregar o </w:t>
+      </w:r>
+      <w:r>
+        <w:rPr>
+          <w:rFonts w:ascii="Times New Roman" w:hAnsi="Times New Roman" w:cs="Times New Roman"/>
+          <w:b/>
+          <w:color w:val="002060"/>
+          <w:sz w:val="24"/>
+          <w:szCs w:val="24"/>
+        </w:rPr>
+        <w:t>questionário</w:t>
+      </w:r>
+      <w:r>
+        <w:rPr>
+          <w:rFonts w:ascii="Times New Roman" w:hAnsi="Times New Roman" w:cs="Times New Roman"/>
+          <w:b/>
+          <w:color w:val="002060"/>
+          <w:sz w:val="24"/>
+          <w:szCs w:val="24"/>
+        </w:rPr>
+        <w:t xml:space="preserve"> respondido</w:t>
+      </w:r>
+    </w:p>
+    <w:p>
+      <w:pPr>
+        <w:pStyle w:val="ListParagraph"/>
         <w:tabs>
           <w:tab w:val="left" w:pos="7155"/>
         </w:tabs>
-      </w:pPr>
-      <w:r>
-        <w:t>Entregar o questionario respondido</w:t>
-      </w:r>
-    </w:p>
-    <w:p>
-      <w:pPr>
-        <w:pStyle w:val="PargrafodaLista"/>
+        <w:spacing w:line="360" w:lineRule="auto"/>
+        <w:ind w:left="0"/>
+        <w:rPr>
+          <w:rFonts w:ascii="Times New Roman" w:hAnsi="Times New Roman" w:cs="Times New Roman"/>
+          <w:sz w:val="24"/>
+          <w:szCs w:val="24"/>
+        </w:rPr>
+      </w:pPr>
+      <w:r>
+        <w:rPr>
+          <w:rFonts w:ascii="Times New Roman" w:hAnsi="Times New Roman" w:cs="Times New Roman"/>
+          <w:sz w:val="24"/>
+          <w:szCs w:val="24"/>
+        </w:rPr>
+        <w:t>5 requisitos funcionais</w:t>
+      </w:r>
+      <w:r>
+        <w:rPr>
+          <w:rFonts w:ascii="Times New Roman" w:hAnsi="Times New Roman" w:cs="Times New Roman"/>
+          <w:sz w:val="24"/>
+          <w:szCs w:val="24"/>
+        </w:rPr>
+        <w:t>(Os requisitos funcionais são a descrição das diversas funções que clientes e usuários querem ou precisam que o software ofereça. Eles definem a funcionalidade desejada do software. O termo função é usado no sentido genérico de operação que pode ser realizada pelo sistema, seja através comandos dos usuários, ou seja, pela ocorrência de eventos internos ou externos ao sistema.</w:t>
+      </w:r>
+    </w:p>
+    <w:p>
+      <w:pPr>
         <w:tabs>
           <w:tab w:val="left" w:pos="7155"/>
         </w:tabs>
-      </w:pPr>
-    </w:p>
-    <w:p>
-      <w:pPr>
-        <w:pStyle w:val="PargrafodaLista"/>
+        <w:spacing w:line="240" w:lineRule="auto"/>
+        <w:jc w:val="center"/>
+        <w:rPr>
+          <w:rFonts w:ascii="Times New Roman" w:hAnsi="Times New Roman" w:cs="Times New Roman"/>
+          <w:b/>
+          <w:color w:val="002060"/>
+        </w:rPr>
+      </w:pPr>
+      <w:r>
+        <w:rPr>
+          <w:rFonts w:ascii="Times New Roman" w:hAnsi="Times New Roman" w:cs="Times New Roman"/>
+          <w:b/>
+          <w:color w:val="002060"/>
+        </w:rPr>
+        <w:t>REQUISITOS FUNCIONAIS</w:t>
+      </w:r>
+    </w:p>
+    <w:p>
+      <w:pPr>
+        <w:spacing w:after="0" w:line="240" w:lineRule="auto"/>
+        <w:jc w:val="both"/>
+        <w:rPr>
+          <w:rFonts w:ascii="Times New Roman" w:hAnsi="Times New Roman" w:cs="Times New Roman"/>
+          <w:sz w:val="24"/>
+          <w:szCs w:val="24"/>
+        </w:rPr>
+      </w:pPr>
+      <w:r>
+        <w:rPr>
+          <w:rFonts w:ascii="Times New Roman" w:hAnsi="Times New Roman" w:cs="Times New Roman"/>
+          <w:b/>
+          <w:sz w:val="24"/>
+          <w:szCs w:val="24"/>
+        </w:rPr>
+        <w:t>RF001:</w:t>
+      </w:r>
+      <w:r>
+        <w:rPr>
+          <w:rFonts w:ascii="Times New Roman" w:hAnsi="Times New Roman" w:cs="Times New Roman"/>
+          <w:sz w:val="24"/>
+          <w:szCs w:val="24"/>
+        </w:rPr>
+        <w:t xml:space="preserve"> </w:t>
+      </w:r>
+      <w:r>
+        <w:rPr>
+          <w:rFonts w:ascii="Times New Roman" w:hAnsi="Times New Roman" w:cs="Times New Roman"/>
+          <w:sz w:val="24"/>
+          <w:szCs w:val="24"/>
+        </w:rPr>
+        <w:t>C</w:t>
+      </w:r>
+      <w:r>
+        <w:rPr>
+          <w:rFonts w:ascii="Times New Roman" w:hAnsi="Times New Roman" w:cs="Times New Roman"/>
+          <w:sz w:val="24"/>
+          <w:szCs w:val="24"/>
+        </w:rPr>
+        <w:t>adastrar</w:t>
+      </w:r>
+      <w:r>
+        <w:rPr>
+          <w:rFonts w:ascii="Times New Roman" w:hAnsi="Times New Roman" w:cs="Times New Roman"/>
+          <w:sz w:val="24"/>
+          <w:szCs w:val="24"/>
+        </w:rPr>
+        <w:t xml:space="preserve"> medicamentos informando: nome</w:t>
+      </w:r>
+      <w:r>
+        <w:rPr>
+          <w:rFonts w:ascii="Times New Roman" w:hAnsi="Times New Roman" w:cs="Times New Roman"/>
+          <w:sz w:val="24"/>
+          <w:szCs w:val="24"/>
+        </w:rPr>
+        <w:t xml:space="preserve">, </w:t>
+      </w:r>
+      <w:r>
+        <w:rPr>
+          <w:rFonts w:ascii="Times New Roman" w:hAnsi="Times New Roman" w:cs="Times New Roman"/>
+          <w:sz w:val="24"/>
+          <w:szCs w:val="24"/>
+        </w:rPr>
+        <w:t>princ</w:t>
+      </w:r>
+      <w:r>
+        <w:rPr>
+          <w:rFonts w:ascii="Times New Roman" w:hAnsi="Times New Roman" w:cs="Times New Roman"/>
+          <w:sz w:val="24"/>
+          <w:szCs w:val="24"/>
+        </w:rPr>
+        <w:t>í</w:t>
+      </w:r>
+      <w:r>
+        <w:rPr>
+          <w:rFonts w:ascii="Times New Roman" w:hAnsi="Times New Roman" w:cs="Times New Roman"/>
+          <w:sz w:val="24"/>
+          <w:szCs w:val="24"/>
+        </w:rPr>
+        <w:t>pio</w:t>
+      </w:r>
+      <w:r>
+        <w:rPr>
+          <w:rFonts w:ascii="Times New Roman" w:hAnsi="Times New Roman" w:cs="Times New Roman"/>
+          <w:sz w:val="24"/>
+          <w:szCs w:val="24"/>
+        </w:rPr>
+        <w:t xml:space="preserve"> ativo, fabricante, data de fabricação, data de vencimento, indicações de uso, classificação (tarja vermelha, preta, </w:t>
+      </w:r>
+      <w:r>
+        <w:rPr>
+          <w:rFonts w:ascii="Times New Roman" w:hAnsi="Times New Roman" w:cs="Times New Roman"/>
+          <w:sz w:val="24"/>
+          <w:szCs w:val="24"/>
+        </w:rPr>
+        <w:t>etc.</w:t>
+      </w:r>
+      <w:r>
+        <w:rPr>
+          <w:rFonts w:ascii="Times New Roman" w:hAnsi="Times New Roman" w:cs="Times New Roman"/>
+          <w:sz w:val="24"/>
+          <w:szCs w:val="24"/>
+        </w:rPr>
+        <w:t>).</w:t>
+      </w:r>
+    </w:p>
+    <w:p>
+      <w:pPr>
+        <w:spacing w:after="0" w:line="240" w:lineRule="auto"/>
+        <w:jc w:val="both"/>
+        <w:rPr>
+          <w:rFonts w:ascii="Times New Roman" w:hAnsi="Times New Roman" w:cs="Times New Roman"/>
+          <w:sz w:val="24"/>
+          <w:szCs w:val="24"/>
+        </w:rPr>
+      </w:pPr>
+    </w:p>
+    <w:p>
+      <w:pPr>
+        <w:spacing w:after="0" w:line="240" w:lineRule="auto"/>
+        <w:jc w:val="both"/>
+        <w:rPr>
+          <w:rFonts w:ascii="Times New Roman" w:hAnsi="Times New Roman" w:cs="Times New Roman"/>
+          <w:sz w:val="24"/>
+          <w:szCs w:val="24"/>
+        </w:rPr>
+      </w:pPr>
+      <w:r>
+        <w:rPr>
+          <w:rFonts w:ascii="Times New Roman" w:hAnsi="Times New Roman" w:cs="Times New Roman"/>
+          <w:b/>
+          <w:sz w:val="24"/>
+          <w:szCs w:val="24"/>
+        </w:rPr>
+        <w:t>R</w:t>
+      </w:r>
+      <w:r>
+        <w:rPr>
+          <w:rFonts w:ascii="Times New Roman" w:hAnsi="Times New Roman" w:cs="Times New Roman"/>
+          <w:b/>
+          <w:sz w:val="24"/>
+          <w:szCs w:val="24"/>
+        </w:rPr>
+        <w:t>F002:</w:t>
+      </w:r>
+      <w:r>
+        <w:rPr>
+          <w:rFonts w:ascii="Times New Roman" w:hAnsi="Times New Roman" w:cs="Times New Roman"/>
+          <w:sz w:val="24"/>
+          <w:szCs w:val="24"/>
+        </w:rPr>
+        <w:t xml:space="preserve"> </w:t>
+      </w:r>
+      <w:r>
+        <w:rPr>
+          <w:rFonts w:ascii="Times New Roman" w:hAnsi="Times New Roman" w:cs="Times New Roman"/>
+          <w:sz w:val="24"/>
+          <w:szCs w:val="24"/>
+        </w:rPr>
+        <w:t>Registrar a entrada no estoque de mercadorias através do código de barras, informando o número da Nota Fiscal do fornecedor.</w:t>
+      </w:r>
+    </w:p>
+    <w:p>
+      <w:pPr>
+        <w:spacing w:after="0" w:line="240" w:lineRule="auto"/>
+        <w:jc w:val="both"/>
+        <w:rPr>
+          <w:rFonts w:ascii="Times New Roman" w:hAnsi="Times New Roman" w:cs="Times New Roman"/>
+          <w:sz w:val="24"/>
+          <w:szCs w:val="24"/>
+        </w:rPr>
+      </w:pPr>
+    </w:p>
+    <w:p>
+      <w:pPr>
+        <w:spacing w:after="0" w:line="480" w:lineRule="auto"/>
+        <w:jc w:val="both"/>
+        <w:rPr>
+          <w:rFonts w:ascii="Times New Roman" w:hAnsi="Times New Roman" w:cs="Times New Roman"/>
+          <w:sz w:val="24"/>
+          <w:szCs w:val="24"/>
+        </w:rPr>
+      </w:pPr>
+      <w:r>
+        <w:rPr>
+          <w:rFonts w:ascii="Times New Roman" w:hAnsi="Times New Roman" w:cs="Times New Roman"/>
+          <w:b/>
+          <w:sz w:val="24"/>
+          <w:szCs w:val="24"/>
+        </w:rPr>
+        <w:t>RF003:</w:t>
+      </w:r>
+      <w:r>
+        <w:rPr>
+          <w:rFonts w:ascii="Times New Roman" w:hAnsi="Times New Roman" w:cs="Times New Roman"/>
+          <w:sz w:val="24"/>
+          <w:szCs w:val="24"/>
+        </w:rPr>
+        <w:t xml:space="preserve"> </w:t>
+      </w:r>
+      <w:r>
+        <w:rPr>
+          <w:rFonts w:ascii="Times New Roman" w:hAnsi="Times New Roman" w:cs="Times New Roman"/>
+          <w:sz w:val="24"/>
+          <w:szCs w:val="24"/>
+        </w:rPr>
+        <w:t>Atualizar o estoque de mercadoria</w:t>
+      </w:r>
+      <w:r>
+        <w:rPr>
+          <w:rFonts w:ascii="Times New Roman" w:hAnsi="Times New Roman" w:cs="Times New Roman"/>
+          <w:sz w:val="24"/>
+          <w:szCs w:val="24"/>
+        </w:rPr>
+        <w:t>1</w:t>
+      </w:r>
+      <w:r>
+        <w:rPr>
+          <w:rFonts w:ascii="Times New Roman" w:hAnsi="Times New Roman" w:cs="Times New Roman"/>
+          <w:sz w:val="24"/>
+          <w:szCs w:val="24"/>
+        </w:rPr>
+        <w:t>s a medida em que ocorrer saída no caixa (venda).</w:t>
+      </w:r>
+    </w:p>
+    <w:p>
+      <w:pPr>
+        <w:spacing w:after="0" w:line="480" w:lineRule="auto"/>
+        <w:jc w:val="both"/>
+        <w:rPr>
+          <w:rFonts w:ascii="Times New Roman" w:hAnsi="Times New Roman" w:cs="Times New Roman"/>
+          <w:sz w:val="24"/>
+          <w:szCs w:val="24"/>
+        </w:rPr>
+      </w:pPr>
+      <w:r>
+        <w:rPr>
+          <w:rFonts w:ascii="Times New Roman" w:hAnsi="Times New Roman" w:cs="Times New Roman"/>
+          <w:b/>
+          <w:sz w:val="24"/>
+          <w:szCs w:val="24"/>
+        </w:rPr>
+        <w:t>RF0</w:t>
+      </w:r>
+      <w:r>
+        <w:rPr>
+          <w:rFonts w:ascii="Times New Roman" w:hAnsi="Times New Roman" w:cs="Times New Roman"/>
+          <w:b/>
+          <w:sz w:val="24"/>
+          <w:szCs w:val="24"/>
+        </w:rPr>
+        <w:t>04:</w:t>
+      </w:r>
+      <w:r>
+        <w:rPr>
+          <w:rFonts w:ascii="Times New Roman" w:hAnsi="Times New Roman" w:cs="Times New Roman"/>
+          <w:sz w:val="24"/>
+          <w:szCs w:val="24"/>
+        </w:rPr>
+        <w:t xml:space="preserve"> Registrar nível mínimo de estoque de mercadorias.</w:t>
+      </w:r>
+    </w:p>
+    <w:p>
+      <w:pPr>
+        <w:spacing w:after="0" w:line="480" w:lineRule="auto"/>
+        <w:jc w:val="both"/>
+        <w:rPr>
+          <w:rFonts w:ascii="Times New Roman" w:hAnsi="Times New Roman" w:cs="Times New Roman"/>
+          <w:sz w:val="24"/>
+          <w:szCs w:val="24"/>
+        </w:rPr>
+      </w:pPr>
+      <w:r>
+        <w:rPr>
+          <w:rFonts w:ascii="Times New Roman" w:hAnsi="Times New Roman" w:cs="Times New Roman"/>
+          <w:b/>
+          <w:sz w:val="24"/>
+          <w:szCs w:val="24"/>
+        </w:rPr>
+        <w:t>RF005:</w:t>
+      </w:r>
+      <w:r>
+        <w:rPr>
+          <w:rFonts w:ascii="Times New Roman" w:hAnsi="Times New Roman" w:cs="Times New Roman"/>
+          <w:sz w:val="24"/>
+          <w:szCs w:val="24"/>
+        </w:rPr>
+        <w:t xml:space="preserve"> Emitir relatório com os prazos de validade e quantidade dos medicamentos em estoque diariamente.</w:t>
+      </w:r>
+    </w:p>
+    <w:p>
+      <w:pPr>
+        <w:spacing w:after="0" w:line="480" w:lineRule="auto"/>
+        <w:jc w:val="both"/>
+        <w:rPr>
+          <w:rFonts w:ascii="Times New Roman" w:hAnsi="Times New Roman" w:cs="Times New Roman"/>
+          <w:sz w:val="24"/>
+          <w:szCs w:val="24"/>
+        </w:rPr>
+      </w:pPr>
+      <w:r>
+        <w:rPr>
+          <w:rFonts w:ascii="Times New Roman" w:hAnsi="Times New Roman" w:cs="Times New Roman"/>
+          <w:b/>
+          <w:sz w:val="24"/>
+          <w:szCs w:val="24"/>
+        </w:rPr>
+        <w:t>RF00</w:t>
+      </w:r>
+      <w:r>
+        <w:rPr>
+          <w:rFonts w:ascii="Times New Roman" w:hAnsi="Times New Roman" w:cs="Times New Roman"/>
+          <w:b/>
+          <w:sz w:val="24"/>
+          <w:szCs w:val="24"/>
+        </w:rPr>
+        <w:t>6</w:t>
+      </w:r>
+      <w:r>
+        <w:rPr>
+          <w:rFonts w:ascii="Times New Roman" w:hAnsi="Times New Roman" w:cs="Times New Roman"/>
+          <w:b/>
+          <w:sz w:val="24"/>
+          <w:szCs w:val="24"/>
+        </w:rPr>
+        <w:t>:</w:t>
+      </w:r>
+      <w:r>
+        <w:rPr>
+          <w:rFonts w:ascii="Times New Roman" w:hAnsi="Times New Roman" w:cs="Times New Roman"/>
+          <w:sz w:val="24"/>
+          <w:szCs w:val="24"/>
+        </w:rPr>
+        <w:t xml:space="preserve"> </w:t>
+      </w:r>
+      <w:r>
+        <w:rPr>
+          <w:rFonts w:ascii="Times New Roman" w:hAnsi="Times New Roman" w:cs="Times New Roman"/>
+          <w:sz w:val="24"/>
+          <w:szCs w:val="24"/>
+        </w:rPr>
+        <w:t>Solicitar assinatura digital do gerente para venda de medicamentos controlados.</w:t>
+      </w:r>
+    </w:p>
+    <w:p>
+      <w:pPr>
+        <w:spacing w:after="0" w:line="240" w:lineRule="auto"/>
+        <w:jc w:val="both"/>
+        <w:rPr>
+          <w:rFonts w:ascii="Times New Roman" w:hAnsi="Times New Roman" w:cs="Times New Roman"/>
+          <w:sz w:val="24"/>
+          <w:szCs w:val="24"/>
+        </w:rPr>
+      </w:pPr>
+      <w:r>
+        <w:rPr>
+          <w:rFonts w:ascii="Times New Roman" w:hAnsi="Times New Roman" w:cs="Times New Roman"/>
+          <w:b/>
+          <w:sz w:val="24"/>
+          <w:szCs w:val="24"/>
+        </w:rPr>
+        <w:t>RF00</w:t>
+      </w:r>
+      <w:r>
+        <w:rPr>
+          <w:rFonts w:ascii="Times New Roman" w:hAnsi="Times New Roman" w:cs="Times New Roman"/>
+          <w:b/>
+          <w:sz w:val="24"/>
+          <w:szCs w:val="24"/>
+        </w:rPr>
+        <w:t>7:</w:t>
+      </w:r>
+      <w:r>
+        <w:rPr>
+          <w:rFonts w:ascii="Times New Roman" w:hAnsi="Times New Roman" w:cs="Times New Roman"/>
+          <w:sz w:val="24"/>
+          <w:szCs w:val="24"/>
+        </w:rPr>
+        <w:t xml:space="preserve"> Cadastrar fornecedores incluindo: número do CNPJ, endereço físico e eletrônico, contato telefônico, nome dos representantes, telefone dos representantes.</w:t>
+      </w:r>
+    </w:p>
+    <w:p>
+      <w:pPr>
+        <w:spacing w:after="0" w:line="240" w:lineRule="auto"/>
+        <w:jc w:val="both"/>
+        <w:rPr>
+          <w:rFonts w:ascii="Times New Roman" w:hAnsi="Times New Roman" w:cs="Times New Roman"/>
+          <w:sz w:val="24"/>
+          <w:szCs w:val="24"/>
+        </w:rPr>
+      </w:pPr>
+    </w:p>
+    <w:p>
+      <w:pPr>
+        <w:spacing w:after="0" w:line="240" w:lineRule="auto"/>
+        <w:jc w:val="both"/>
+        <w:rPr>
+          <w:rFonts w:ascii="Times New Roman" w:hAnsi="Times New Roman" w:cs="Times New Roman"/>
+          <w:sz w:val="24"/>
+          <w:szCs w:val="24"/>
+        </w:rPr>
+      </w:pPr>
+      <w:r>
+        <w:rPr>
+          <w:rFonts w:ascii="Times New Roman" w:hAnsi="Times New Roman" w:cs="Times New Roman"/>
+          <w:b/>
+          <w:sz w:val="24"/>
+          <w:szCs w:val="24"/>
+        </w:rPr>
+        <w:t>RF00</w:t>
+      </w:r>
+      <w:r>
+        <w:rPr>
+          <w:rFonts w:ascii="Times New Roman" w:hAnsi="Times New Roman" w:cs="Times New Roman"/>
+          <w:b/>
+          <w:sz w:val="24"/>
+          <w:szCs w:val="24"/>
+        </w:rPr>
+        <w:t>8</w:t>
+      </w:r>
+      <w:r>
+        <w:rPr>
+          <w:rFonts w:ascii="Times New Roman" w:hAnsi="Times New Roman" w:cs="Times New Roman"/>
+          <w:b/>
+          <w:sz w:val="24"/>
+          <w:szCs w:val="24"/>
+        </w:rPr>
+        <w:t>:</w:t>
+      </w:r>
+      <w:r>
+        <w:rPr>
+          <w:rFonts w:ascii="Times New Roman" w:hAnsi="Times New Roman" w:cs="Times New Roman"/>
+          <w:sz w:val="24"/>
+          <w:szCs w:val="24"/>
+        </w:rPr>
+        <w:t xml:space="preserve"> </w:t>
+      </w:r>
+      <w:r>
+        <w:rPr>
+          <w:rFonts w:ascii="Times New Roman" w:hAnsi="Times New Roman" w:cs="Times New Roman"/>
+          <w:sz w:val="24"/>
+          <w:szCs w:val="24"/>
+        </w:rPr>
+        <w:t>Cadastrar clientes que utilizam medicamentos controlados informando: CPF,</w:t>
+      </w:r>
+      <w:r>
+        <w:rPr>
+          <w:rFonts w:ascii="Times New Roman" w:hAnsi="Times New Roman" w:cs="Times New Roman"/>
+          <w:sz w:val="24"/>
+          <w:szCs w:val="24"/>
+        </w:rPr>
+        <w:t xml:space="preserve"> </w:t>
+      </w:r>
+      <w:r>
+        <w:rPr>
+          <w:rFonts w:ascii="Times New Roman" w:hAnsi="Times New Roman" w:cs="Times New Roman"/>
+          <w:sz w:val="24"/>
+          <w:szCs w:val="24"/>
+        </w:rPr>
+        <w:t>data de nascimento, endereço físico e eletrônico, contato telefônico, nome e CRM do médico que assinou a receita de medicamento controlado.</w:t>
+      </w:r>
+    </w:p>
+    <w:p>
+      <w:pPr>
+        <w:spacing w:after="0" w:line="240" w:lineRule="auto"/>
+        <w:jc w:val="both"/>
+        <w:rPr>
+          <w:rFonts w:ascii="Times New Roman" w:hAnsi="Times New Roman" w:cs="Times New Roman"/>
+          <w:sz w:val="24"/>
+          <w:szCs w:val="24"/>
+        </w:rPr>
+      </w:pPr>
+      <w:r>
+        <w:rPr>
+          <w:rFonts w:ascii="Times New Roman" w:hAnsi="Times New Roman" w:cs="Times New Roman"/>
+          <w:b/>
+          <w:sz w:val="24"/>
+          <w:szCs w:val="24"/>
+        </w:rPr>
+        <w:lastRenderedPageBreak/>
+        <w:t>RF009</w:t>
+      </w:r>
+      <w:r>
+        <w:rPr>
+          <w:rFonts w:ascii="Times New Roman" w:hAnsi="Times New Roman" w:cs="Times New Roman"/>
+          <w:b/>
+          <w:sz w:val="24"/>
+          <w:szCs w:val="24"/>
+        </w:rPr>
+        <w:t>:</w:t>
+      </w:r>
+      <w:r>
+        <w:rPr>
+          <w:rFonts w:ascii="Times New Roman" w:hAnsi="Times New Roman" w:cs="Times New Roman"/>
+          <w:sz w:val="24"/>
+          <w:szCs w:val="24"/>
+        </w:rPr>
+        <w:t xml:space="preserve"> </w:t>
+      </w:r>
+      <w:r>
+        <w:rPr>
+          <w:rFonts w:ascii="Times New Roman" w:hAnsi="Times New Roman" w:cs="Times New Roman"/>
+          <w:sz w:val="24"/>
+          <w:szCs w:val="24"/>
+        </w:rPr>
+        <w:t>Cadastrar clientes incluindo: CPF, endereço físico e eletrônico, contato telefônico, convênio e data de nascimento.</w:t>
+      </w:r>
+    </w:p>
+    <w:p>
+      <w:pPr>
+        <w:spacing w:after="0" w:line="240" w:lineRule="auto"/>
+        <w:jc w:val="both"/>
+        <w:rPr>
+          <w:rFonts w:ascii="Times New Roman" w:hAnsi="Times New Roman" w:cs="Times New Roman"/>
+          <w:sz w:val="24"/>
+          <w:szCs w:val="24"/>
+        </w:rPr>
+      </w:pPr>
+    </w:p>
+    <w:p>
+      <w:pPr>
+        <w:spacing w:after="0" w:line="240" w:lineRule="auto"/>
+        <w:jc w:val="both"/>
+        <w:rPr>
+          <w:rFonts w:ascii="Times New Roman" w:hAnsi="Times New Roman" w:cs="Times New Roman"/>
+          <w:sz w:val="24"/>
+          <w:szCs w:val="24"/>
+        </w:rPr>
+      </w:pPr>
+      <w:r>
+        <w:rPr>
+          <w:rFonts w:ascii="Times New Roman" w:hAnsi="Times New Roman" w:cs="Times New Roman"/>
+          <w:b/>
+          <w:sz w:val="24"/>
+          <w:szCs w:val="24"/>
+        </w:rPr>
+        <w:t>RF01</w:t>
+      </w:r>
+      <w:r>
+        <w:rPr>
+          <w:rFonts w:ascii="Times New Roman" w:hAnsi="Times New Roman" w:cs="Times New Roman"/>
+          <w:b/>
+          <w:sz w:val="24"/>
+          <w:szCs w:val="24"/>
+        </w:rPr>
+        <w:t>0</w:t>
+      </w:r>
+      <w:r>
+        <w:rPr>
+          <w:rFonts w:ascii="Times New Roman" w:hAnsi="Times New Roman" w:cs="Times New Roman"/>
+          <w:b/>
+          <w:sz w:val="24"/>
+          <w:szCs w:val="24"/>
+        </w:rPr>
+        <w:t>:</w:t>
+      </w:r>
+      <w:r>
+        <w:rPr>
+          <w:rFonts w:ascii="Times New Roman" w:hAnsi="Times New Roman" w:cs="Times New Roman"/>
+          <w:sz w:val="24"/>
+          <w:szCs w:val="24"/>
+        </w:rPr>
+        <w:t xml:space="preserve"> </w:t>
+      </w:r>
+      <w:r>
+        <w:rPr>
+          <w:rFonts w:ascii="Times New Roman" w:hAnsi="Times New Roman" w:cs="Times New Roman"/>
+          <w:sz w:val="24"/>
+          <w:szCs w:val="24"/>
+        </w:rPr>
+        <w:t>Gerar código de pedido de clientes assim que solicitada a entrega, informando os medicamentos solicitados, o endereço de entrega, o número de cadastro do cliente, a forma de pagamento a data de efetivação do pagamento.</w:t>
+      </w:r>
+    </w:p>
+    <w:p>
+      <w:pPr>
+        <w:spacing w:after="0" w:line="240" w:lineRule="auto"/>
+        <w:jc w:val="both"/>
+        <w:rPr>
+          <w:rFonts w:ascii="Times New Roman" w:hAnsi="Times New Roman" w:cs="Times New Roman"/>
+          <w:sz w:val="24"/>
+          <w:szCs w:val="24"/>
+        </w:rPr>
+      </w:pPr>
+    </w:p>
+    <w:p>
+      <w:pPr>
+        <w:spacing w:after="0" w:line="480" w:lineRule="auto"/>
+        <w:jc w:val="both"/>
+        <w:rPr>
+          <w:rFonts w:ascii="Times New Roman" w:hAnsi="Times New Roman" w:cs="Times New Roman"/>
+          <w:sz w:val="24"/>
+          <w:szCs w:val="24"/>
+        </w:rPr>
+      </w:pPr>
+      <w:r>
+        <w:rPr>
+          <w:rFonts w:ascii="Times New Roman" w:hAnsi="Times New Roman" w:cs="Times New Roman"/>
+          <w:b/>
+          <w:sz w:val="24"/>
+          <w:szCs w:val="24"/>
+        </w:rPr>
+        <w:t>RF01</w:t>
+      </w:r>
+      <w:r>
+        <w:rPr>
+          <w:rFonts w:ascii="Times New Roman" w:hAnsi="Times New Roman" w:cs="Times New Roman"/>
+          <w:b/>
+          <w:sz w:val="24"/>
+          <w:szCs w:val="24"/>
+        </w:rPr>
+        <w:t>1</w:t>
+      </w:r>
+      <w:r>
+        <w:rPr>
+          <w:rFonts w:ascii="Times New Roman" w:hAnsi="Times New Roman" w:cs="Times New Roman"/>
+          <w:b/>
+          <w:sz w:val="24"/>
+          <w:szCs w:val="24"/>
+        </w:rPr>
+        <w:t>:</w:t>
+      </w:r>
+      <w:r>
+        <w:rPr>
+          <w:rFonts w:ascii="Times New Roman" w:hAnsi="Times New Roman" w:cs="Times New Roman"/>
+          <w:sz w:val="24"/>
+          <w:szCs w:val="24"/>
+        </w:rPr>
+        <w:t xml:space="preserve"> </w:t>
+      </w:r>
+      <w:r>
+        <w:rPr>
+          <w:rFonts w:ascii="Times New Roman" w:hAnsi="Times New Roman" w:cs="Times New Roman"/>
+          <w:sz w:val="24"/>
+          <w:szCs w:val="24"/>
+        </w:rPr>
+        <w:t>Registrar a entrega dos medicamentos informando o código do pedido e a data de entrega.</w:t>
+      </w:r>
+    </w:p>
+    <w:p>
+      <w:pPr>
+        <w:spacing w:after="0" w:line="240" w:lineRule="auto"/>
+        <w:jc w:val="both"/>
+        <w:rPr>
+          <w:rFonts w:ascii="Times New Roman" w:hAnsi="Times New Roman" w:cs="Times New Roman"/>
+          <w:sz w:val="24"/>
+          <w:szCs w:val="24"/>
+        </w:rPr>
+      </w:pPr>
+      <w:r>
+        <w:rPr>
+          <w:rFonts w:ascii="Times New Roman" w:hAnsi="Times New Roman" w:cs="Times New Roman"/>
+          <w:b/>
+          <w:sz w:val="24"/>
+          <w:szCs w:val="24"/>
+        </w:rPr>
+        <w:t>RF01</w:t>
+      </w:r>
+      <w:r>
+        <w:rPr>
+          <w:rFonts w:ascii="Times New Roman" w:hAnsi="Times New Roman" w:cs="Times New Roman"/>
+          <w:b/>
+          <w:sz w:val="24"/>
+          <w:szCs w:val="24"/>
+        </w:rPr>
+        <w:t>2</w:t>
+      </w:r>
+      <w:r>
+        <w:rPr>
+          <w:rFonts w:ascii="Times New Roman" w:hAnsi="Times New Roman" w:cs="Times New Roman"/>
+          <w:b/>
+          <w:sz w:val="24"/>
+          <w:szCs w:val="24"/>
+        </w:rPr>
+        <w:t>:</w:t>
+      </w:r>
+      <w:r>
+        <w:rPr>
+          <w:rFonts w:ascii="Times New Roman" w:hAnsi="Times New Roman" w:cs="Times New Roman"/>
+          <w:sz w:val="24"/>
+          <w:szCs w:val="24"/>
+        </w:rPr>
+        <w:t xml:space="preserve"> </w:t>
+      </w:r>
+      <w:r>
+        <w:rPr>
+          <w:rFonts w:ascii="Times New Roman" w:hAnsi="Times New Roman" w:cs="Times New Roman"/>
+          <w:sz w:val="24"/>
+          <w:szCs w:val="24"/>
+        </w:rPr>
+        <w:t>Cadastrar empresas conveniadas informando: nome, CNPJ, endereço físico e eletrônico, nome do representante, contatos telefônicos.</w:t>
+      </w:r>
+    </w:p>
+    <w:p>
+      <w:pPr>
+        <w:spacing w:after="0" w:line="240" w:lineRule="auto"/>
+        <w:jc w:val="both"/>
+        <w:rPr>
+          <w:rFonts w:ascii="Times New Roman" w:hAnsi="Times New Roman" w:cs="Times New Roman"/>
+          <w:sz w:val="24"/>
+          <w:szCs w:val="24"/>
+        </w:rPr>
+      </w:pPr>
+    </w:p>
+    <w:p>
+      <w:pPr>
+        <w:spacing w:after="0" w:line="240" w:lineRule="auto"/>
+        <w:jc w:val="both"/>
+        <w:rPr>
+          <w:rFonts w:ascii="Times New Roman" w:hAnsi="Times New Roman" w:cs="Times New Roman"/>
+          <w:sz w:val="24"/>
+          <w:szCs w:val="24"/>
+        </w:rPr>
+      </w:pPr>
+      <w:r>
+        <w:rPr>
+          <w:rFonts w:ascii="Times New Roman" w:hAnsi="Times New Roman" w:cs="Times New Roman"/>
+          <w:b/>
+          <w:sz w:val="24"/>
+          <w:szCs w:val="24"/>
+        </w:rPr>
+        <w:t>RF013:</w:t>
+      </w:r>
+      <w:r>
+        <w:rPr>
+          <w:rFonts w:ascii="Times New Roman" w:hAnsi="Times New Roman" w:cs="Times New Roman"/>
+          <w:sz w:val="24"/>
+          <w:szCs w:val="24"/>
+        </w:rPr>
+        <w:t xml:space="preserve"> Cadastra</w:t>
+      </w:r>
+      <w:r>
+        <w:rPr>
+          <w:rFonts w:ascii="Times New Roman" w:hAnsi="Times New Roman" w:cs="Times New Roman"/>
+          <w:sz w:val="24"/>
+          <w:szCs w:val="24"/>
+        </w:rPr>
+        <w:t>r</w:t>
+      </w:r>
+      <w:r>
+        <w:rPr>
+          <w:rFonts w:ascii="Times New Roman" w:hAnsi="Times New Roman" w:cs="Times New Roman"/>
+          <w:sz w:val="24"/>
+          <w:szCs w:val="24"/>
+        </w:rPr>
+        <w:t xml:space="preserve"> lista de </w:t>
+      </w:r>
+      <w:r>
+        <w:rPr>
+          <w:rFonts w:ascii="Times New Roman" w:hAnsi="Times New Roman" w:cs="Times New Roman"/>
+          <w:sz w:val="24"/>
+          <w:szCs w:val="24"/>
+        </w:rPr>
+        <w:t>medicamentos</w:t>
+      </w:r>
+      <w:r>
+        <w:rPr>
+          <w:rFonts w:ascii="Times New Roman" w:hAnsi="Times New Roman" w:cs="Times New Roman"/>
+          <w:sz w:val="24"/>
+          <w:szCs w:val="24"/>
+        </w:rPr>
+        <w:t xml:space="preserve"> com desconto das empresas conveniadas, utilizando o cadastro de medicamentos.</w:t>
+      </w:r>
+    </w:p>
+    <w:p>
+      <w:pPr>
+        <w:spacing w:after="0" w:line="240" w:lineRule="auto"/>
+        <w:jc w:val="both"/>
+        <w:rPr>
+          <w:rFonts w:ascii="Times New Roman" w:hAnsi="Times New Roman" w:cs="Times New Roman"/>
+          <w:b/>
+          <w:sz w:val="24"/>
+          <w:szCs w:val="24"/>
+        </w:rPr>
+      </w:pPr>
+    </w:p>
+    <w:p>
+      <w:pPr>
+        <w:spacing w:after="0" w:line="240" w:lineRule="auto"/>
+        <w:jc w:val="both"/>
+        <w:rPr>
+          <w:rFonts w:ascii="Times New Roman" w:hAnsi="Times New Roman" w:cs="Times New Roman"/>
+          <w:sz w:val="24"/>
+          <w:szCs w:val="24"/>
+        </w:rPr>
+      </w:pPr>
+      <w:r>
+        <w:rPr>
+          <w:rFonts w:ascii="Times New Roman" w:hAnsi="Times New Roman" w:cs="Times New Roman"/>
+          <w:b/>
+          <w:sz w:val="24"/>
+          <w:szCs w:val="24"/>
+        </w:rPr>
+        <w:t>RF014:</w:t>
+      </w:r>
+      <w:r>
+        <w:rPr>
+          <w:rFonts w:ascii="Times New Roman" w:hAnsi="Times New Roman" w:cs="Times New Roman"/>
+          <w:sz w:val="24"/>
+          <w:szCs w:val="24"/>
+        </w:rPr>
+        <w:t xml:space="preserve"> Cadastra</w:t>
+      </w:r>
+      <w:r>
+        <w:rPr>
+          <w:rFonts w:ascii="Times New Roman" w:hAnsi="Times New Roman" w:cs="Times New Roman"/>
+          <w:sz w:val="24"/>
+          <w:szCs w:val="24"/>
+        </w:rPr>
+        <w:t>r</w:t>
+      </w:r>
+      <w:r>
+        <w:rPr>
+          <w:rFonts w:ascii="Times New Roman" w:hAnsi="Times New Roman" w:cs="Times New Roman"/>
+          <w:sz w:val="24"/>
+          <w:szCs w:val="24"/>
+        </w:rPr>
+        <w:t xml:space="preserve"> funcionários, informando CPF, data de nascimento, endereço físico e eletrônico, contato telefônico, função.</w:t>
+      </w:r>
+    </w:p>
+    <w:p>
+      <w:pPr>
+        <w:spacing w:after="0" w:line="240" w:lineRule="auto"/>
+        <w:jc w:val="both"/>
+        <w:rPr>
+          <w:rFonts w:ascii="Times New Roman" w:hAnsi="Times New Roman" w:cs="Times New Roman"/>
+          <w:sz w:val="24"/>
+          <w:szCs w:val="24"/>
+        </w:rPr>
+      </w:pPr>
+    </w:p>
+    <w:p>
+      <w:pPr>
+        <w:spacing w:after="0" w:line="240" w:lineRule="auto"/>
+        <w:jc w:val="both"/>
+        <w:rPr>
+          <w:rFonts w:ascii="Times New Roman" w:hAnsi="Times New Roman" w:cs="Times New Roman"/>
+          <w:sz w:val="24"/>
+          <w:szCs w:val="24"/>
+        </w:rPr>
+      </w:pPr>
+      <w:r>
+        <w:rPr>
+          <w:rFonts w:ascii="Times New Roman" w:hAnsi="Times New Roman" w:cs="Times New Roman"/>
+          <w:b/>
+          <w:sz w:val="24"/>
+          <w:szCs w:val="24"/>
+        </w:rPr>
+        <w:t>RF015:</w:t>
+      </w:r>
+      <w:r>
+        <w:rPr>
+          <w:rFonts w:ascii="Times New Roman" w:hAnsi="Times New Roman" w:cs="Times New Roman"/>
+          <w:sz w:val="24"/>
+          <w:szCs w:val="24"/>
+        </w:rPr>
+        <w:t xml:space="preserve"> Cadastra</w:t>
+      </w:r>
+      <w:r>
+        <w:rPr>
+          <w:rFonts w:ascii="Times New Roman" w:hAnsi="Times New Roman" w:cs="Times New Roman"/>
+          <w:sz w:val="24"/>
+          <w:szCs w:val="24"/>
+        </w:rPr>
+        <w:t>r</w:t>
+      </w:r>
+      <w:r>
+        <w:rPr>
+          <w:rFonts w:ascii="Times New Roman" w:hAnsi="Times New Roman" w:cs="Times New Roman"/>
+          <w:sz w:val="24"/>
+          <w:szCs w:val="24"/>
+        </w:rPr>
+        <w:t xml:space="preserve"> código de acesso (</w:t>
+      </w:r>
+      <w:proofErr w:type="spellStart"/>
+      <w:r>
+        <w:rPr>
+          <w:rFonts w:ascii="Times New Roman" w:hAnsi="Times New Roman" w:cs="Times New Roman"/>
+          <w:sz w:val="24"/>
+          <w:szCs w:val="24"/>
+        </w:rPr>
+        <w:t>login</w:t>
+      </w:r>
+      <w:proofErr w:type="spellEnd"/>
+      <w:r>
+        <w:rPr>
+          <w:rFonts w:ascii="Times New Roman" w:hAnsi="Times New Roman" w:cs="Times New Roman"/>
+          <w:sz w:val="24"/>
+          <w:szCs w:val="24"/>
+        </w:rPr>
+        <w:t>) para funcionários através do CPF já registrado no cadastro de funcionários.</w:t>
+      </w:r>
+    </w:p>
+    <w:p>
+      <w:pPr>
+        <w:spacing w:after="0" w:line="240" w:lineRule="auto"/>
+        <w:jc w:val="both"/>
+        <w:rPr>
+          <w:rFonts w:ascii="Times New Roman" w:hAnsi="Times New Roman" w:cs="Times New Roman"/>
+          <w:sz w:val="24"/>
+          <w:szCs w:val="24"/>
+        </w:rPr>
+      </w:pPr>
+    </w:p>
+    <w:p>
+      <w:pPr>
+        <w:spacing w:after="0" w:line="240" w:lineRule="auto"/>
+        <w:jc w:val="both"/>
+        <w:rPr>
+          <w:rFonts w:ascii="Times New Roman" w:hAnsi="Times New Roman" w:cs="Times New Roman"/>
+          <w:sz w:val="24"/>
+          <w:szCs w:val="24"/>
+        </w:rPr>
+      </w:pPr>
+      <w:r>
+        <w:rPr>
+          <w:rFonts w:ascii="Times New Roman" w:hAnsi="Times New Roman" w:cs="Times New Roman"/>
+          <w:b/>
+          <w:sz w:val="24"/>
+          <w:szCs w:val="24"/>
+        </w:rPr>
+        <w:t>RF016:</w:t>
+      </w:r>
+      <w:r>
+        <w:rPr>
+          <w:rFonts w:ascii="Times New Roman" w:hAnsi="Times New Roman" w:cs="Times New Roman"/>
+          <w:sz w:val="24"/>
+          <w:szCs w:val="24"/>
+        </w:rPr>
+        <w:t xml:space="preserve"> Cadastra</w:t>
+      </w:r>
+      <w:r>
+        <w:rPr>
+          <w:rFonts w:ascii="Times New Roman" w:hAnsi="Times New Roman" w:cs="Times New Roman"/>
+          <w:sz w:val="24"/>
+          <w:szCs w:val="24"/>
+        </w:rPr>
+        <w:t>r</w:t>
+      </w:r>
+      <w:r>
+        <w:rPr>
+          <w:rFonts w:ascii="Times New Roman" w:hAnsi="Times New Roman" w:cs="Times New Roman"/>
+          <w:sz w:val="24"/>
+          <w:szCs w:val="24"/>
+        </w:rPr>
+        <w:t xml:space="preserve"> funções/cargos dos funcionários através da inserção do CPF já previamente cadastrado, informando a data de inicio das atividades, qual a função/cargo, turno de trabalho, salário base, gratificações, descontos, se utiliza auxílio-transporte ou não.</w:t>
+      </w:r>
+    </w:p>
+    <w:p>
+      <w:pPr>
+        <w:spacing w:after="0" w:line="240" w:lineRule="auto"/>
+        <w:jc w:val="both"/>
+        <w:rPr>
+          <w:rFonts w:ascii="Times New Roman" w:hAnsi="Times New Roman" w:cs="Times New Roman"/>
+          <w:b/>
+          <w:sz w:val="24"/>
+          <w:szCs w:val="24"/>
+        </w:rPr>
+      </w:pPr>
+    </w:p>
+    <w:p>
+      <w:pPr>
+        <w:spacing w:after="0" w:line="480" w:lineRule="auto"/>
+        <w:jc w:val="both"/>
+        <w:rPr>
+          <w:rFonts w:ascii="Times New Roman" w:hAnsi="Times New Roman" w:cs="Times New Roman"/>
+          <w:sz w:val="24"/>
+          <w:szCs w:val="24"/>
+        </w:rPr>
+      </w:pPr>
+      <w:r>
+        <w:rPr>
+          <w:rFonts w:ascii="Times New Roman" w:hAnsi="Times New Roman" w:cs="Times New Roman"/>
+          <w:b/>
+          <w:sz w:val="24"/>
+          <w:szCs w:val="24"/>
+        </w:rPr>
+        <w:t>RF017:</w:t>
+      </w:r>
+      <w:r>
+        <w:rPr>
+          <w:rFonts w:ascii="Times New Roman" w:hAnsi="Times New Roman" w:cs="Times New Roman"/>
+          <w:sz w:val="24"/>
+          <w:szCs w:val="24"/>
+        </w:rPr>
+        <w:t xml:space="preserve"> Controlar horário de entrada e saída de funcionário através do código de acesso de cada um</w:t>
+      </w:r>
+      <w:r>
+        <w:rPr>
+          <w:rFonts w:ascii="Times New Roman" w:hAnsi="Times New Roman" w:cs="Times New Roman"/>
+          <w:sz w:val="24"/>
+          <w:szCs w:val="24"/>
+        </w:rPr>
+        <w:t>.</w:t>
+      </w:r>
+    </w:p>
+    <w:p>
+      <w:pPr>
+        <w:spacing w:after="0" w:line="480" w:lineRule="auto"/>
+        <w:jc w:val="both"/>
+        <w:rPr>
+          <w:rFonts w:ascii="Times New Roman" w:hAnsi="Times New Roman" w:cs="Times New Roman"/>
+          <w:sz w:val="24"/>
+          <w:szCs w:val="24"/>
+        </w:rPr>
+      </w:pPr>
+      <w:r>
+        <w:rPr>
+          <w:rFonts w:ascii="Times New Roman" w:hAnsi="Times New Roman" w:cs="Times New Roman"/>
+          <w:b/>
+          <w:sz w:val="24"/>
+          <w:szCs w:val="24"/>
+        </w:rPr>
+        <w:t>RF018:</w:t>
+      </w:r>
+      <w:r>
+        <w:rPr>
+          <w:rFonts w:ascii="Times New Roman" w:hAnsi="Times New Roman" w:cs="Times New Roman"/>
+          <w:sz w:val="24"/>
+          <w:szCs w:val="24"/>
+        </w:rPr>
+        <w:t xml:space="preserve"> Emitir relatório mensal de carga horária dos funcionários.</w:t>
+      </w:r>
+    </w:p>
+    <w:p>
+      <w:pPr>
+        <w:spacing w:after="0" w:line="240" w:lineRule="auto"/>
+        <w:jc w:val="both"/>
+        <w:rPr>
+          <w:rFonts w:ascii="Times New Roman" w:hAnsi="Times New Roman" w:cs="Times New Roman"/>
+          <w:sz w:val="24"/>
+          <w:szCs w:val="24"/>
+        </w:rPr>
+      </w:pPr>
+      <w:r>
+        <w:rPr>
+          <w:rFonts w:ascii="Times New Roman" w:hAnsi="Times New Roman" w:cs="Times New Roman"/>
+          <w:b/>
+          <w:sz w:val="24"/>
+          <w:szCs w:val="24"/>
+        </w:rPr>
+        <w:t>RF019:</w:t>
+      </w:r>
+      <w:r>
+        <w:rPr>
+          <w:rFonts w:ascii="Times New Roman" w:hAnsi="Times New Roman" w:cs="Times New Roman"/>
+          <w:sz w:val="24"/>
+          <w:szCs w:val="24"/>
+        </w:rPr>
+        <w:t xml:space="preserve"> Cadastra</w:t>
+      </w:r>
+      <w:r>
+        <w:rPr>
+          <w:rFonts w:ascii="Times New Roman" w:hAnsi="Times New Roman" w:cs="Times New Roman"/>
+          <w:sz w:val="24"/>
+          <w:szCs w:val="24"/>
+        </w:rPr>
+        <w:t>r</w:t>
+      </w:r>
+      <w:r>
+        <w:rPr>
+          <w:rFonts w:ascii="Times New Roman" w:hAnsi="Times New Roman" w:cs="Times New Roman"/>
+          <w:sz w:val="24"/>
+          <w:szCs w:val="24"/>
+        </w:rPr>
+        <w:t xml:space="preserve"> convênio para funcionários, indicando o percentual de desconto para cada tipo de medicamento.</w:t>
+      </w:r>
+    </w:p>
+    <w:p>
+      <w:pPr>
+        <w:spacing w:after="0" w:line="240" w:lineRule="auto"/>
+        <w:jc w:val="both"/>
+        <w:rPr>
+          <w:rFonts w:ascii="Times New Roman" w:hAnsi="Times New Roman" w:cs="Times New Roman"/>
+          <w:sz w:val="24"/>
+          <w:szCs w:val="24"/>
+        </w:rPr>
+      </w:pPr>
+    </w:p>
+    <w:p>
+      <w:pPr>
+        <w:spacing w:after="0" w:line="480" w:lineRule="auto"/>
+        <w:jc w:val="both"/>
+        <w:rPr>
+          <w:rFonts w:ascii="Times New Roman" w:hAnsi="Times New Roman" w:cs="Times New Roman"/>
+          <w:sz w:val="24"/>
+          <w:szCs w:val="24"/>
+        </w:rPr>
+      </w:pPr>
+      <w:r>
+        <w:rPr>
+          <w:rFonts w:ascii="Times New Roman" w:hAnsi="Times New Roman" w:cs="Times New Roman"/>
+          <w:b/>
+          <w:sz w:val="24"/>
+          <w:szCs w:val="24"/>
+        </w:rPr>
+        <w:t>RF020:</w:t>
+      </w:r>
+      <w:r>
+        <w:rPr>
+          <w:rFonts w:ascii="Times New Roman" w:hAnsi="Times New Roman" w:cs="Times New Roman"/>
+          <w:sz w:val="24"/>
+          <w:szCs w:val="24"/>
+        </w:rPr>
+        <w:t xml:space="preserve"> Emitir relatório mensal de medicamentos adquiridos por funcionário.</w:t>
+      </w:r>
+    </w:p>
+    <w:p>
+      <w:pPr>
+        <w:spacing w:after="0" w:line="480" w:lineRule="auto"/>
+        <w:jc w:val="both"/>
+        <w:rPr>
+          <w:rFonts w:ascii="Times New Roman" w:hAnsi="Times New Roman" w:cs="Times New Roman"/>
+          <w:b/>
+          <w:sz w:val="24"/>
+          <w:szCs w:val="24"/>
+        </w:rPr>
+      </w:pPr>
+      <w:r>
+        <w:rPr>
+          <w:rFonts w:ascii="Times New Roman" w:hAnsi="Times New Roman" w:cs="Times New Roman"/>
+          <w:b/>
+          <w:sz w:val="24"/>
+          <w:szCs w:val="24"/>
+        </w:rPr>
+        <w:t>RF021:</w:t>
+      </w:r>
+      <w:r>
+        <w:rPr>
+          <w:rFonts w:ascii="Times New Roman" w:hAnsi="Times New Roman" w:cs="Times New Roman"/>
+          <w:b/>
+          <w:sz w:val="24"/>
+          <w:szCs w:val="24"/>
+        </w:rPr>
+        <w:t xml:space="preserve"> </w:t>
+      </w:r>
+      <w:r>
+        <w:rPr>
+          <w:rFonts w:ascii="Times New Roman" w:hAnsi="Times New Roman" w:cs="Times New Roman"/>
+          <w:sz w:val="24"/>
+          <w:szCs w:val="24"/>
+        </w:rPr>
+        <w:t>P</w:t>
+      </w:r>
+      <w:r>
+        <w:rPr>
+          <w:rFonts w:ascii="Times New Roman" w:hAnsi="Times New Roman" w:cs="Times New Roman"/>
+          <w:sz w:val="24"/>
+          <w:szCs w:val="24"/>
+        </w:rPr>
+        <w:t>ermitir a consulta dos dados dos clientes.</w:t>
+      </w:r>
+    </w:p>
+    <w:p>
+      <w:pPr>
+        <w:spacing w:after="0" w:line="480" w:lineRule="auto"/>
+        <w:jc w:val="both"/>
+        <w:rPr>
+          <w:rFonts w:ascii="Times New Roman" w:hAnsi="Times New Roman" w:cs="Times New Roman"/>
+          <w:sz w:val="24"/>
+          <w:szCs w:val="24"/>
+        </w:rPr>
+      </w:pPr>
+      <w:r>
+        <w:rPr>
+          <w:rFonts w:ascii="Times New Roman" w:hAnsi="Times New Roman" w:cs="Times New Roman"/>
+          <w:b/>
+          <w:sz w:val="24"/>
+          <w:szCs w:val="24"/>
+        </w:rPr>
+        <w:t>RF022:</w:t>
+      </w:r>
+      <w:r>
+        <w:rPr>
+          <w:rFonts w:ascii="Times New Roman" w:hAnsi="Times New Roman" w:cs="Times New Roman"/>
+          <w:sz w:val="24"/>
+          <w:szCs w:val="24"/>
+        </w:rPr>
+        <w:t xml:space="preserve"> </w:t>
+      </w:r>
+      <w:r>
+        <w:rPr>
+          <w:rFonts w:ascii="Times New Roman" w:hAnsi="Times New Roman" w:cs="Times New Roman"/>
+          <w:sz w:val="24"/>
+          <w:szCs w:val="24"/>
+        </w:rPr>
+        <w:t>G</w:t>
+      </w:r>
+      <w:r>
+        <w:rPr>
+          <w:rFonts w:ascii="Times New Roman" w:hAnsi="Times New Roman" w:cs="Times New Roman"/>
+          <w:sz w:val="24"/>
+          <w:szCs w:val="24"/>
+        </w:rPr>
+        <w:t>erar relató</w:t>
+      </w:r>
+      <w:r>
+        <w:rPr>
+          <w:rFonts w:ascii="Times New Roman" w:hAnsi="Times New Roman" w:cs="Times New Roman"/>
+          <w:sz w:val="24"/>
+          <w:szCs w:val="24"/>
+        </w:rPr>
+        <w:t>rio com o fluxo de caixa com base em filtros de datas (dia, semana, mês, ano...)</w:t>
+      </w:r>
+      <w:r>
+        <w:rPr>
+          <w:rFonts w:ascii="Times New Roman" w:hAnsi="Times New Roman" w:cs="Times New Roman"/>
+          <w:sz w:val="24"/>
+          <w:szCs w:val="24"/>
+        </w:rPr>
+        <w:t>.</w:t>
+      </w:r>
+    </w:p>
+    <w:p>
+      <w:pPr>
+        <w:spacing w:after="0" w:line="480" w:lineRule="auto"/>
+        <w:jc w:val="both"/>
+        <w:rPr>
+          <w:rFonts w:ascii="Times New Roman" w:hAnsi="Times New Roman" w:cs="Times New Roman"/>
+          <w:sz w:val="24"/>
+          <w:szCs w:val="24"/>
+        </w:rPr>
+      </w:pPr>
+      <w:r>
+        <w:rPr>
+          <w:rFonts w:ascii="Times New Roman" w:hAnsi="Times New Roman" w:cs="Times New Roman"/>
+          <w:b/>
+          <w:sz w:val="24"/>
+          <w:szCs w:val="24"/>
+        </w:rPr>
+        <w:t>RF023:</w:t>
+      </w:r>
+      <w:r>
+        <w:rPr>
+          <w:rFonts w:ascii="Times New Roman" w:hAnsi="Times New Roman" w:cs="Times New Roman"/>
+          <w:b/>
+          <w:sz w:val="24"/>
+          <w:szCs w:val="24"/>
+        </w:rPr>
+        <w:t xml:space="preserve"> </w:t>
+      </w:r>
+      <w:r>
+        <w:rPr>
+          <w:rFonts w:ascii="Times New Roman" w:hAnsi="Times New Roman" w:cs="Times New Roman"/>
+          <w:sz w:val="24"/>
+          <w:szCs w:val="24"/>
+        </w:rPr>
+        <w:t>G</w:t>
+      </w:r>
+      <w:r>
+        <w:rPr>
+          <w:rFonts w:ascii="Times New Roman" w:hAnsi="Times New Roman" w:cs="Times New Roman"/>
+          <w:sz w:val="24"/>
+          <w:szCs w:val="24"/>
+        </w:rPr>
+        <w:t>erar relatório de venda de medicamentos com desconto.</w:t>
+      </w:r>
+    </w:p>
+    <w:p>
+      <w:pPr>
+        <w:spacing w:after="0" w:line="240" w:lineRule="auto"/>
+        <w:jc w:val="both"/>
+        <w:rPr>
+          <w:rFonts w:ascii="Times New Roman" w:hAnsi="Times New Roman" w:cs="Times New Roman"/>
+          <w:sz w:val="24"/>
+          <w:szCs w:val="24"/>
+        </w:rPr>
+      </w:pPr>
+      <w:r>
+        <w:rPr>
+          <w:rFonts w:ascii="Times New Roman" w:hAnsi="Times New Roman" w:cs="Times New Roman"/>
+          <w:b/>
+          <w:sz w:val="24"/>
+          <w:szCs w:val="24"/>
+        </w:rPr>
+        <w:t>RF024:</w:t>
+      </w:r>
+      <w:r>
+        <w:rPr>
+          <w:rFonts w:ascii="Times New Roman" w:hAnsi="Times New Roman" w:cs="Times New Roman"/>
+          <w:sz w:val="24"/>
+          <w:szCs w:val="24"/>
+        </w:rPr>
+        <w:t xml:space="preserve"> Controla</w:t>
+      </w:r>
+      <w:r>
+        <w:rPr>
+          <w:rFonts w:ascii="Times New Roman" w:hAnsi="Times New Roman" w:cs="Times New Roman"/>
+          <w:sz w:val="24"/>
+          <w:szCs w:val="24"/>
+        </w:rPr>
+        <w:t>r</w:t>
+      </w:r>
+      <w:r>
+        <w:rPr>
+          <w:rFonts w:ascii="Times New Roman" w:hAnsi="Times New Roman" w:cs="Times New Roman"/>
+          <w:sz w:val="24"/>
+          <w:szCs w:val="24"/>
+        </w:rPr>
+        <w:t xml:space="preserve"> os boletos a serem pagos aos fornecedores, com a inclusão da data de vencimento, banco responsável, nome e CNPJ da empresa credora.</w:t>
+      </w:r>
+    </w:p>
+    <w:p>
+      <w:pPr>
+        <w:spacing w:after="0" w:line="240" w:lineRule="auto"/>
+        <w:jc w:val="both"/>
+        <w:rPr>
+          <w:rFonts w:ascii="Times New Roman" w:hAnsi="Times New Roman" w:cs="Times New Roman"/>
+          <w:sz w:val="24"/>
+          <w:szCs w:val="24"/>
+        </w:rPr>
+      </w:pPr>
+    </w:p>
+    <w:p>
+      <w:pPr>
+        <w:spacing w:after="0" w:line="480" w:lineRule="auto"/>
+        <w:jc w:val="both"/>
+        <w:rPr>
+          <w:rFonts w:ascii="Times New Roman" w:hAnsi="Times New Roman" w:cs="Times New Roman"/>
+          <w:sz w:val="24"/>
+          <w:szCs w:val="24"/>
+        </w:rPr>
+      </w:pPr>
+      <w:r>
+        <w:rPr>
+          <w:rFonts w:ascii="Times New Roman" w:hAnsi="Times New Roman" w:cs="Times New Roman"/>
+          <w:b/>
+          <w:sz w:val="24"/>
+          <w:szCs w:val="24"/>
+        </w:rPr>
+        <w:t>RF025:</w:t>
+      </w:r>
+      <w:r>
+        <w:rPr>
+          <w:rFonts w:ascii="Times New Roman" w:hAnsi="Times New Roman" w:cs="Times New Roman"/>
+          <w:sz w:val="24"/>
+          <w:szCs w:val="24"/>
+        </w:rPr>
+        <w:t xml:space="preserve"> Emit</w:t>
+      </w:r>
+      <w:r>
+        <w:rPr>
+          <w:rFonts w:ascii="Times New Roman" w:hAnsi="Times New Roman" w:cs="Times New Roman"/>
+          <w:sz w:val="24"/>
+          <w:szCs w:val="24"/>
+        </w:rPr>
+        <w:t>ir</w:t>
+      </w:r>
+      <w:r>
+        <w:rPr>
+          <w:rFonts w:ascii="Times New Roman" w:hAnsi="Times New Roman" w:cs="Times New Roman"/>
+          <w:sz w:val="24"/>
+          <w:szCs w:val="24"/>
+        </w:rPr>
+        <w:t xml:space="preserve"> relatório de pagamentos a serem efetuados semanalmente.</w:t>
+      </w:r>
+    </w:p>
+    <w:p>
+      <w:pPr>
+        <w:spacing w:after="0" w:line="240" w:lineRule="auto"/>
+        <w:jc w:val="both"/>
+        <w:rPr>
+          <w:rFonts w:ascii="Times New Roman" w:hAnsi="Times New Roman" w:cs="Times New Roman"/>
+          <w:sz w:val="24"/>
+          <w:szCs w:val="24"/>
+        </w:rPr>
+      </w:pPr>
+      <w:r>
+        <w:rPr>
+          <w:rFonts w:ascii="Times New Roman" w:hAnsi="Times New Roman" w:cs="Times New Roman"/>
+          <w:b/>
+          <w:sz w:val="24"/>
+          <w:szCs w:val="24"/>
+        </w:rPr>
+        <w:t>RF026:</w:t>
+      </w:r>
+      <w:r>
+        <w:rPr>
+          <w:rFonts w:ascii="Times New Roman" w:hAnsi="Times New Roman" w:cs="Times New Roman"/>
+          <w:sz w:val="24"/>
+          <w:szCs w:val="24"/>
+        </w:rPr>
+        <w:t xml:space="preserve"> Emit</w:t>
+      </w:r>
+      <w:r>
+        <w:rPr>
+          <w:rFonts w:ascii="Times New Roman" w:hAnsi="Times New Roman" w:cs="Times New Roman"/>
+          <w:sz w:val="24"/>
+          <w:szCs w:val="24"/>
+        </w:rPr>
+        <w:t>ir</w:t>
+      </w:r>
+      <w:r>
+        <w:rPr>
+          <w:rFonts w:ascii="Times New Roman" w:hAnsi="Times New Roman" w:cs="Times New Roman"/>
+          <w:sz w:val="24"/>
+          <w:szCs w:val="24"/>
+        </w:rPr>
+        <w:t xml:space="preserve"> relatório de percentual pago as empresas de cartão de crédito e débito mensalmente, conforme vendas efetuadas com este sistema de pagamento.</w:t>
+      </w:r>
+    </w:p>
+    <w:p>
+      <w:pPr>
+        <w:spacing w:after="0" w:line="240" w:lineRule="auto"/>
+        <w:jc w:val="both"/>
+        <w:rPr>
+          <w:rFonts w:ascii="Times New Roman" w:hAnsi="Times New Roman" w:cs="Times New Roman"/>
+          <w:sz w:val="24"/>
+          <w:szCs w:val="24"/>
+        </w:rPr>
+      </w:pPr>
+    </w:p>
+    <w:p>
+      <w:pPr>
+        <w:spacing w:after="0" w:line="240" w:lineRule="auto"/>
+        <w:jc w:val="both"/>
+        <w:rPr>
+          <w:rFonts w:ascii="Times New Roman" w:hAnsi="Times New Roman" w:cs="Times New Roman"/>
+          <w:sz w:val="24"/>
+          <w:szCs w:val="24"/>
+        </w:rPr>
+      </w:pPr>
+      <w:r>
+        <w:rPr>
+          <w:rFonts w:ascii="Times New Roman" w:hAnsi="Times New Roman" w:cs="Times New Roman"/>
+          <w:b/>
+          <w:sz w:val="24"/>
+          <w:szCs w:val="24"/>
+        </w:rPr>
+        <w:t>RF027:</w:t>
+      </w:r>
+      <w:r>
+        <w:rPr>
+          <w:rFonts w:ascii="Times New Roman" w:hAnsi="Times New Roman" w:cs="Times New Roman"/>
+          <w:sz w:val="24"/>
+          <w:szCs w:val="24"/>
+        </w:rPr>
+        <w:t xml:space="preserve"> Emit</w:t>
+      </w:r>
+      <w:r>
+        <w:rPr>
+          <w:rFonts w:ascii="Times New Roman" w:hAnsi="Times New Roman" w:cs="Times New Roman"/>
+          <w:sz w:val="24"/>
+          <w:szCs w:val="24"/>
+        </w:rPr>
+        <w:t>ir</w:t>
+      </w:r>
+      <w:r>
+        <w:rPr>
+          <w:rFonts w:ascii="Times New Roman" w:hAnsi="Times New Roman" w:cs="Times New Roman"/>
+          <w:sz w:val="24"/>
+          <w:szCs w:val="24"/>
+        </w:rPr>
+        <w:t xml:space="preserve"> relatório de valore</w:t>
+      </w:r>
+      <w:r>
+        <w:rPr>
+          <w:rFonts w:ascii="Times New Roman" w:hAnsi="Times New Roman" w:cs="Times New Roman"/>
+          <w:sz w:val="24"/>
+          <w:szCs w:val="24"/>
+        </w:rPr>
+        <w:t xml:space="preserve">s recebidos </w:t>
+      </w:r>
+      <w:r>
+        <w:rPr>
+          <w:rFonts w:ascii="Times New Roman" w:hAnsi="Times New Roman" w:cs="Times New Roman"/>
+          <w:sz w:val="24"/>
+          <w:szCs w:val="24"/>
+        </w:rPr>
+        <w:t>de acordo com os filtros: pecúnia, cheque, cartão e de acordo com filtros de data (dia, semana, mês).</w:t>
+      </w:r>
+    </w:p>
+    <w:p>
+      <w:pPr>
+        <w:spacing w:after="0" w:line="240" w:lineRule="auto"/>
+        <w:jc w:val="both"/>
+        <w:rPr>
+          <w:rFonts w:ascii="Times New Roman" w:hAnsi="Times New Roman" w:cs="Times New Roman"/>
+          <w:sz w:val="24"/>
+          <w:szCs w:val="24"/>
+        </w:rPr>
+      </w:pPr>
+    </w:p>
+    <w:p>
+      <w:pPr>
+        <w:spacing w:after="0" w:line="240" w:lineRule="auto"/>
+        <w:jc w:val="both"/>
+        <w:rPr>
+          <w:rFonts w:ascii="Times New Roman" w:hAnsi="Times New Roman" w:cs="Times New Roman"/>
+          <w:sz w:val="24"/>
+          <w:szCs w:val="24"/>
+        </w:rPr>
+      </w:pPr>
+      <w:r>
+        <w:rPr>
+          <w:rFonts w:ascii="Times New Roman" w:hAnsi="Times New Roman" w:cs="Times New Roman"/>
+          <w:b/>
+          <w:sz w:val="24"/>
+          <w:szCs w:val="24"/>
+        </w:rPr>
+        <w:t>RF028:</w:t>
+      </w:r>
+      <w:r>
+        <w:rPr>
+          <w:rFonts w:ascii="Times New Roman" w:hAnsi="Times New Roman" w:cs="Times New Roman"/>
+          <w:sz w:val="24"/>
+          <w:szCs w:val="24"/>
+        </w:rPr>
+        <w:t xml:space="preserve"> Emit</w:t>
+      </w:r>
+      <w:r>
+        <w:rPr>
+          <w:rFonts w:ascii="Times New Roman" w:hAnsi="Times New Roman" w:cs="Times New Roman"/>
+          <w:sz w:val="24"/>
+          <w:szCs w:val="24"/>
+        </w:rPr>
+        <w:t>ir</w:t>
+      </w:r>
+      <w:r>
+        <w:rPr>
+          <w:rFonts w:ascii="Times New Roman" w:hAnsi="Times New Roman" w:cs="Times New Roman"/>
+          <w:sz w:val="24"/>
+          <w:szCs w:val="24"/>
+        </w:rPr>
+        <w:t xml:space="preserve"> relatório de medicamentos não vendidos por mais de quinze</w:t>
+      </w:r>
+      <w:r>
+        <w:rPr>
+          <w:rFonts w:ascii="Times New Roman" w:hAnsi="Times New Roman" w:cs="Times New Roman"/>
+          <w:sz w:val="24"/>
+          <w:szCs w:val="24"/>
+        </w:rPr>
+        <w:t xml:space="preserve"> dias, informando o nome, princí</w:t>
+      </w:r>
+      <w:r>
+        <w:rPr>
+          <w:rFonts w:ascii="Times New Roman" w:hAnsi="Times New Roman" w:cs="Times New Roman"/>
+          <w:sz w:val="24"/>
+          <w:szCs w:val="24"/>
+        </w:rPr>
+        <w:t>pio ativo e laboratório.</w:t>
+      </w:r>
+    </w:p>
+    <w:p>
+      <w:pPr>
+        <w:spacing w:after="0" w:line="240" w:lineRule="auto"/>
+        <w:jc w:val="both"/>
+        <w:rPr>
+          <w:rFonts w:ascii="Times New Roman" w:hAnsi="Times New Roman" w:cs="Times New Roman"/>
+          <w:sz w:val="24"/>
+          <w:szCs w:val="24"/>
+        </w:rPr>
+      </w:pPr>
+      <w:r>
+        <w:rPr>
+          <w:rFonts w:ascii="Times New Roman" w:hAnsi="Times New Roman" w:cs="Times New Roman"/>
+          <w:b/>
+          <w:sz w:val="24"/>
+          <w:szCs w:val="24"/>
+        </w:rPr>
+        <w:lastRenderedPageBreak/>
+        <w:t>RF029:</w:t>
+      </w:r>
+      <w:r>
+        <w:rPr>
+          <w:rFonts w:ascii="Times New Roman" w:hAnsi="Times New Roman" w:cs="Times New Roman"/>
+          <w:sz w:val="24"/>
+          <w:szCs w:val="24"/>
+        </w:rPr>
+        <w:t xml:space="preserve"> Emit</w:t>
+      </w:r>
+      <w:r>
+        <w:rPr>
+          <w:rFonts w:ascii="Times New Roman" w:hAnsi="Times New Roman" w:cs="Times New Roman"/>
+          <w:sz w:val="24"/>
+          <w:szCs w:val="24"/>
+        </w:rPr>
+        <w:t>ir</w:t>
+      </w:r>
+      <w:r>
+        <w:rPr>
+          <w:rFonts w:ascii="Times New Roman" w:hAnsi="Times New Roman" w:cs="Times New Roman"/>
+          <w:sz w:val="24"/>
+          <w:szCs w:val="24"/>
+        </w:rPr>
+        <w:t xml:space="preserve"> relatório dos dez medicamentos mais vendidos n</w:t>
+      </w:r>
+      <w:r>
+        <w:rPr>
+          <w:rFonts w:ascii="Times New Roman" w:hAnsi="Times New Roman" w:cs="Times New Roman"/>
+          <w:sz w:val="24"/>
+          <w:szCs w:val="24"/>
+        </w:rPr>
+        <w:t>o mês, informando o nome, princí</w:t>
+      </w:r>
+      <w:r>
+        <w:rPr>
+          <w:rFonts w:ascii="Times New Roman" w:hAnsi="Times New Roman" w:cs="Times New Roman"/>
+          <w:sz w:val="24"/>
+          <w:szCs w:val="24"/>
+        </w:rPr>
+        <w:t>pio ativo e laboratório.</w:t>
+      </w:r>
+    </w:p>
+    <w:p>
+      <w:pPr>
+        <w:spacing w:after="0" w:line="240" w:lineRule="auto"/>
+        <w:jc w:val="both"/>
+        <w:rPr>
+          <w:rFonts w:ascii="Times New Roman" w:hAnsi="Times New Roman" w:cs="Times New Roman"/>
+          <w:sz w:val="24"/>
+          <w:szCs w:val="24"/>
+        </w:rPr>
+      </w:pPr>
+    </w:p>
+    <w:p>
+      <w:pPr>
+        <w:spacing w:after="0" w:line="240" w:lineRule="auto"/>
+        <w:jc w:val="both"/>
+        <w:rPr>
+          <w:rFonts w:ascii="Times New Roman" w:hAnsi="Times New Roman" w:cs="Times New Roman"/>
+          <w:sz w:val="24"/>
+          <w:szCs w:val="24"/>
+        </w:rPr>
+      </w:pPr>
+      <w:r>
+        <w:rPr>
+          <w:rFonts w:ascii="Times New Roman" w:hAnsi="Times New Roman" w:cs="Times New Roman"/>
+          <w:b/>
+          <w:sz w:val="24"/>
+          <w:szCs w:val="24"/>
+        </w:rPr>
+        <w:t>RF030:</w:t>
+      </w:r>
+      <w:r>
+        <w:rPr>
+          <w:rFonts w:ascii="Times New Roman" w:hAnsi="Times New Roman" w:cs="Times New Roman"/>
+          <w:sz w:val="24"/>
+          <w:szCs w:val="24"/>
+        </w:rPr>
+        <w:t xml:space="preserve"> </w:t>
+      </w:r>
+      <w:r>
+        <w:rPr>
+          <w:rFonts w:ascii="Times New Roman" w:hAnsi="Times New Roman" w:cs="Times New Roman"/>
+          <w:sz w:val="24"/>
+          <w:szCs w:val="24"/>
+        </w:rPr>
+        <w:t>Emit</w:t>
+      </w:r>
+      <w:r>
+        <w:rPr>
+          <w:rFonts w:ascii="Times New Roman" w:hAnsi="Times New Roman" w:cs="Times New Roman"/>
+          <w:sz w:val="24"/>
+          <w:szCs w:val="24"/>
+        </w:rPr>
+        <w:t>ir</w:t>
+      </w:r>
+      <w:r>
+        <w:rPr>
+          <w:rFonts w:ascii="Times New Roman" w:hAnsi="Times New Roman" w:cs="Times New Roman"/>
+          <w:sz w:val="24"/>
+          <w:szCs w:val="24"/>
+        </w:rPr>
+        <w:t xml:space="preserve"> relatório de vendas dos funcionários</w:t>
+      </w:r>
+      <w:r>
+        <w:rPr>
+          <w:rFonts w:ascii="Times New Roman" w:hAnsi="Times New Roman" w:cs="Times New Roman"/>
+          <w:sz w:val="24"/>
+          <w:szCs w:val="24"/>
+        </w:rPr>
+        <w:t xml:space="preserve"> com filtros de datas (dia, semana, mês)</w:t>
+      </w:r>
+      <w:r>
+        <w:rPr>
+          <w:rFonts w:ascii="Times New Roman" w:hAnsi="Times New Roman" w:cs="Times New Roman"/>
+          <w:sz w:val="24"/>
+          <w:szCs w:val="24"/>
+        </w:rPr>
+        <w:t>, considerando quantidade de medicamentos vendidos e total pecuniário de retorno por preço de venda, através do número de registros efetuados pelo código de acesso do funcionário ao sistema.</w:t>
+      </w:r>
+    </w:p>
+    <w:p>
+      <w:pPr>
+        <w:spacing w:after="0" w:line="240" w:lineRule="auto"/>
+        <w:jc w:val="both"/>
+        <w:rPr>
+          <w:rFonts w:ascii="Times New Roman" w:hAnsi="Times New Roman" w:cs="Times New Roman"/>
+          <w:b/>
+          <w:sz w:val="24"/>
+          <w:szCs w:val="24"/>
+        </w:rPr>
+      </w:pPr>
+    </w:p>
+    <w:p>
+      <w:pPr>
+        <w:textAlignment w:val="baseline"/>
+        <w:rPr>
+          <w:rFonts w:ascii="Times New Roman" w:hAnsi="Times New Roman" w:cs="Times New Roman"/>
+          <w:sz w:val="24"/>
+          <w:szCs w:val="24"/>
+        </w:rPr>
+      </w:pPr>
+    </w:p>
+    <w:p>
+      <w:pPr>
         <w:tabs>
           <w:tab w:val="left" w:pos="7155"/>
         </w:tabs>
-        <w:rPr>
-          <w:sz w:val="24"/>
-          <w:szCs w:val="24"/>
-        </w:rPr>
-      </w:pPr>
-      <w:r>
-        <w:t>5 requisitos funcionais</w:t>
-      </w:r>
-      <w:r>
-        <w:t>(</w:t>
-      </w:r>
-      <w:r>
-        <w:rPr>
-          <w:sz w:val="24"/>
-          <w:szCs w:val="24"/>
-        </w:rPr>
-        <w:t>Os requisitos funcionais são a descrição das diversas funções que clientes e usuários querem ou precisam que o software ofereça. Eles definem a funcionalidade desejada do software. O termo função é usado no sentido genérico de operação que pode ser realizada pelo sistema, seja através comandos dos usuários, ou seja, pela ocorrência de eventos internos ou externos ao sistema.</w:t>
-      </w:r>
-    </w:p>
-    <w:p>
-      <w:pPr>
-        <w:pStyle w:val="PargrafodaLista"/>
+        <w:spacing w:line="240" w:lineRule="auto"/>
+        <w:jc w:val="center"/>
+        <w:rPr>
+          <w:rFonts w:ascii="Times New Roman" w:hAnsi="Times New Roman" w:cs="Times New Roman"/>
+          <w:b/>
+          <w:color w:val="002060"/>
+          <w:sz w:val="24"/>
+          <w:szCs w:val="24"/>
+        </w:rPr>
+      </w:pPr>
+      <w:r>
+        <w:rPr>
+          <w:rFonts w:ascii="Times New Roman" w:hAnsi="Times New Roman" w:cs="Times New Roman"/>
+          <w:b/>
+          <w:color w:val="002060"/>
+          <w:sz w:val="24"/>
+          <w:szCs w:val="24"/>
+        </w:rPr>
+        <w:t>REQUISITOS NÃO FUNCIONAIS</w:t>
+      </w:r>
+    </w:p>
+    <w:p>
+      <w:pPr>
+        <w:pStyle w:val="NormalWeb"/>
+        <w:textAlignment w:val="baseline"/>
+      </w:pPr>
+      <w:r>
+        <w:rPr>
+          <w:b/>
+        </w:rPr>
+        <w:t>RNF001:</w:t>
+      </w:r>
+      <w:r>
+        <w:t xml:space="preserve"> Infraestrutura da rede e</w:t>
+      </w:r>
+      <w:r>
+        <w:t xml:space="preserve"> computadores devem ser padrão cliente-servidor</w:t>
+      </w:r>
+    </w:p>
+    <w:p>
+      <w:pPr>
+        <w:pStyle w:val="NormalWeb"/>
+        <w:textAlignment w:val="baseline"/>
+      </w:pPr>
+      <w:r>
+        <w:rPr>
+          <w:b/>
+        </w:rPr>
+        <w:t>RNF002:</w:t>
+      </w:r>
+      <w:r>
+        <w:t xml:space="preserve"> A base de dados deve ser protegida para acesso apenas de usuários autorizados.</w:t>
+      </w:r>
+    </w:p>
+    <w:p>
+      <w:pPr>
+        <w:pStyle w:val="NormalWeb"/>
+        <w:textAlignment w:val="baseline"/>
+      </w:pPr>
+      <w:r>
+        <w:rPr>
+          <w:b/>
+        </w:rPr>
+        <w:t xml:space="preserve">RNF003: </w:t>
+      </w:r>
+      <w:r>
+        <w:t xml:space="preserve">O tempo de resposta do </w:t>
+      </w:r>
+      <w:r>
+        <w:t>sistema não deve ultrapassar 30</w:t>
+      </w:r>
+      <w:r>
+        <w:t xml:space="preserve"> segundos.</w:t>
+      </w:r>
+    </w:p>
+    <w:p>
+      <w:pPr>
+        <w:pStyle w:val="NormalWeb"/>
+        <w:textAlignment w:val="baseline"/>
+      </w:pPr>
+      <w:r>
+        <w:rPr>
+          <w:b/>
+        </w:rPr>
+        <w:t>RNF004:</w:t>
+      </w:r>
+      <w:r>
+        <w:t xml:space="preserve"> O software deve ser o</w:t>
+      </w:r>
+      <w:r>
+        <w:t xml:space="preserve">peracionalizado no sistema </w:t>
+      </w:r>
+      <w:proofErr w:type="spellStart"/>
+      <w:r>
+        <w:t>windows</w:t>
+      </w:r>
+      <w:proofErr w:type="spellEnd"/>
+    </w:p>
+    <w:p>
+      <w:pPr>
+        <w:pStyle w:val="NormalWeb"/>
+        <w:textAlignment w:val="baseline"/>
+      </w:pPr>
+      <w:r>
+        <w:rPr>
+          <w:b/>
+        </w:rPr>
+        <w:t>RNF005:</w:t>
+      </w:r>
+      <w:r>
+        <w:t xml:space="preserve"> O sistema deve ser implementado em </w:t>
+      </w:r>
+      <w:r>
+        <w:t>Java</w:t>
+      </w:r>
+      <w:r>
+        <w:t xml:space="preserve"> com banco de dados MySQL</w:t>
+      </w:r>
+    </w:p>
+    <w:p>
+      <w:pPr>
+        <w:pStyle w:val="ListParagraph"/>
         <w:tabs>
           <w:tab w:val="left" w:pos="7155"/>
         </w:tabs>
-      </w:pPr>
-    </w:p>
-    <w:p>
-      <w:pPr>
-        <w:pStyle w:val="PargrafodaLista"/>
+        <w:spacing w:line="240" w:lineRule="auto"/>
+        <w:ind w:left="0"/>
+        <w:rPr>
+          <w:rFonts w:ascii="Times New Roman" w:hAnsi="Times New Roman" w:cs="Times New Roman"/>
+          <w:sz w:val="24"/>
+          <w:szCs w:val="24"/>
+        </w:rPr>
+      </w:pPr>
+      <w:r>
+        <w:rPr>
+          <w:rFonts w:ascii="Times New Roman" w:hAnsi="Times New Roman" w:cs="Times New Roman"/>
+          <w:b/>
+          <w:sz w:val="24"/>
+          <w:szCs w:val="24"/>
+        </w:rPr>
+        <w:t>RNF006:</w:t>
+      </w:r>
+      <w:r>
+        <w:rPr>
+          <w:rFonts w:ascii="Times New Roman" w:hAnsi="Times New Roman" w:cs="Times New Roman"/>
+          <w:sz w:val="24"/>
+          <w:szCs w:val="24"/>
+        </w:rPr>
+        <w:t xml:space="preserve"> Servidor configurado localmente</w:t>
+      </w:r>
+    </w:p>
+    <w:p>
+      <w:pPr>
+        <w:pStyle w:val="ListParagraph"/>
         <w:tabs>
           <w:tab w:val="left" w:pos="7155"/>
         </w:tabs>
-      </w:pPr>
-    </w:p>
-    <w:p>
-      <w:pPr>
-        <w:pStyle w:val="NormalWeb"/>
-        <w:spacing w:line="480" w:lineRule="atLeast"/>
-        <w:textAlignment w:val="baseline"/>
-      </w:pPr>
-      <w:r>
-        <w:t xml:space="preserve">     </w:t>
-      </w:r>
-      <w:r>
-        <w:t xml:space="preserve">RF001: O </w:t>
-      </w:r>
-      <w:r>
-        <w:t xml:space="preserve">Sistema </w:t>
-      </w:r>
-      <w:r>
-        <w:t>deve</w:t>
-      </w:r>
-      <w:r>
-        <w:t xml:space="preserve"> cadastrar convênios</w:t>
-      </w:r>
-    </w:p>
-    <w:p>
-      <w:pPr>
-        <w:pStyle w:val="NormalWeb"/>
-        <w:spacing w:line="480" w:lineRule="atLeast"/>
-        <w:textAlignment w:val="baseline"/>
-      </w:pPr>
-      <w:r>
-        <w:t xml:space="preserve">     </w:t>
-      </w:r>
-      <w:r>
-        <w:t xml:space="preserve">RF001.1: O Sistema deve </w:t>
-      </w:r>
-      <w:r>
-        <w:t>emitir um relatório de clientes</w:t>
-      </w:r>
-      <w:r>
-        <w:t xml:space="preserve"> por </w:t>
-      </w:r>
-      <w:r>
-        <w:t>convênios</w:t>
-      </w:r>
-    </w:p>
-    <w:p>
-      <w:pPr>
-        <w:pStyle w:val="NormalWeb"/>
-        <w:spacing w:line="480" w:lineRule="atLeast"/>
-        <w:textAlignment w:val="baseline"/>
-      </w:pPr>
-      <w:r>
-        <w:t xml:space="preserve">     </w:t>
-      </w:r>
-      <w:r>
-        <w:t>RF002: O si</w:t>
-      </w:r>
-      <w:r>
-        <w:t>stema deve</w:t>
-      </w:r>
-      <w:r>
-        <w:t xml:space="preserve"> cadastrar clientes</w:t>
-      </w:r>
-    </w:p>
-    <w:p>
-      <w:pPr>
-        <w:pStyle w:val="NormalWeb"/>
-        <w:spacing w:line="480" w:lineRule="atLeast"/>
-        <w:textAlignment w:val="baseline"/>
-      </w:pPr>
-      <w:r>
-        <w:t xml:space="preserve">     </w:t>
-      </w:r>
-      <w:r>
-        <w:t>RF002.1: O sistema deve</w:t>
-      </w:r>
-      <w:r>
-        <w:t xml:space="preserve"> permitir a consulta do</w:t>
-      </w:r>
-      <w:r>
-        <w:t>s dados dos clientes</w:t>
-      </w:r>
-    </w:p>
-    <w:p>
-      <w:pPr>
-        <w:pStyle w:val="NormalWeb"/>
-        <w:spacing w:line="480" w:lineRule="atLeast"/>
-        <w:textAlignment w:val="baseline"/>
-      </w:pPr>
-      <w:r>
-        <w:t xml:space="preserve">     </w:t>
-      </w:r>
-      <w:r>
-        <w:t>RF003: O sistema deve</w:t>
-      </w:r>
-      <w:r>
-        <w:t xml:space="preserve"> cadastrar a relação dos medicamentos</w:t>
-      </w:r>
-    </w:p>
-    <w:p>
-      <w:pPr>
-        <w:pStyle w:val="NormalWeb"/>
-        <w:spacing w:line="480" w:lineRule="atLeast"/>
-        <w:textAlignment w:val="baseline"/>
-      </w:pPr>
-      <w:r>
-        <w:t xml:space="preserve">     </w:t>
-      </w:r>
-      <w:r>
-        <w:t>RF003.1: O sistema deve</w:t>
-      </w:r>
-      <w:r>
-        <w:t xml:space="preserve"> gerar e consultar o</w:t>
-      </w:r>
-      <w:r>
-        <w:t xml:space="preserve"> rela</w:t>
-      </w:r>
-      <w:r>
-        <w:t>tório com os prazos de validade e</w:t>
-      </w:r>
-      <w:r>
-        <w:t xml:space="preserve"> quantidade</w:t>
-      </w:r>
-      <w:r>
-        <w:t xml:space="preserve"> dos       mesmos.</w:t>
-      </w:r>
-    </w:p>
-    <w:p>
-      <w:pPr>
-        <w:pStyle w:val="NormalWeb"/>
-        <w:spacing w:line="480" w:lineRule="atLeast"/>
-        <w:textAlignment w:val="baseline"/>
-      </w:pPr>
-      <w:r>
-        <w:lastRenderedPageBreak/>
-        <w:t xml:space="preserve">      </w:t>
-      </w:r>
-      <w:r>
-        <w:t>RF004: O sistema deve</w:t>
-      </w:r>
-      <w:r>
-        <w:t xml:space="preserve"> gerar cad</w:t>
-      </w:r>
-      <w:r>
-        <w:t>astro dos fornecedores</w:t>
-      </w:r>
-    </w:p>
-    <w:p>
-      <w:pPr>
-        <w:pStyle w:val="NormalWeb"/>
-        <w:spacing w:line="480" w:lineRule="atLeast"/>
-        <w:textAlignment w:val="baseline"/>
-      </w:pPr>
-      <w:r>
-        <w:t xml:space="preserve">      RF005: O sistema deve</w:t>
-      </w:r>
-      <w:r>
-        <w:t xml:space="preserve"> registrar e controlar as vendas</w:t>
-      </w:r>
-    </w:p>
-    <w:p>
-      <w:pPr>
-        <w:pStyle w:val="NormalWeb"/>
-        <w:spacing w:line="480" w:lineRule="atLeast"/>
-        <w:textAlignment w:val="baseline"/>
-      </w:pPr>
-      <w:r>
-        <w:t xml:space="preserve">      RF005.1: O sistema deve</w:t>
-      </w:r>
-      <w:r>
-        <w:t xml:space="preserve"> gerar relatório com o fluxo de caixa por dia</w:t>
-      </w:r>
-    </w:p>
-    <w:p>
-      <w:pPr>
-        <w:pStyle w:val="NormalWeb"/>
-        <w:spacing w:line="480" w:lineRule="atLeast"/>
-        <w:textAlignment w:val="baseline"/>
-      </w:pPr>
-      <w:r>
-        <w:t xml:space="preserve">      RF006: </w:t>
-      </w:r>
-      <w:r>
-        <w:t>O sistema deve</w:t>
-      </w:r>
-      <w:bookmarkStart w:id="0" w:name="_GoBack"/>
-      <w:bookmarkEnd w:id="0"/>
-      <w:r>
-        <w:t xml:space="preserve"> cadastrar laboratórios</w:t>
-      </w:r>
-      <w:r>
-        <w:t xml:space="preserve"> </w:t>
-      </w:r>
-    </w:p>
-    <w:p>
-      <w:pPr>
-        <w:pStyle w:val="PargrafodaLista"/>
+        <w:spacing w:line="240" w:lineRule="auto"/>
+        <w:ind w:left="0"/>
+        <w:rPr>
+          <w:rFonts w:ascii="Times New Roman" w:hAnsi="Times New Roman" w:cs="Times New Roman"/>
+          <w:sz w:val="24"/>
+          <w:szCs w:val="24"/>
+        </w:rPr>
+      </w:pPr>
+    </w:p>
+    <w:p>
+      <w:pPr>
+        <w:pStyle w:val="ListParagraph"/>
         <w:tabs>
           <w:tab w:val="left" w:pos="7155"/>
         </w:tabs>
-        <w:rPr>
-          <w:sz w:val="24"/>
-          <w:szCs w:val="24"/>
-        </w:rPr>
-      </w:pPr>
-    </w:p>
-    <w:p>
-      <w:pPr>
-        <w:pStyle w:val="PargrafodaLista"/>
+        <w:spacing w:line="240" w:lineRule="auto"/>
+        <w:ind w:left="0"/>
+        <w:rPr>
+          <w:rFonts w:ascii="Times New Roman" w:hAnsi="Times New Roman" w:cs="Times New Roman"/>
+          <w:sz w:val="24"/>
+          <w:szCs w:val="24"/>
+        </w:rPr>
+      </w:pPr>
+      <w:r>
+        <w:rPr>
+          <w:rFonts w:ascii="Times New Roman" w:hAnsi="Times New Roman" w:cs="Times New Roman"/>
+          <w:b/>
+          <w:sz w:val="24"/>
+          <w:szCs w:val="24"/>
+        </w:rPr>
+        <w:t>RNF007:</w:t>
+      </w:r>
+      <w:r>
+        <w:rPr>
+          <w:rFonts w:ascii="Times New Roman" w:hAnsi="Times New Roman" w:cs="Times New Roman"/>
+          <w:sz w:val="24"/>
+          <w:szCs w:val="24"/>
+        </w:rPr>
+        <w:t xml:space="preserve"> Robustez do sistema</w:t>
+      </w:r>
+    </w:p>
+    <w:p>
+      <w:pPr>
+        <w:pStyle w:val="ListParagraph"/>
         <w:tabs>
           <w:tab w:val="left" w:pos="7155"/>
         </w:tabs>
-        <w:rPr>
-          <w:sz w:val="24"/>
-          <w:szCs w:val="24"/>
-        </w:rPr>
-      </w:pPr>
-    </w:p>
-    <w:p>
-      <w:pPr>
-        <w:pStyle w:val="PargrafodaLista"/>
+        <w:spacing w:line="240" w:lineRule="auto"/>
+        <w:ind w:left="0"/>
+        <w:rPr>
+          <w:rFonts w:ascii="Times New Roman" w:hAnsi="Times New Roman" w:cs="Times New Roman"/>
+          <w:sz w:val="24"/>
+          <w:szCs w:val="24"/>
+        </w:rPr>
+      </w:pPr>
+    </w:p>
+    <w:p>
+      <w:pPr>
+        <w:pStyle w:val="ListParagraph"/>
         <w:tabs>
           <w:tab w:val="left" w:pos="7155"/>
         </w:tabs>
-        <w:rPr>
-          <w:sz w:val="24"/>
-          <w:szCs w:val="24"/>
-        </w:rPr>
-      </w:pPr>
-      <w:r>
-        <w:rPr>
-          <w:sz w:val="24"/>
-          <w:szCs w:val="24"/>
-        </w:rPr>
-        <w:t>REQUISITOS NÃO FUNCIONAIS</w:t>
-      </w:r>
-    </w:p>
-    <w:p>
-      <w:pPr>
-        <w:pStyle w:val="PargrafodaLista"/>
+        <w:spacing w:line="240" w:lineRule="auto"/>
+        <w:ind w:left="0"/>
+        <w:rPr>
+          <w:rFonts w:ascii="Times New Roman" w:hAnsi="Times New Roman" w:cs="Times New Roman"/>
+          <w:sz w:val="24"/>
+          <w:szCs w:val="24"/>
+        </w:rPr>
+      </w:pPr>
+      <w:r>
+        <w:rPr>
+          <w:rFonts w:ascii="Times New Roman" w:hAnsi="Times New Roman" w:cs="Times New Roman"/>
+          <w:b/>
+          <w:sz w:val="24"/>
+          <w:szCs w:val="24"/>
+        </w:rPr>
+        <w:t>RNF008:</w:t>
+      </w:r>
+      <w:r>
+        <w:rPr>
+          <w:rFonts w:ascii="Times New Roman" w:hAnsi="Times New Roman" w:cs="Times New Roman"/>
+          <w:sz w:val="24"/>
+          <w:szCs w:val="24"/>
+        </w:rPr>
+        <w:t xml:space="preserve"> Tempo de processamento </w:t>
+      </w:r>
+    </w:p>
+    <w:p>
+      <w:pPr>
+        <w:pStyle w:val="ListParagraph"/>
         <w:tabs>
           <w:tab w:val="left" w:pos="7155"/>
         </w:tabs>
-        <w:rPr>
-          <w:sz w:val="24"/>
-          <w:szCs w:val="24"/>
-        </w:rPr>
-      </w:pPr>
-    </w:p>
-    <w:p>
-      <w:pPr>
-        <w:pStyle w:val="NormalWeb"/>
-        <w:spacing w:line="480" w:lineRule="atLeast"/>
-        <w:textAlignment w:val="baseline"/>
-      </w:pPr>
-      <w:r>
-        <w:t>RNF001</w:t>
-      </w:r>
-      <w:r>
-        <w:t>: Infraestrutura da rede e computadores devem ser padrão .</w:t>
-      </w:r>
-      <w:r>
-        <w:t>..</w:t>
-      </w:r>
-    </w:p>
-    <w:p>
-      <w:pPr>
-        <w:pStyle w:val="NormalWeb"/>
-        <w:spacing w:line="480" w:lineRule="atLeast"/>
-        <w:textAlignment w:val="baseline"/>
-      </w:pPr>
-      <w:r>
-        <w:t>RNF002</w:t>
-      </w:r>
-      <w:r>
-        <w:t>: A base de dados deve ser protegida para acesso apenas de usuários autorizados.</w:t>
-      </w:r>
-    </w:p>
-    <w:p>
-      <w:pPr>
-        <w:pStyle w:val="NormalWeb"/>
-        <w:spacing w:line="480" w:lineRule="atLeast"/>
-        <w:textAlignment w:val="baseline"/>
-      </w:pPr>
-      <w:r>
-        <w:t>RNF003</w:t>
-      </w:r>
-      <w:r>
-        <w:t>: O tempo de resposta do</w:t>
-      </w:r>
-      <w:r>
-        <w:t xml:space="preserve"> sistema não deve ultrapassar ...</w:t>
-      </w:r>
-      <w:r>
-        <w:t xml:space="preserve"> segundos.</w:t>
-      </w:r>
-    </w:p>
-    <w:p>
-      <w:pPr>
-        <w:pStyle w:val="NormalWeb"/>
-        <w:spacing w:line="480" w:lineRule="atLeast"/>
-        <w:textAlignment w:val="baseline"/>
-      </w:pPr>
-      <w:r>
-        <w:t>RNF004</w:t>
-      </w:r>
-      <w:r>
-        <w:t>: O software deve ser o</w:t>
-      </w:r>
-      <w:r>
-        <w:t>peracionalizado no sistema ...</w:t>
-      </w:r>
-    </w:p>
-    <w:p>
-      <w:pPr>
-        <w:pStyle w:val="NormalWeb"/>
-        <w:spacing w:line="480" w:lineRule="atLeast"/>
-        <w:textAlignment w:val="baseline"/>
-      </w:pPr>
-      <w:r>
-        <w:t>RNF005</w:t>
-      </w:r>
-      <w:r>
-        <w:t xml:space="preserve">: O sistema deve ser implementado em </w:t>
-      </w:r>
-      <w:r>
-        <w:t>...</w:t>
-      </w:r>
-      <w:r>
-        <w:t xml:space="preserve"> com banco de dados .</w:t>
-      </w:r>
-      <w:r>
-        <w:t>..</w:t>
-      </w:r>
-    </w:p>
-    <w:p>
-      <w:pPr>
-        <w:pStyle w:val="PargrafodaLista"/>
+        <w:spacing w:line="240" w:lineRule="auto"/>
+        <w:ind w:left="0"/>
+        <w:rPr>
+          <w:rFonts w:ascii="Times New Roman" w:hAnsi="Times New Roman" w:cs="Times New Roman"/>
+          <w:sz w:val="24"/>
+          <w:szCs w:val="24"/>
+        </w:rPr>
+      </w:pPr>
+    </w:p>
+    <w:p>
+      <w:pPr>
+        <w:pStyle w:val="ListParagraph"/>
         <w:tabs>
           <w:tab w:val="left" w:pos="7155"/>
         </w:tabs>
-        <w:rPr>
+        <w:spacing w:line="240" w:lineRule="auto"/>
+        <w:ind w:left="0"/>
+        <w:rPr>
+          <w:rFonts w:ascii="Times New Roman" w:hAnsi="Times New Roman" w:cs="Times New Roman"/>
+          <w:sz w:val="24"/>
+          <w:szCs w:val="24"/>
+        </w:rPr>
+      </w:pPr>
+      <w:r>
+        <w:rPr>
+          <w:rFonts w:ascii="Times New Roman" w:hAnsi="Times New Roman" w:cs="Times New Roman"/>
+          <w:b/>
+          <w:sz w:val="24"/>
+          <w:szCs w:val="24"/>
+        </w:rPr>
+        <w:t>RNF009:</w:t>
+      </w:r>
+      <w:r>
+        <w:rPr>
+          <w:rFonts w:ascii="Times New Roman" w:hAnsi="Times New Roman" w:cs="Times New Roman"/>
+          <w:sz w:val="24"/>
+          <w:szCs w:val="24"/>
+        </w:rPr>
+        <w:t xml:space="preserve"> Os dados devem ser protegidos por criptografia</w:t>
+      </w:r>
+    </w:p>
+    <w:p>
+      <w:pPr>
+        <w:pStyle w:val="ListParagraph"/>
+        <w:tabs>
+          <w:tab w:val="left" w:pos="7155"/>
+        </w:tabs>
+        <w:spacing w:line="240" w:lineRule="auto"/>
+        <w:ind w:left="0"/>
+        <w:rPr>
+          <w:rFonts w:ascii="Times New Roman" w:hAnsi="Times New Roman" w:cs="Times New Roman"/>
+          <w:sz w:val="24"/>
+          <w:szCs w:val="24"/>
+        </w:rPr>
+      </w:pPr>
+    </w:p>
+    <w:p>
+      <w:pPr>
+        <w:pStyle w:val="ListParagraph"/>
+        <w:tabs>
+          <w:tab w:val="left" w:pos="7155"/>
+        </w:tabs>
+        <w:spacing w:line="240" w:lineRule="auto"/>
+        <w:ind w:left="0"/>
+        <w:rPr>
+          <w:rFonts w:ascii="Times New Roman" w:hAnsi="Times New Roman" w:cs="Times New Roman"/>
+          <w:sz w:val="24"/>
+          <w:szCs w:val="24"/>
+        </w:rPr>
+      </w:pPr>
+      <w:r>
+        <w:rPr>
+          <w:rFonts w:ascii="Times New Roman" w:hAnsi="Times New Roman" w:cs="Times New Roman"/>
+          <w:b/>
+          <w:sz w:val="24"/>
+          <w:szCs w:val="24"/>
+        </w:rPr>
+        <w:t>RNF010:</w:t>
+      </w:r>
+      <w:r>
+        <w:rPr>
+          <w:rFonts w:ascii="Times New Roman" w:hAnsi="Times New Roman" w:cs="Times New Roman"/>
+          <w:sz w:val="24"/>
+          <w:szCs w:val="24"/>
+        </w:rPr>
+        <w:t xml:space="preserve"> Linguagem do có</w:t>
+      </w:r>
+      <w:r>
+        <w:rPr>
+          <w:rFonts w:ascii="Times New Roman" w:hAnsi="Times New Roman" w:cs="Times New Roman"/>
+          <w:sz w:val="24"/>
+          <w:szCs w:val="24"/>
+        </w:rPr>
+        <w:t>digo de barras deve ser programada em ZPL</w:t>
+      </w:r>
+    </w:p>
+    <w:p>
+      <w:pPr>
+        <w:pStyle w:val="ListParagraph"/>
+        <w:tabs>
+          <w:tab w:val="left" w:pos="7155"/>
+        </w:tabs>
+        <w:spacing w:line="240" w:lineRule="auto"/>
+        <w:ind w:left="0"/>
+        <w:rPr>
+          <w:rFonts w:ascii="Times New Roman" w:hAnsi="Times New Roman" w:cs="Times New Roman"/>
+          <w:sz w:val="24"/>
+          <w:szCs w:val="24"/>
+        </w:rPr>
+      </w:pPr>
+    </w:p>
+    <w:p>
+      <w:pPr>
+        <w:pStyle w:val="ListParagraph"/>
+        <w:tabs>
+          <w:tab w:val="left" w:pos="7155"/>
+        </w:tabs>
+        <w:spacing w:line="240" w:lineRule="auto"/>
+        <w:ind w:left="0"/>
+        <w:rPr>
+          <w:rFonts w:ascii="Times New Roman" w:hAnsi="Times New Roman" w:cs="Times New Roman"/>
+          <w:sz w:val="24"/>
+          <w:szCs w:val="24"/>
+        </w:rPr>
+      </w:pPr>
+    </w:p>
+    <w:p>
+      <w:pPr>
+        <w:pStyle w:val="ListParagraph"/>
+        <w:tabs>
+          <w:tab w:val="left" w:pos="7155"/>
+        </w:tabs>
+        <w:spacing w:line="240" w:lineRule="auto"/>
+        <w:ind w:left="0"/>
+        <w:jc w:val="center"/>
+        <w:rPr>
+          <w:rFonts w:ascii="Times New Roman" w:hAnsi="Times New Roman" w:cs="Times New Roman"/>
+          <w:b/>
+          <w:color w:val="002060"/>
+          <w:sz w:val="24"/>
+          <w:szCs w:val="24"/>
+        </w:rPr>
+      </w:pPr>
+      <w:r>
+        <w:rPr>
+          <w:rFonts w:ascii="Times New Roman" w:hAnsi="Times New Roman" w:cs="Times New Roman"/>
+          <w:b/>
+          <w:color w:val="002060"/>
+          <w:sz w:val="24"/>
+          <w:szCs w:val="24"/>
+        </w:rPr>
+        <w:t>REGRAS DE NEGÓCIOS</w:t>
+      </w:r>
+    </w:p>
+    <w:p>
+      <w:pPr>
+        <w:pStyle w:val="ListParagraph"/>
+        <w:tabs>
+          <w:tab w:val="left" w:pos="7155"/>
+        </w:tabs>
+        <w:spacing w:line="240" w:lineRule="auto"/>
+        <w:ind w:left="0"/>
+        <w:jc w:val="center"/>
+        <w:rPr>
+          <w:rFonts w:ascii="Times New Roman" w:hAnsi="Times New Roman" w:cs="Times New Roman"/>
+          <w:b/>
+          <w:color w:val="002060"/>
+          <w:sz w:val="24"/>
+          <w:szCs w:val="24"/>
+        </w:rPr>
+      </w:pPr>
+    </w:p>
+    <w:p>
+      <w:pPr>
+        <w:pStyle w:val="NormalWeb"/>
+        <w:textAlignment w:val="baseline"/>
+      </w:pPr>
+      <w:r>
+        <w:rPr>
+          <w:b/>
+        </w:rPr>
+        <w:t>RNG</w:t>
+      </w:r>
+      <w:r>
+        <w:rPr>
+          <w:b/>
+        </w:rPr>
+        <w:t>001:</w:t>
+      </w:r>
+      <w:r>
+        <w:rPr>
+          <w:b/>
+        </w:rPr>
+        <w:t xml:space="preserve"> </w:t>
+      </w:r>
+      <w:r>
+        <w:t>Não será aceito o</w:t>
+      </w:r>
+      <w:r>
+        <w:rPr>
+          <w:b/>
+        </w:rPr>
+        <w:t xml:space="preserve"> </w:t>
+      </w:r>
+      <w:r>
+        <w:t>cadastro de medicamentos com vencimento inferior a 01 ano a contar da data de entrega.</w:t>
+      </w:r>
+    </w:p>
+    <w:p>
+      <w:pPr>
+        <w:pStyle w:val="NormalWeb"/>
+        <w:textAlignment w:val="baseline"/>
+      </w:pPr>
+      <w:r>
+        <w:rPr>
+          <w:b/>
+        </w:rPr>
+        <w:t>RNG</w:t>
+      </w:r>
+      <w:r>
+        <w:rPr>
+          <w:b/>
+        </w:rPr>
+        <w:t>002:</w:t>
+      </w:r>
+      <w:r>
+        <w:t xml:space="preserve"> </w:t>
+      </w:r>
+      <w:r>
+        <w:t>A entrada de mercadorias em estoque ocorrerá apenas com Notas Fiscais de Fornecedores previamente cadastrados.</w:t>
+      </w:r>
+    </w:p>
+    <w:p>
+      <w:pPr>
+        <w:pStyle w:val="NormalWeb"/>
+        <w:textAlignment w:val="baseline"/>
+      </w:pPr>
+      <w:r>
+        <w:rPr>
+          <w:b/>
+        </w:rPr>
+        <w:t>RNG</w:t>
+      </w:r>
+      <w:r>
+        <w:rPr>
+          <w:b/>
+        </w:rPr>
+        <w:t xml:space="preserve">003: </w:t>
+      </w:r>
+      <w:r>
+        <w:t xml:space="preserve">A atualização de estoque estará </w:t>
+      </w:r>
+      <w:r>
+        <w:t>vinculada ao fechamento efetivo da venda, após a emissão da Nota Fiscal de saída de mercadorias.</w:t>
+      </w:r>
+    </w:p>
+    <w:p>
+      <w:pPr>
+        <w:pStyle w:val="NormalWeb"/>
+        <w:textAlignment w:val="baseline"/>
+      </w:pPr>
+      <w:r>
+        <w:rPr>
+          <w:b/>
+        </w:rPr>
+        <w:t>RNG</w:t>
+      </w:r>
+      <w:r>
+        <w:rPr>
+          <w:b/>
+        </w:rPr>
+        <w:t>004:</w:t>
+      </w:r>
+      <w:r>
+        <w:t xml:space="preserve"> </w:t>
+      </w:r>
+      <w:r>
+        <w:t>O registro de nível mínimo de estoque de mercadorias deve estar vinculado ao princ</w:t>
+      </w:r>
+      <w:r>
+        <w:t>í</w:t>
+      </w:r>
+      <w:r>
+        <w:t>pio ativo do medicamento e seu respectivo laboratório.</w:t>
+      </w:r>
+    </w:p>
+    <w:p>
+      <w:pPr>
+        <w:pStyle w:val="NormalWeb"/>
+        <w:textAlignment w:val="baseline"/>
+      </w:pPr>
+      <w:r>
+        <w:rPr>
+          <w:b/>
+        </w:rPr>
+        <w:t>RNG</w:t>
+      </w:r>
+      <w:r>
+        <w:rPr>
+          <w:b/>
+        </w:rPr>
+        <w:t>005:</w:t>
+      </w:r>
+      <w:r>
+        <w:t xml:space="preserve"> </w:t>
+      </w:r>
+      <w:r>
+        <w:t xml:space="preserve">Emitir relatório </w:t>
+      </w:r>
+      <w:r>
+        <w:t xml:space="preserve">diário </w:t>
+      </w:r>
+      <w:r>
+        <w:t xml:space="preserve">após o fechamento de todos os </w:t>
+      </w:r>
+      <w:r>
+        <w:t>caixas</w:t>
+      </w:r>
+      <w:r>
+        <w:t xml:space="preserve"> de pagamentos da farmácia.</w:t>
+      </w:r>
+    </w:p>
+    <w:p>
+      <w:pPr>
+        <w:pStyle w:val="ListParagraph"/>
+        <w:tabs>
+          <w:tab w:val="left" w:pos="7155"/>
+        </w:tabs>
+        <w:spacing w:line="240" w:lineRule="auto"/>
+        <w:ind w:left="0"/>
+        <w:rPr>
+          <w:rFonts w:ascii="Times New Roman" w:hAnsi="Times New Roman" w:cs="Times New Roman"/>
+          <w:sz w:val="24"/>
+          <w:szCs w:val="24"/>
+        </w:rPr>
+      </w:pPr>
+      <w:r>
+        <w:rPr>
+          <w:rFonts w:ascii="Times New Roman" w:hAnsi="Times New Roman" w:cs="Times New Roman"/>
+          <w:b/>
+          <w:sz w:val="24"/>
+          <w:szCs w:val="24"/>
+        </w:rPr>
+        <w:t>RNG</w:t>
+      </w:r>
+      <w:r>
+        <w:rPr>
+          <w:rFonts w:ascii="Times New Roman" w:hAnsi="Times New Roman" w:cs="Times New Roman"/>
+          <w:b/>
+          <w:sz w:val="24"/>
+          <w:szCs w:val="24"/>
+        </w:rPr>
+        <w:t>006:</w:t>
+      </w:r>
+      <w:r>
+        <w:rPr>
+          <w:rFonts w:ascii="Times New Roman" w:hAnsi="Times New Roman" w:cs="Times New Roman"/>
+          <w:sz w:val="24"/>
+          <w:szCs w:val="24"/>
+        </w:rPr>
+        <w:t xml:space="preserve"> </w:t>
+      </w:r>
+      <w:r>
+        <w:rPr>
+          <w:rFonts w:ascii="Times New Roman" w:hAnsi="Times New Roman" w:cs="Times New Roman"/>
+          <w:sz w:val="24"/>
+          <w:szCs w:val="24"/>
+        </w:rPr>
+        <w:t>Identificado o lançamento de código de medicamento controlado</w:t>
+      </w:r>
+      <w:r>
+        <w:rPr>
+          <w:rFonts w:ascii="Times New Roman" w:hAnsi="Times New Roman" w:cs="Times New Roman"/>
+          <w:sz w:val="24"/>
+          <w:szCs w:val="24"/>
+        </w:rPr>
+        <w:t>, o sistema  bloqueia</w:t>
+      </w:r>
+      <w:r>
+        <w:rPr>
+          <w:rFonts w:ascii="Times New Roman" w:hAnsi="Times New Roman" w:cs="Times New Roman"/>
+          <w:sz w:val="24"/>
+          <w:szCs w:val="24"/>
+        </w:rPr>
+        <w:t xml:space="preserve"> o fechamento da venda, liberando </w:t>
+      </w:r>
+      <w:r>
+        <w:rPr>
+          <w:rFonts w:ascii="Times New Roman" w:hAnsi="Times New Roman" w:cs="Times New Roman"/>
+          <w:sz w:val="24"/>
+          <w:szCs w:val="24"/>
+        </w:rPr>
+        <w:t xml:space="preserve">a conclusão </w:t>
+      </w:r>
+      <w:r>
+        <w:rPr>
+          <w:rFonts w:ascii="Times New Roman" w:hAnsi="Times New Roman" w:cs="Times New Roman"/>
+          <w:sz w:val="24"/>
+          <w:szCs w:val="24"/>
+        </w:rPr>
+        <w:t>apenas após a inserção da assinatura digital do gerente.</w:t>
+      </w:r>
+    </w:p>
+    <w:p>
+      <w:pPr>
+        <w:pStyle w:val="ListParagraph"/>
+        <w:tabs>
+          <w:tab w:val="left" w:pos="7155"/>
+        </w:tabs>
+        <w:spacing w:line="240" w:lineRule="auto"/>
+        <w:ind w:left="0"/>
+        <w:rPr>
+          <w:rFonts w:ascii="Times New Roman" w:hAnsi="Times New Roman" w:cs="Times New Roman"/>
+          <w:sz w:val="24"/>
+          <w:szCs w:val="24"/>
+        </w:rPr>
+      </w:pPr>
+    </w:p>
+    <w:p>
+      <w:pPr>
+        <w:pStyle w:val="ListParagraph"/>
+        <w:tabs>
+          <w:tab w:val="left" w:pos="7155"/>
+        </w:tabs>
+        <w:spacing w:line="240" w:lineRule="auto"/>
+        <w:ind w:left="0"/>
+        <w:rPr>
+          <w:rFonts w:ascii="Times New Roman" w:hAnsi="Times New Roman" w:cs="Times New Roman"/>
+          <w:sz w:val="24"/>
+          <w:szCs w:val="24"/>
+        </w:rPr>
+      </w:pPr>
+      <w:r>
+        <w:rPr>
+          <w:rFonts w:ascii="Times New Roman" w:hAnsi="Times New Roman" w:cs="Times New Roman"/>
+          <w:b/>
+          <w:sz w:val="24"/>
+          <w:szCs w:val="24"/>
+        </w:rPr>
+        <w:lastRenderedPageBreak/>
+        <w:t>RNG</w:t>
+      </w:r>
+      <w:r>
+        <w:rPr>
+          <w:rFonts w:ascii="Times New Roman" w:hAnsi="Times New Roman" w:cs="Times New Roman"/>
+          <w:b/>
+          <w:sz w:val="24"/>
+          <w:szCs w:val="24"/>
+        </w:rPr>
+        <w:t>007:</w:t>
+      </w:r>
+      <w:r>
+        <w:rPr>
+          <w:rFonts w:ascii="Times New Roman" w:hAnsi="Times New Roman" w:cs="Times New Roman"/>
+          <w:sz w:val="24"/>
+          <w:szCs w:val="24"/>
+        </w:rPr>
+        <w:t xml:space="preserve"> </w:t>
+      </w:r>
+      <w:r>
+        <w:rPr>
+          <w:rFonts w:ascii="Times New Roman" w:hAnsi="Times New Roman" w:cs="Times New Roman"/>
+          <w:sz w:val="24"/>
+          <w:szCs w:val="24"/>
+        </w:rPr>
+        <w:t>O cadastro de fornecedores estará vinculado ao site governamental para validar o CNPJ, caso o número não seja encontrado nos registros o sistema não permite a inserção de nenhum dado.</w:t>
+      </w:r>
+    </w:p>
+    <w:p>
+      <w:pPr>
+        <w:pStyle w:val="ListParagraph"/>
+        <w:tabs>
+          <w:tab w:val="left" w:pos="7155"/>
+        </w:tabs>
+        <w:spacing w:line="240" w:lineRule="auto"/>
+        <w:ind w:left="0"/>
+        <w:rPr>
+          <w:rFonts w:ascii="Times New Roman" w:hAnsi="Times New Roman" w:cs="Times New Roman"/>
+          <w:sz w:val="24"/>
+          <w:szCs w:val="24"/>
+        </w:rPr>
+      </w:pPr>
+    </w:p>
+    <w:p>
+      <w:pPr>
+        <w:pStyle w:val="ListParagraph"/>
+        <w:tabs>
+          <w:tab w:val="left" w:pos="7155"/>
+        </w:tabs>
+        <w:spacing w:line="240" w:lineRule="auto"/>
+        <w:ind w:left="0"/>
+        <w:rPr>
+          <w:rFonts w:ascii="Times New Roman" w:hAnsi="Times New Roman" w:cs="Times New Roman"/>
+          <w:sz w:val="24"/>
+          <w:szCs w:val="24"/>
+        </w:rPr>
+      </w:pPr>
+      <w:r>
+        <w:rPr>
+          <w:rFonts w:ascii="Times New Roman" w:hAnsi="Times New Roman" w:cs="Times New Roman"/>
+          <w:b/>
+          <w:sz w:val="24"/>
+          <w:szCs w:val="24"/>
+        </w:rPr>
+        <w:t>RNG</w:t>
+      </w:r>
+      <w:r>
+        <w:rPr>
+          <w:rFonts w:ascii="Times New Roman" w:hAnsi="Times New Roman" w:cs="Times New Roman"/>
+          <w:b/>
+          <w:sz w:val="24"/>
+          <w:szCs w:val="24"/>
+        </w:rPr>
+        <w:t>008</w:t>
+      </w:r>
+      <w:r>
+        <w:rPr>
+          <w:rFonts w:ascii="Times New Roman" w:hAnsi="Times New Roman" w:cs="Times New Roman"/>
+          <w:b/>
+          <w:sz w:val="24"/>
+          <w:szCs w:val="24"/>
+        </w:rPr>
+        <w:t>:</w:t>
+      </w:r>
+      <w:r>
+        <w:rPr>
+          <w:rFonts w:ascii="Times New Roman" w:hAnsi="Times New Roman" w:cs="Times New Roman"/>
+          <w:sz w:val="24"/>
+          <w:szCs w:val="24"/>
+        </w:rPr>
+        <w:t xml:space="preserve"> </w:t>
+      </w:r>
+      <w:r>
+        <w:rPr>
+          <w:rFonts w:ascii="Times New Roman" w:hAnsi="Times New Roman" w:cs="Times New Roman"/>
+          <w:sz w:val="24"/>
+          <w:szCs w:val="24"/>
+        </w:rPr>
+        <w:t>Limitar o desconto de medicamentos a 20%.</w:t>
+      </w:r>
+    </w:p>
+    <w:p>
+      <w:pPr>
+        <w:pStyle w:val="ListParagraph"/>
+        <w:tabs>
+          <w:tab w:val="left" w:pos="7155"/>
+        </w:tabs>
+        <w:spacing w:line="240" w:lineRule="auto"/>
+        <w:ind w:left="0"/>
+        <w:rPr>
+          <w:rFonts w:ascii="Times New Roman" w:hAnsi="Times New Roman" w:cs="Times New Roman"/>
+          <w:sz w:val="24"/>
+          <w:szCs w:val="24"/>
+        </w:rPr>
+      </w:pPr>
+    </w:p>
+    <w:p>
+      <w:pPr>
+        <w:pStyle w:val="ListParagraph"/>
+        <w:tabs>
+          <w:tab w:val="left" w:pos="7155"/>
+        </w:tabs>
+        <w:spacing w:line="240" w:lineRule="auto"/>
+        <w:ind w:left="0"/>
+        <w:rPr>
+          <w:rFonts w:ascii="Times New Roman" w:hAnsi="Times New Roman" w:cs="Times New Roman"/>
+          <w:sz w:val="24"/>
+          <w:szCs w:val="24"/>
+        </w:rPr>
+      </w:pPr>
+      <w:r>
+        <w:rPr>
+          <w:rFonts w:ascii="Times New Roman" w:hAnsi="Times New Roman" w:cs="Times New Roman"/>
+          <w:b/>
+          <w:sz w:val="24"/>
+          <w:szCs w:val="24"/>
+        </w:rPr>
+        <w:t>RNG</w:t>
+      </w:r>
+      <w:r>
+        <w:rPr>
+          <w:rFonts w:ascii="Times New Roman" w:hAnsi="Times New Roman" w:cs="Times New Roman"/>
+          <w:b/>
+          <w:sz w:val="24"/>
+          <w:szCs w:val="24"/>
+        </w:rPr>
+        <w:t>009:</w:t>
+      </w:r>
+      <w:r>
+        <w:rPr>
+          <w:rFonts w:ascii="Times New Roman" w:hAnsi="Times New Roman" w:cs="Times New Roman"/>
+          <w:sz w:val="24"/>
+          <w:szCs w:val="24"/>
+        </w:rPr>
+        <w:t xml:space="preserve"> </w:t>
+      </w:r>
+      <w:r>
+        <w:rPr>
+          <w:rFonts w:ascii="Times New Roman" w:hAnsi="Times New Roman" w:cs="Times New Roman"/>
+          <w:sz w:val="24"/>
+          <w:szCs w:val="24"/>
+        </w:rPr>
+        <w:t xml:space="preserve">O controle de entrada e saída de funcionários valida de 15 em 15 minutos. </w:t>
+      </w:r>
+      <w:proofErr w:type="spellStart"/>
+      <w:r>
+        <w:rPr>
+          <w:rFonts w:ascii="Times New Roman" w:hAnsi="Times New Roman" w:cs="Times New Roman"/>
+          <w:sz w:val="24"/>
+          <w:szCs w:val="24"/>
+        </w:rPr>
+        <w:t>Ex</w:t>
+      </w:r>
+      <w:proofErr w:type="spellEnd"/>
+      <w:r>
+        <w:rPr>
+          <w:rFonts w:ascii="Times New Roman" w:hAnsi="Times New Roman" w:cs="Times New Roman"/>
+          <w:sz w:val="24"/>
+          <w:szCs w:val="24"/>
+        </w:rPr>
+        <w:t xml:space="preserve">: se registrou a entrada </w:t>
+      </w:r>
+      <w:r>
+        <w:rPr>
+          <w:rFonts w:ascii="Times New Roman" w:hAnsi="Times New Roman" w:cs="Times New Roman"/>
+          <w:sz w:val="24"/>
+          <w:szCs w:val="24"/>
+        </w:rPr>
+        <w:t>07h05minh</w:t>
+      </w:r>
+      <w:r>
+        <w:rPr>
+          <w:rFonts w:ascii="Times New Roman" w:hAnsi="Times New Roman" w:cs="Times New Roman"/>
+          <w:sz w:val="24"/>
+          <w:szCs w:val="24"/>
+        </w:rPr>
+        <w:t xml:space="preserve"> o sistema gera </w:t>
+      </w:r>
+      <w:r>
+        <w:rPr>
+          <w:rFonts w:ascii="Times New Roman" w:hAnsi="Times New Roman" w:cs="Times New Roman"/>
+          <w:sz w:val="24"/>
+          <w:szCs w:val="24"/>
+        </w:rPr>
+        <w:t>07h15min</w:t>
+      </w:r>
+      <w:r>
+        <w:rPr>
+          <w:rFonts w:ascii="Times New Roman" w:hAnsi="Times New Roman" w:cs="Times New Roman"/>
+          <w:sz w:val="24"/>
+          <w:szCs w:val="24"/>
+        </w:rPr>
+        <w:t>h</w:t>
+      </w:r>
+    </w:p>
+    <w:p>
+      <w:pPr>
+        <w:pStyle w:val="ListParagraph"/>
+        <w:tabs>
+          <w:tab w:val="left" w:pos="7155"/>
+        </w:tabs>
+        <w:spacing w:line="240" w:lineRule="auto"/>
+        <w:ind w:left="0"/>
+        <w:rPr>
+          <w:rFonts w:ascii="Times New Roman" w:hAnsi="Times New Roman" w:cs="Times New Roman"/>
+          <w:sz w:val="24"/>
+          <w:szCs w:val="24"/>
+        </w:rPr>
+      </w:pPr>
+    </w:p>
+    <w:p>
+      <w:pPr>
+        <w:pStyle w:val="ListParagraph"/>
+        <w:tabs>
+          <w:tab w:val="left" w:pos="7155"/>
+        </w:tabs>
+        <w:spacing w:line="240" w:lineRule="auto"/>
+        <w:ind w:left="0"/>
+        <w:rPr>
+          <w:rFonts w:ascii="Times New Roman" w:hAnsi="Times New Roman" w:cs="Times New Roman"/>
+          <w:sz w:val="24"/>
+          <w:szCs w:val="24"/>
+        </w:rPr>
+      </w:pPr>
+      <w:r>
+        <w:rPr>
+          <w:rFonts w:ascii="Times New Roman" w:hAnsi="Times New Roman" w:cs="Times New Roman"/>
+          <w:b/>
+          <w:sz w:val="24"/>
+          <w:szCs w:val="24"/>
+        </w:rPr>
+        <w:t>RNG</w:t>
+      </w:r>
+      <w:r>
+        <w:rPr>
+          <w:rFonts w:ascii="Times New Roman" w:hAnsi="Times New Roman" w:cs="Times New Roman"/>
+          <w:b/>
+          <w:sz w:val="24"/>
+          <w:szCs w:val="24"/>
+        </w:rPr>
+        <w:t>010:</w:t>
+      </w:r>
+      <w:r>
+        <w:rPr>
+          <w:rFonts w:ascii="Times New Roman" w:hAnsi="Times New Roman" w:cs="Times New Roman"/>
+          <w:sz w:val="24"/>
+          <w:szCs w:val="24"/>
+        </w:rPr>
+        <w:t xml:space="preserve"> </w:t>
+      </w:r>
+      <w:r>
+        <w:rPr>
+          <w:rFonts w:ascii="Times New Roman" w:hAnsi="Times New Roman" w:cs="Times New Roman"/>
+          <w:sz w:val="24"/>
+          <w:szCs w:val="24"/>
+        </w:rPr>
+        <w:t>A senha de acesso de funcionários deve possuir no mínimo 08 dígitos e deve incluir um caractere especial</w:t>
+      </w:r>
+    </w:p>
+    <w:p>
+      <w:pPr>
+        <w:pStyle w:val="ListParagraph"/>
+        <w:tabs>
+          <w:tab w:val="left" w:pos="7155"/>
+        </w:tabs>
+        <w:spacing w:line="240" w:lineRule="auto"/>
+        <w:ind w:left="0"/>
+        <w:jc w:val="center"/>
+        <w:rPr>
+          <w:rFonts w:ascii="Times New Roman" w:hAnsi="Times New Roman" w:cs="Times New Roman"/>
+          <w:b/>
+          <w:color w:val="002060"/>
+          <w:sz w:val="24"/>
+          <w:szCs w:val="24"/>
+        </w:rPr>
+      </w:pPr>
+    </w:p>
+    <w:p>
+      <w:pPr>
+        <w:pStyle w:val="ListParagraph"/>
+        <w:tabs>
+          <w:tab w:val="left" w:pos="7155"/>
+        </w:tabs>
+        <w:spacing w:line="240" w:lineRule="auto"/>
+        <w:ind w:left="0"/>
+        <w:jc w:val="center"/>
+        <w:rPr>
+          <w:rFonts w:ascii="Times New Roman" w:hAnsi="Times New Roman" w:cs="Times New Roman"/>
+          <w:b/>
+          <w:color w:val="002060"/>
+          <w:sz w:val="24"/>
+          <w:szCs w:val="24"/>
+        </w:rPr>
+      </w:pPr>
+    </w:p>
+    <w:p>
+      <w:pPr>
+        <w:pStyle w:val="ListParagraph"/>
+        <w:tabs>
+          <w:tab w:val="left" w:pos="7155"/>
+        </w:tabs>
+        <w:spacing w:line="240" w:lineRule="auto"/>
+        <w:ind w:left="0"/>
+        <w:jc w:val="center"/>
+        <w:rPr>
+          <w:rFonts w:ascii="Times New Roman" w:hAnsi="Times New Roman" w:cs="Times New Roman"/>
+          <w:b/>
+          <w:color w:val="002060"/>
           <w:sz w:val="24"/>
           <w:szCs w:val="24"/>
         </w:rPr>
       </w:pPr>
     </w:p>
     <w:sectPr>
-      <w:footerReference w:type="default" r:id="rId9"/>
+      <w:footerReference w:type="default" r:id="rId10"/>
       <w:pgSz w:w="11906" w:h="16838"/>
       <w:pgMar w:top="709" w:right="424" w:bottom="1417" w:left="851" w:header="708" w:footer="708" w:gutter="0"/>
       <w:cols w:space="708"/>
@@ -1757,7 +4176,7 @@
 </file>
 
 <file path=word/endnotes.xml><?xml version="1.0" encoding="utf-8"?>
-<w:endnotes xmlns:wpc="http://schemas.microsoft.com/office/word/2010/wordprocessingCanvas" xmlns:mc="http://schemas.openxmlformats.org/markup-compatibility/2006" xmlns:o="urn:schemas-microsoft-com:office:office" xmlns:r="http://schemas.openxmlformats.org/officeDocument/2006/relationships" xmlns:m="http://schemas.openxmlformats.org/officeDocument/2006/math" xmlns:v="urn:schemas-microsoft-com:vml" xmlns:wp14="http://schemas.microsoft.com/office/word/2010/wordprocessingDrawing" xmlns:wp="http://schemas.openxmlformats.org/drawingml/2006/wordprocessingDrawing" xmlns:w10="urn:schemas-microsoft-com:office:word" xmlns:w="http://schemas.openxmlformats.org/wordprocessingml/2006/main" xmlns:w14="http://schemas.microsoft.com/office/word/2010/wordml" xmlns:wpg="http://schemas.microsoft.com/office/word/2010/wordprocessingGroup" xmlns:wpi="http://schemas.microsoft.com/office/word/2010/wordprocessingInk" xmlns:wne="http://schemas.microsoft.com/office/word/2006/wordml" xmlns:wps="http://schemas.microsoft.com/office/word/2010/wordprocessingShape" mc:Ignorable="w14 wp14">
+<w:endnotes xmlns:wpc="http://schemas.microsoft.com/office/word/2010/wordprocessingCanvas" xmlns:mo="http://schemas.microsoft.com/office/mac/office/2008/main" xmlns:mc="http://schemas.openxmlformats.org/markup-compatibility/2006" xmlns:mv="urn:schemas-microsoft-com:mac:vml" xmlns:o="urn:schemas-microsoft-com:office:office" xmlns:r="http://schemas.openxmlformats.org/officeDocument/2006/relationships" xmlns:m="http://schemas.openxmlformats.org/officeDocument/2006/math" xmlns:v="urn:schemas-microsoft-com:vml" xmlns:wp14="http://schemas.microsoft.com/office/word/2010/wordprocessingDrawing" xmlns:wp="http://schemas.openxmlformats.org/drawingml/2006/wordprocessingDrawing" xmlns:w10="urn:schemas-microsoft-com:office:word" xmlns:w="http://schemas.openxmlformats.org/wordprocessingml/2006/main" xmlns:w14="http://schemas.microsoft.com/office/word/2010/wordml" xmlns:wpg="http://schemas.microsoft.com/office/word/2010/wordprocessingGroup" xmlns:wpi="http://schemas.microsoft.com/office/word/2010/wordprocessingInk" xmlns:wne="http://schemas.microsoft.com/office/word/2006/wordml" xmlns:wps="http://schemas.microsoft.com/office/word/2010/wordprocessingShape" mc:Ignorable="w14 wp14">
   <w:endnote w:type="separator" w:id="-1">
     <w:p>
       <w:pPr>
@@ -1782,24 +4201,21 @@
 </file>
 
 <file path=word/footer1.xml><?xml version="1.0" encoding="utf-8"?>
-<w:ftr xmlns:wpc="http://schemas.microsoft.com/office/word/2010/wordprocessingCanvas" xmlns:mc="http://schemas.openxmlformats.org/markup-compatibility/2006" xmlns:o="urn:schemas-microsoft-com:office:office" xmlns:r="http://schemas.openxmlformats.org/officeDocument/2006/relationships" xmlns:m="http://schemas.openxmlformats.org/officeDocument/2006/math" xmlns:v="urn:schemas-microsoft-com:vml" xmlns:wp14="http://schemas.microsoft.com/office/word/2010/wordprocessingDrawing" xmlns:wp="http://schemas.openxmlformats.org/drawingml/2006/wordprocessingDrawing" xmlns:w10="urn:schemas-microsoft-com:office:word" xmlns:w="http://schemas.openxmlformats.org/wordprocessingml/2006/main" xmlns:w14="http://schemas.microsoft.com/office/word/2010/wordml" xmlns:wpg="http://schemas.microsoft.com/office/word/2010/wordprocessingGroup" xmlns:wpi="http://schemas.microsoft.com/office/word/2010/wordprocessingInk" xmlns:wne="http://schemas.microsoft.com/office/word/2006/wordml" xmlns:wps="http://schemas.microsoft.com/office/word/2010/wordprocessingShape" mc:Ignorable="w14 wp14">
+<w:ftr xmlns:wpc="http://schemas.microsoft.com/office/word/2010/wordprocessingCanvas" xmlns:mo="http://schemas.microsoft.com/office/mac/office/2008/main" xmlns:mc="http://schemas.openxmlformats.org/markup-compatibility/2006" xmlns:mv="urn:schemas-microsoft-com:mac:vml" xmlns:o="urn:schemas-microsoft-com:office:office" xmlns:r="http://schemas.openxmlformats.org/officeDocument/2006/relationships" xmlns:m="http://schemas.openxmlformats.org/officeDocument/2006/math" xmlns:v="urn:schemas-microsoft-com:vml" xmlns:wp14="http://schemas.microsoft.com/office/word/2010/wordprocessingDrawing" xmlns:wp="http://schemas.openxmlformats.org/drawingml/2006/wordprocessingDrawing" xmlns:w10="urn:schemas-microsoft-com:office:word" xmlns:w="http://schemas.openxmlformats.org/wordprocessingml/2006/main" xmlns:w14="http://schemas.microsoft.com/office/word/2010/wordml" xmlns:wpg="http://schemas.microsoft.com/office/word/2010/wordprocessingGroup" xmlns:wpi="http://schemas.microsoft.com/office/word/2010/wordprocessingInk" xmlns:wne="http://schemas.microsoft.com/office/word/2006/wordml" xmlns:wps="http://schemas.microsoft.com/office/word/2010/wordprocessingShape" mc:Ignorable="w14 wp14">
   <w:p>
     <w:pPr>
-      <w:pStyle w:val="Rodap"/>
+      <w:pStyle w:val="Footer"/>
       <w:jc w:val="center"/>
     </w:pPr>
     <w:r>
-      <w:t>SÃO JOSE DOS CAMPOS, 04 de setembro</w:t>
-    </w:r>
-    <w:r>
-      <w:t xml:space="preserve"> de 2017</w:t>
+      <w:t>SÃO JOSE DOS CAMPOS, 04 de setembro de 2017</w:t>
     </w:r>
   </w:p>
 </w:ftr>
 </file>
 
 <file path=word/footnotes.xml><?xml version="1.0" encoding="utf-8"?>
-<w:footnotes xmlns:wpc="http://schemas.microsoft.com/office/word/2010/wordprocessingCanvas" xmlns:mc="http://schemas.openxmlformats.org/markup-compatibility/2006" xmlns:o="urn:schemas-microsoft-com:office:office" xmlns:r="http://schemas.openxmlformats.org/officeDocument/2006/relationships" xmlns:m="http://schemas.openxmlformats.org/officeDocument/2006/math" xmlns:v="urn:schemas-microsoft-com:vml" xmlns:wp14="http://schemas.microsoft.com/office/word/2010/wordprocessingDrawing" xmlns:wp="http://schemas.openxmlformats.org/drawingml/2006/wordprocessingDrawing" xmlns:w10="urn:schemas-microsoft-com:office:word" xmlns:w="http://schemas.openxmlformats.org/wordprocessingml/2006/main" xmlns:w14="http://schemas.microsoft.com/office/word/2010/wordml" xmlns:wpg="http://schemas.microsoft.com/office/word/2010/wordprocessingGroup" xmlns:wpi="http://schemas.microsoft.com/office/word/2010/wordprocessingInk" xmlns:wne="http://schemas.microsoft.com/office/word/2006/wordml" xmlns:wps="http://schemas.microsoft.com/office/word/2010/wordprocessingShape" mc:Ignorable="w14 wp14">
+<w:footnotes xmlns:wpc="http://schemas.microsoft.com/office/word/2010/wordprocessingCanvas" xmlns:mo="http://schemas.microsoft.com/office/mac/office/2008/main" xmlns:mc="http://schemas.openxmlformats.org/markup-compatibility/2006" xmlns:mv="urn:schemas-microsoft-com:mac:vml" xmlns:o="urn:schemas-microsoft-com:office:office" xmlns:r="http://schemas.openxmlformats.org/officeDocument/2006/relationships" xmlns:m="http://schemas.openxmlformats.org/officeDocument/2006/math" xmlns:v="urn:schemas-microsoft-com:vml" xmlns:wp14="http://schemas.microsoft.com/office/word/2010/wordprocessingDrawing" xmlns:wp="http://schemas.openxmlformats.org/drawingml/2006/wordprocessingDrawing" xmlns:w10="urn:schemas-microsoft-com:office:word" xmlns:w="http://schemas.openxmlformats.org/wordprocessingml/2006/main" xmlns:w14="http://schemas.microsoft.com/office/word/2010/wordml" xmlns:wpg="http://schemas.microsoft.com/office/word/2010/wordprocessingGroup" xmlns:wpi="http://schemas.microsoft.com/office/word/2010/wordprocessingInk" xmlns:wne="http://schemas.microsoft.com/office/word/2006/wordml" xmlns:wps="http://schemas.microsoft.com/office/word/2010/wordprocessingShape" mc:Ignorable="w14 wp14">
   <w:footnote w:type="separator" w:id="-1">
     <w:p>
       <w:pPr>
@@ -1824,8 +4240,94 @@
 </file>
 
 <file path=word/numbering.xml><?xml version="1.0" encoding="utf-8"?>
-<w:numbering xmlns:wpc="http://schemas.microsoft.com/office/word/2010/wordprocessingCanvas" xmlns:mc="http://schemas.openxmlformats.org/markup-compatibility/2006" xmlns:o="urn:schemas-microsoft-com:office:office" xmlns:r="http://schemas.openxmlformats.org/officeDocument/2006/relationships" xmlns:m="http://schemas.openxmlformats.org/officeDocument/2006/math" xmlns:v="urn:schemas-microsoft-com:vml" xmlns:wp14="http://schemas.microsoft.com/office/word/2010/wordprocessingDrawing" xmlns:wp="http://schemas.openxmlformats.org/drawingml/2006/wordprocessingDrawing" xmlns:w10="urn:schemas-microsoft-com:office:word" xmlns:w="http://schemas.openxmlformats.org/wordprocessingml/2006/main" xmlns:w14="http://schemas.microsoft.com/office/word/2010/wordml" xmlns:wpg="http://schemas.microsoft.com/office/word/2010/wordprocessingGroup" xmlns:wpi="http://schemas.microsoft.com/office/word/2010/wordprocessingInk" xmlns:wne="http://schemas.microsoft.com/office/word/2006/wordml" xmlns:wps="http://schemas.microsoft.com/office/word/2010/wordprocessingShape" mc:Ignorable="w14 wp14">
+<w:numbering xmlns:wpc="http://schemas.microsoft.com/office/word/2010/wordprocessingCanvas" xmlns:mo="http://schemas.microsoft.com/office/mac/office/2008/main" xmlns:mc="http://schemas.openxmlformats.org/markup-compatibility/2006" xmlns:mv="urn:schemas-microsoft-com:mac:vml" xmlns:o="urn:schemas-microsoft-com:office:office" xmlns:r="http://schemas.openxmlformats.org/officeDocument/2006/relationships" xmlns:m="http://schemas.openxmlformats.org/officeDocument/2006/math" xmlns:v="urn:schemas-microsoft-com:vml" xmlns:wp14="http://schemas.microsoft.com/office/word/2010/wordprocessingDrawing" xmlns:wp="http://schemas.openxmlformats.org/drawingml/2006/wordprocessingDrawing" xmlns:w10="urn:schemas-microsoft-com:office:word" xmlns:w="http://schemas.openxmlformats.org/wordprocessingml/2006/main" xmlns:w14="http://schemas.microsoft.com/office/word/2010/wordml" xmlns:wpg="http://schemas.microsoft.com/office/word/2010/wordprocessingGroup" xmlns:wpi="http://schemas.microsoft.com/office/word/2010/wordprocessingInk" xmlns:wne="http://schemas.microsoft.com/office/word/2006/wordml" xmlns:wps="http://schemas.microsoft.com/office/word/2010/wordprocessingShape" mc:Ignorable="w14 wp14">
   <w:abstractNum w:abstractNumId="0">
+    <w:nsid w:val="109027A0"/>
+    <w:multiLevelType w:val="hybridMultilevel"/>
+    <w:tmpl w:val="6B6A46CC"/>
+    <w:lvl w:ilvl="0" w:tplc="0A8865B6">
+      <w:start w:val="1"/>
+      <w:numFmt w:val="decimal"/>
+      <w:lvlText w:val="%1-"/>
+      <w:lvlJc w:val="left"/>
+      <w:pPr>
+        <w:ind w:left="720" w:hanging="360"/>
+      </w:pPr>
+    </w:lvl>
+    <w:lvl w:ilvl="1" w:tplc="04160019">
+      <w:start w:val="1"/>
+      <w:numFmt w:val="lowerLetter"/>
+      <w:lvlText w:val="%2."/>
+      <w:lvlJc w:val="left"/>
+      <w:pPr>
+        <w:ind w:left="1440" w:hanging="360"/>
+      </w:pPr>
+    </w:lvl>
+    <w:lvl w:ilvl="2" w:tplc="0416001B">
+      <w:start w:val="1"/>
+      <w:numFmt w:val="lowerRoman"/>
+      <w:lvlText w:val="%3."/>
+      <w:lvlJc w:val="right"/>
+      <w:pPr>
+        <w:ind w:left="2160" w:hanging="180"/>
+      </w:pPr>
+    </w:lvl>
+    <w:lvl w:ilvl="3" w:tplc="0416000F">
+      <w:start w:val="1"/>
+      <w:numFmt w:val="decimal"/>
+      <w:lvlText w:val="%4."/>
+      <w:lvlJc w:val="left"/>
+      <w:pPr>
+        <w:ind w:left="2880" w:hanging="360"/>
+      </w:pPr>
+    </w:lvl>
+    <w:lvl w:ilvl="4" w:tplc="04160019">
+      <w:start w:val="1"/>
+      <w:numFmt w:val="lowerLetter"/>
+      <w:lvlText w:val="%5."/>
+      <w:lvlJc w:val="left"/>
+      <w:pPr>
+        <w:ind w:left="3600" w:hanging="360"/>
+      </w:pPr>
+    </w:lvl>
+    <w:lvl w:ilvl="5" w:tplc="0416001B">
+      <w:start w:val="1"/>
+      <w:numFmt w:val="lowerRoman"/>
+      <w:lvlText w:val="%6."/>
+      <w:lvlJc w:val="right"/>
+      <w:pPr>
+        <w:ind w:left="4320" w:hanging="180"/>
+      </w:pPr>
+    </w:lvl>
+    <w:lvl w:ilvl="6" w:tplc="0416000F">
+      <w:start w:val="1"/>
+      <w:numFmt w:val="decimal"/>
+      <w:lvlText w:val="%7."/>
+      <w:lvlJc w:val="left"/>
+      <w:pPr>
+        <w:ind w:left="5040" w:hanging="360"/>
+      </w:pPr>
+    </w:lvl>
+    <w:lvl w:ilvl="7" w:tplc="04160019">
+      <w:start w:val="1"/>
+      <w:numFmt w:val="lowerLetter"/>
+      <w:lvlText w:val="%8."/>
+      <w:lvlJc w:val="left"/>
+      <w:pPr>
+        <w:ind w:left="5760" w:hanging="360"/>
+      </w:pPr>
+    </w:lvl>
+    <w:lvl w:ilvl="8" w:tplc="0416001B">
+      <w:start w:val="1"/>
+      <w:numFmt w:val="lowerRoman"/>
+      <w:lvlText w:val="%9."/>
+      <w:lvlJc w:val="right"/>
+      <w:pPr>
+        <w:ind w:left="6480" w:hanging="180"/>
+      </w:pPr>
+    </w:lvl>
+  </w:abstractNum>
+  <w:abstractNum w:abstractNumId="1">
     <w:nsid w:val="58AE47DD"/>
     <w:multiLevelType w:val="hybridMultilevel"/>
     <w:tmpl w:val="72A6E43C"/>
@@ -1915,6 +4417,39 @@
     </w:lvl>
   </w:abstractNum>
   <w:num w:numId="1">
+    <w:abstractNumId w:val="1"/>
+  </w:num>
+  <w:num w:numId="2">
+    <w:abstractNumId w:val="0"/>
+    <w:lvlOverride w:ilvl="0">
+      <w:startOverride w:val="1"/>
+    </w:lvlOverride>
+    <w:lvlOverride w:ilvl="1">
+      <w:startOverride w:val="1"/>
+    </w:lvlOverride>
+    <w:lvlOverride w:ilvl="2">
+      <w:startOverride w:val="1"/>
+    </w:lvlOverride>
+    <w:lvlOverride w:ilvl="3">
+      <w:startOverride w:val="1"/>
+    </w:lvlOverride>
+    <w:lvlOverride w:ilvl="4">
+      <w:startOverride w:val="1"/>
+    </w:lvlOverride>
+    <w:lvlOverride w:ilvl="5">
+      <w:startOverride w:val="1"/>
+    </w:lvlOverride>
+    <w:lvlOverride w:ilvl="6">
+      <w:startOverride w:val="1"/>
+    </w:lvlOverride>
+    <w:lvlOverride w:ilvl="7">
+      <w:startOverride w:val="1"/>
+    </w:lvlOverride>
+    <w:lvlOverride w:ilvl="8">
+      <w:startOverride w:val="1"/>
+    </w:lvlOverride>
+  </w:num>
+  <w:num w:numId="3">
     <w:abstractNumId w:val="0"/>
   </w:num>
 </w:numbering>
@@ -1937,7 +4472,7 @@
       </w:pPr>
     </w:pPrDefault>
   </w:docDefaults>
-  <w:latentStyles w:defLockedState="0" w:defUIPriority="99" w:defSemiHidden="1" w:defUnhideWhenUsed="1" w:defQFormat="0" w:count="267">
+  <w:latentStyles w:defLockedState="0" w:defUIPriority="99" w:defSemiHidden="1" w:defUnhideWhenUsed="1" w:defQFormat="0" w:count="276">
     <w:lsdException w:name="Normal" w:semiHidden="0" w:uiPriority="0" w:unhideWhenUsed="0" w:qFormat="1"/>
     <w:lsdException w:name="heading 1" w:semiHidden="0" w:uiPriority="9" w:unhideWhenUsed="0" w:qFormat="1"/>
     <w:lsdException w:name="heading 2" w:uiPriority="9" w:qFormat="1"/>
@@ -2080,13 +4615,13 @@
     <w:name w:val="Normal"/>
     <w:qFormat/>
   </w:style>
-  <w:style w:type="character" w:default="1" w:styleId="Fontepargpadro">
+  <w:style w:type="character" w:default="1" w:styleId="DefaultParagraphFont">
     <w:name w:val="Default Paragraph Font"/>
     <w:uiPriority w:val="1"/>
     <w:semiHidden/>
     <w:unhideWhenUsed/>
   </w:style>
-  <w:style w:type="table" w:default="1" w:styleId="Tabelanormal">
+  <w:style w:type="table" w:default="1" w:styleId="TableNormal">
     <w:name w:val="Normal Table"/>
     <w:uiPriority w:val="99"/>
     <w:semiHidden/>
@@ -2101,16 +4636,16 @@
       </w:tblCellMar>
     </w:tblPr>
   </w:style>
-  <w:style w:type="numbering" w:default="1" w:styleId="Semlista">
+  <w:style w:type="numbering" w:default="1" w:styleId="NoList">
     <w:name w:val="No List"/>
     <w:uiPriority w:val="99"/>
     <w:semiHidden/>
     <w:unhideWhenUsed/>
   </w:style>
-  <w:style w:type="paragraph" w:styleId="Textodebalo">
+  <w:style w:type="paragraph" w:styleId="BalloonText">
     <w:name w:val="Balloon Text"/>
     <w:basedOn w:val="Normal"/>
-    <w:link w:val="TextodebaloChar"/>
+    <w:link w:val="BalloonTextChar"/>
     <w:uiPriority w:val="99"/>
     <w:semiHidden/>
     <w:unhideWhenUsed/>
@@ -2124,10 +4659,10 @@
       <w:szCs w:val="16"/>
     </w:rPr>
   </w:style>
-  <w:style w:type="character" w:customStyle="1" w:styleId="TextodebaloChar">
-    <w:name w:val="Texto de balão Char"/>
-    <w:basedOn w:val="Fontepargpadro"/>
-    <w:link w:val="Textodebalo"/>
+  <w:style w:type="character" w:customStyle="1" w:styleId="BalloonTextChar">
+    <w:name w:val="Balloon Text Char"/>
+    <w:basedOn w:val="DefaultParagraphFont"/>
+    <w:link w:val="BalloonText"/>
     <w:uiPriority w:val="99"/>
     <w:semiHidden/>
     <w:rsid w:val="00580796"/>
@@ -2137,9 +4672,9 @@
       <w:szCs w:val="16"/>
     </w:rPr>
   </w:style>
-  <w:style w:type="paragraph" w:styleId="SemEspaamento">
+  <w:style w:type="paragraph" w:styleId="NoSpacing">
     <w:name w:val="No Spacing"/>
-    <w:link w:val="SemEspaamentoChar"/>
+    <w:link w:val="NoSpacingChar"/>
     <w:uiPriority w:val="1"/>
     <w:qFormat/>
     <w:rsid w:val="00177224"/>
@@ -2151,10 +4686,10 @@
       <w:lang w:eastAsia="pt-BR"/>
     </w:rPr>
   </w:style>
-  <w:style w:type="character" w:customStyle="1" w:styleId="SemEspaamentoChar">
-    <w:name w:val="Sem Espaçamento Char"/>
-    <w:basedOn w:val="Fontepargpadro"/>
-    <w:link w:val="SemEspaamento"/>
+  <w:style w:type="character" w:customStyle="1" w:styleId="NoSpacingChar">
+    <w:name w:val="No Spacing Char"/>
+    <w:basedOn w:val="DefaultParagraphFont"/>
+    <w:link w:val="NoSpacing"/>
     <w:uiPriority w:val="1"/>
     <w:rsid w:val="00177224"/>
     <w:rPr>
@@ -2162,10 +4697,10 @@
       <w:lang w:eastAsia="pt-BR"/>
     </w:rPr>
   </w:style>
-  <w:style w:type="paragraph" w:styleId="Cabealho">
+  <w:style w:type="paragraph" w:styleId="Header">
     <w:name w:val="header"/>
     <w:basedOn w:val="Normal"/>
-    <w:link w:val="CabealhoChar"/>
+    <w:link w:val="HeaderChar"/>
     <w:uiPriority w:val="99"/>
     <w:unhideWhenUsed/>
     <w:rsid w:val="0016129E"/>
@@ -2177,17 +4712,17 @@
       <w:spacing w:after="0" w:line="240" w:lineRule="auto"/>
     </w:pPr>
   </w:style>
-  <w:style w:type="character" w:customStyle="1" w:styleId="CabealhoChar">
-    <w:name w:val="Cabeçalho Char"/>
-    <w:basedOn w:val="Fontepargpadro"/>
-    <w:link w:val="Cabealho"/>
+  <w:style w:type="character" w:customStyle="1" w:styleId="HeaderChar">
+    <w:name w:val="Header Char"/>
+    <w:basedOn w:val="DefaultParagraphFont"/>
+    <w:link w:val="Header"/>
     <w:uiPriority w:val="99"/>
     <w:rsid w:val="0016129E"/>
   </w:style>
-  <w:style w:type="paragraph" w:styleId="Rodap">
+  <w:style w:type="paragraph" w:styleId="Footer">
     <w:name w:val="footer"/>
     <w:basedOn w:val="Normal"/>
-    <w:link w:val="RodapChar"/>
+    <w:link w:val="FooterChar"/>
     <w:uiPriority w:val="99"/>
     <w:unhideWhenUsed/>
     <w:rsid w:val="0016129E"/>
@@ -2199,14 +4734,14 @@
       <w:spacing w:after="0" w:line="240" w:lineRule="auto"/>
     </w:pPr>
   </w:style>
-  <w:style w:type="character" w:customStyle="1" w:styleId="RodapChar">
-    <w:name w:val="Rodapé Char"/>
-    <w:basedOn w:val="Fontepargpadro"/>
-    <w:link w:val="Rodap"/>
+  <w:style w:type="character" w:customStyle="1" w:styleId="FooterChar">
+    <w:name w:val="Footer Char"/>
+    <w:basedOn w:val="DefaultParagraphFont"/>
+    <w:link w:val="Footer"/>
     <w:uiPriority w:val="99"/>
     <w:rsid w:val="0016129E"/>
   </w:style>
-  <w:style w:type="paragraph" w:styleId="PargrafodaLista">
+  <w:style w:type="paragraph" w:styleId="ListParagraph">
     <w:name w:val="List Paragraph"/>
     <w:basedOn w:val="Normal"/>
     <w:uiPriority w:val="34"/>
@@ -2221,7 +4756,6 @@
     <w:name w:val="Normal (Web)"/>
     <w:basedOn w:val="Normal"/>
     <w:uiPriority w:val="99"/>
-    <w:semiHidden/>
     <w:unhideWhenUsed/>
     <w:rsid w:val="00B7474E"/>
     <w:pPr>
@@ -2238,7 +4772,7 @@
 </file>
 
 <file path=word/stylesWithEffects.xml><?xml version="1.0" encoding="utf-8"?>
-<w:styles xmlns:wpc="http://schemas.microsoft.com/office/word/2010/wordprocessingCanvas" xmlns:mc="http://schemas.openxmlformats.org/markup-compatibility/2006" xmlns:o="urn:schemas-microsoft-com:office:office" xmlns:r="http://schemas.openxmlformats.org/officeDocument/2006/relationships" xmlns:m="http://schemas.openxmlformats.org/officeDocument/2006/math" xmlns:v="urn:schemas-microsoft-com:vml" xmlns:wp14="http://schemas.microsoft.com/office/word/2010/wordprocessingDrawing" xmlns:wp="http://schemas.openxmlformats.org/drawingml/2006/wordprocessingDrawing" xmlns:w10="urn:schemas-microsoft-com:office:word" xmlns:w="http://schemas.openxmlformats.org/wordprocessingml/2006/main" xmlns:w14="http://schemas.microsoft.com/office/word/2010/wordml" xmlns:wpg="http://schemas.microsoft.com/office/word/2010/wordprocessingGroup" xmlns:wpi="http://schemas.microsoft.com/office/word/2010/wordprocessingInk" xmlns:wne="http://schemas.microsoft.com/office/word/2006/wordml" xmlns:wps="http://schemas.microsoft.com/office/word/2010/wordprocessingShape" mc:Ignorable="w14 wp14">
+<w:styles xmlns:wpc="http://schemas.microsoft.com/office/word/2010/wordprocessingCanvas" xmlns:mo="http://schemas.microsoft.com/office/mac/office/2008/main" xmlns:mc="http://schemas.openxmlformats.org/markup-compatibility/2006" xmlns:mv="urn:schemas-microsoft-com:mac:vml" xmlns:o="urn:schemas-microsoft-com:office:office" xmlns:r="http://schemas.openxmlformats.org/officeDocument/2006/relationships" xmlns:m="http://schemas.openxmlformats.org/officeDocument/2006/math" xmlns:v="urn:schemas-microsoft-com:vml" xmlns:wp14="http://schemas.microsoft.com/office/word/2010/wordprocessingDrawing" xmlns:wp="http://schemas.openxmlformats.org/drawingml/2006/wordprocessingDrawing" xmlns:w10="urn:schemas-microsoft-com:office:word" xmlns:w="http://schemas.openxmlformats.org/wordprocessingml/2006/main" xmlns:w14="http://schemas.microsoft.com/office/word/2010/wordml" xmlns:wpg="http://schemas.microsoft.com/office/word/2010/wordprocessingGroup" xmlns:wpi="http://schemas.microsoft.com/office/word/2010/wordprocessingInk" xmlns:wne="http://schemas.microsoft.com/office/word/2006/wordml" xmlns:wps="http://schemas.microsoft.com/office/word/2010/wordprocessingShape" mc:Ignorable="w14 wp14">
   <w:docDefaults>
     <w:rPrDefault>
       <w:rPr>
@@ -2254,7 +4788,7 @@
       </w:pPr>
     </w:pPrDefault>
   </w:docDefaults>
-  <w:latentStyles w:defLockedState="0" w:defUIPriority="99" w:defSemiHidden="1" w:defUnhideWhenUsed="1" w:defQFormat="0" w:count="267">
+  <w:latentStyles w:defLockedState="0" w:defUIPriority="99" w:defSemiHidden="1" w:defUnhideWhenUsed="1" w:defQFormat="0" w:count="276">
     <w:lsdException w:name="Normal" w:semiHidden="0" w:uiPriority="0" w:unhideWhenUsed="0" w:qFormat="1"/>
     <w:lsdException w:name="heading 1" w:semiHidden="0" w:uiPriority="9" w:unhideWhenUsed="0" w:qFormat="1"/>
     <w:lsdException w:name="heading 2" w:uiPriority="9" w:qFormat="1"/>
@@ -2397,13 +4931,13 @@
     <w:name w:val="Normal"/>
     <w:qFormat/>
   </w:style>
-  <w:style w:type="character" w:default="1" w:styleId="Fontepargpadro">
+  <w:style w:type="character" w:default="1" w:styleId="DefaultParagraphFont">
     <w:name w:val="Default Paragraph Font"/>
     <w:uiPriority w:val="1"/>
     <w:semiHidden/>
     <w:unhideWhenUsed/>
   </w:style>
-  <w:style w:type="table" w:default="1" w:styleId="Tabelanormal">
+  <w:style w:type="table" w:default="1" w:styleId="TableNormal">
     <w:name w:val="Normal Table"/>
     <w:uiPriority w:val="99"/>
     <w:semiHidden/>
@@ -2418,16 +4952,16 @@
       </w:tblCellMar>
     </w:tblPr>
   </w:style>
-  <w:style w:type="numbering" w:default="1" w:styleId="Semlista">
+  <w:style w:type="numbering" w:default="1" w:styleId="NoList">
     <w:name w:val="No List"/>
     <w:uiPriority w:val="99"/>
     <w:semiHidden/>
     <w:unhideWhenUsed/>
   </w:style>
-  <w:style w:type="paragraph" w:styleId="Textodebalo">
+  <w:style w:type="paragraph" w:styleId="BalloonText">
     <w:name w:val="Balloon Text"/>
     <w:basedOn w:val="Normal"/>
-    <w:link w:val="TextodebaloChar"/>
+    <w:link w:val="BalloonTextChar"/>
     <w:uiPriority w:val="99"/>
     <w:semiHidden/>
     <w:unhideWhenUsed/>
@@ -2441,10 +4975,10 @@
       <w:szCs w:val="16"/>
     </w:rPr>
   </w:style>
-  <w:style w:type="character" w:customStyle="1" w:styleId="TextodebaloChar">
-    <w:name w:val="Texto de balão Char"/>
-    <w:basedOn w:val="Fontepargpadro"/>
-    <w:link w:val="Textodebalo"/>
+  <w:style w:type="character" w:customStyle="1" w:styleId="BalloonTextChar">
+    <w:name w:val="Balloon Text Char"/>
+    <w:basedOn w:val="DefaultParagraphFont"/>
+    <w:link w:val="BalloonText"/>
     <w:uiPriority w:val="99"/>
     <w:semiHidden/>
     <w:rsid w:val="00580796"/>
@@ -2454,9 +4988,9 @@
       <w:szCs w:val="16"/>
     </w:rPr>
   </w:style>
-  <w:style w:type="paragraph" w:styleId="SemEspaamento">
+  <w:style w:type="paragraph" w:styleId="NoSpacing">
     <w:name w:val="No Spacing"/>
-    <w:link w:val="SemEspaamentoChar"/>
+    <w:link w:val="NoSpacingChar"/>
     <w:uiPriority w:val="1"/>
     <w:qFormat/>
     <w:rsid w:val="00177224"/>
@@ -2468,10 +5002,10 @@
       <w:lang w:eastAsia="pt-BR"/>
     </w:rPr>
   </w:style>
-  <w:style w:type="character" w:customStyle="1" w:styleId="SemEspaamentoChar">
-    <w:name w:val="Sem Espaçamento Char"/>
-    <w:basedOn w:val="Fontepargpadro"/>
-    <w:link w:val="SemEspaamento"/>
+  <w:style w:type="character" w:customStyle="1" w:styleId="NoSpacingChar">
+    <w:name w:val="No Spacing Char"/>
+    <w:basedOn w:val="DefaultParagraphFont"/>
+    <w:link w:val="NoSpacing"/>
     <w:uiPriority w:val="1"/>
     <w:rsid w:val="00177224"/>
     <w:rPr>
@@ -2479,10 +5013,10 @@
       <w:lang w:eastAsia="pt-BR"/>
     </w:rPr>
   </w:style>
-  <w:style w:type="paragraph" w:styleId="Cabealho">
+  <w:style w:type="paragraph" w:styleId="Header">
     <w:name w:val="header"/>
     <w:basedOn w:val="Normal"/>
-    <w:link w:val="CabealhoChar"/>
+    <w:link w:val="HeaderChar"/>
     <w:uiPriority w:val="99"/>
     <w:unhideWhenUsed/>
     <w:rsid w:val="0016129E"/>
@@ -2494,17 +5028,17 @@
       <w:spacing w:after="0" w:line="240" w:lineRule="auto"/>
     </w:pPr>
   </w:style>
-  <w:style w:type="character" w:customStyle="1" w:styleId="CabealhoChar">
-    <w:name w:val="Cabeçalho Char"/>
-    <w:basedOn w:val="Fontepargpadro"/>
-    <w:link w:val="Cabealho"/>
+  <w:style w:type="character" w:customStyle="1" w:styleId="HeaderChar">
+    <w:name w:val="Header Char"/>
+    <w:basedOn w:val="DefaultParagraphFont"/>
+    <w:link w:val="Header"/>
     <w:uiPriority w:val="99"/>
     <w:rsid w:val="0016129E"/>
   </w:style>
-  <w:style w:type="paragraph" w:styleId="Rodap">
+  <w:style w:type="paragraph" w:styleId="Footer">
     <w:name w:val="footer"/>
     <w:basedOn w:val="Normal"/>
-    <w:link w:val="RodapChar"/>
+    <w:link w:val="FooterChar"/>
     <w:uiPriority w:val="99"/>
     <w:unhideWhenUsed/>
     <w:rsid w:val="0016129E"/>
@@ -2516,14 +5050,14 @@
       <w:spacing w:after="0" w:line="240" w:lineRule="auto"/>
     </w:pPr>
   </w:style>
-  <w:style w:type="character" w:customStyle="1" w:styleId="RodapChar">
-    <w:name w:val="Rodapé Char"/>
-    <w:basedOn w:val="Fontepargpadro"/>
-    <w:link w:val="Rodap"/>
+  <w:style w:type="character" w:customStyle="1" w:styleId="FooterChar">
+    <w:name w:val="Footer Char"/>
+    <w:basedOn w:val="DefaultParagraphFont"/>
+    <w:link w:val="Footer"/>
     <w:uiPriority w:val="99"/>
     <w:rsid w:val="0016129E"/>
   </w:style>
-  <w:style w:type="paragraph" w:styleId="PargrafodaLista">
+  <w:style w:type="paragraph" w:styleId="ListParagraph">
     <w:name w:val="List Paragraph"/>
     <w:basedOn w:val="Normal"/>
     <w:uiPriority w:val="34"/>
@@ -2538,7 +5072,6 @@
     <w:name w:val="Normal (Web)"/>
     <w:basedOn w:val="Normal"/>
     <w:uiPriority w:val="99"/>
-    <w:semiHidden/>
     <w:unhideWhenUsed/>
     <w:rsid w:val="00B7474E"/>
     <w:pPr>
@@ -2837,4 +5370,16 @@
   <a:objectDefaults/>
   <a:extraClrSchemeLst/>
 </a:theme>
+</file>
+
+<file path=customXml/item1.xml><?xml version="1.0" encoding="utf-8"?>
+<b:Sources xmlns:b="http://schemas.openxmlformats.org/officeDocument/2006/bibliography" xmlns="http://schemas.openxmlformats.org/officeDocument/2006/bibliography" SelectedStyle="\APA.XSL" StyleName="APA"/>
+</file>
+
+<file path=customXml/itemProps1.xml><?xml version="1.0" encoding="utf-8"?>
+<ds:datastoreItem xmlns:ds="http://schemas.openxmlformats.org/officeDocument/2006/customXml" ds:itemID="{3EC06F9B-2E37-184B-A21A-582495106C8E}">
+  <ds:schemaRefs>
+    <ds:schemaRef ds:uri="http://schemas.openxmlformats.org/officeDocument/2006/bibliography"/>
+  </ds:schemaRefs>
+</ds:datastoreItem>
 </file>
</xml_diff>